<commit_message>
cambio fromJson por undefined
</commit_message>
<xml_diff>
--- a/PMDM03/Proyecto/tome_mejias_jose_mari_PMDM03_Tarea.docx
+++ b/PMDM03/Proyecto/tome_mejias_jose_mari_PMDM03_Tarea.docx
@@ -834,23 +834,80 @@
     </w:p>
     <w:p>
       <w:pPr>
-        <w:pStyle w:val="Ttulo1"/>
-      </w:pPr>
-      <w:r>
-        <w:t>AUTOEVALUACIÓN</w:t>
+        <w:pStyle w:val="textogeneral"/>
+        <w:rPr>
+          <w:rFonts w:ascii="Lucida Sans" w:hAnsi="Lucida Sans"/>
+          <w:b/>
+          <w:bCs/>
+          <w:color w:val="23B8DC"/>
+          <w:sz w:val="24"/>
+          <w:szCs w:val="48"/>
+        </w:rPr>
+      </w:pPr>
+      <w:r>
+        <w:rPr>
+          <w:rFonts w:ascii="Lucida Sans" w:hAnsi="Lucida Sans"/>
+          <w:b/>
+          <w:bCs/>
+          <w:color w:val="23B8DC"/>
+          <w:sz w:val="24"/>
+          <w:szCs w:val="48"/>
+        </w:rPr>
+        <w:t>Dificultades del desarrollo</w:t>
       </w:r>
     </w:p>
     <w:p>
       <w:pPr>
         <w:pStyle w:val="textogeneral"/>
-      </w:pPr>
+        <w:rPr>
+          <w:rFonts w:ascii="Lucida Sans Unicode" w:eastAsia="Times New Roman" w:hAnsi="Lucida Sans Unicode" w:cs="Lucida Sans Unicode"/>
+          <w:kern w:val="0"/>
+          <w:sz w:val="24"/>
+          <w:lang w:eastAsia="es-ES" w:bidi="ar-SA"/>
+        </w:rPr>
+      </w:pPr>
+      <w:r>
+        <w:rPr>
+          <w:rFonts w:ascii="Lucida Sans Unicode" w:eastAsia="Times New Roman" w:hAnsi="Lucida Sans Unicode" w:cs="Lucida Sans Unicode"/>
+          <w:kern w:val="0"/>
+          <w:sz w:val="24"/>
+          <w:lang w:eastAsia="es-ES" w:bidi="ar-SA"/>
+        </w:rPr>
+        <w:t>Al comprobar el tipo de variables boleanas he tenido que cambiar la manera de comprobar</w:t>
+      </w:r>
+      <w:r>
+        <w:rPr>
+          <w:rFonts w:ascii="Lucida Sans Unicode" w:eastAsia="Times New Roman" w:hAnsi="Lucida Sans Unicode" w:cs="Lucida Sans Unicode"/>
+          <w:kern w:val="0"/>
+          <w:sz w:val="24"/>
+          <w:lang w:eastAsia="es-ES" w:bidi="ar-SA"/>
+        </w:rPr>
+        <w:t>.</w:t>
+      </w:r>
     </w:p>
     <w:p>
       <w:pPr>
+        <w:pStyle w:val="textogeneral"/>
+      </w:pPr>
+    </w:p>
+    <w:p>
+      <w:pPr>
         <w:pStyle w:val="Ttulo1"/>
       </w:pPr>
       <w:r>
-        <w:lastRenderedPageBreak/>
+        <w:t>AUTOEVALUACIÓN</w:t>
+      </w:r>
+    </w:p>
+    <w:p>
+      <w:pPr>
+        <w:pStyle w:val="textogeneral"/>
+      </w:pPr>
+    </w:p>
+    <w:p>
+      <w:pPr>
+        <w:pStyle w:val="Ttulo1"/>
+      </w:pPr>
+      <w:r>
         <w:t>BIBLIOGRAFÍA</w:t>
       </w:r>
     </w:p>
@@ -1034,7 +1091,7 @@
         <w:sz w:val="28"/>
         <w:szCs w:val="28"/>
       </w:rPr>
-      <w:t>2</w:t>
+      <w:t>1</w:t>
     </w:r>
     <w:r>
       <w:rPr>
@@ -2814,6 +2871,7 @@
   <w:style w:type="character" w:default="1" w:styleId="Fuentedeprrafopredeter">
     <w:name w:val="Default Paragraph Font"/>
     <w:uiPriority w:val="1"/>
+    <w:semiHidden/>
     <w:unhideWhenUsed/>
   </w:style>
   <w:style w:type="table" w:default="1" w:styleId="Tablanormal">
@@ -3910,7 +3968,7 @@
   <a:extraClrSchemeLst/>
   <a:extLst>
     <a:ext uri="{05A4C25C-085E-4340-85A3-A5531E510DB2}">
-      <thm15:themeFamily xmlns="" xmlns:thm15="http://schemas.microsoft.com/office/thememl/2012/main" name="Office Theme" id="{62F939B6-93AF-4DB8-9C6B-D6C7DFDC589F}" vid="{4A3C46E8-61CC-4603-A589-7422A47A8E4A}"/>
+      <thm15:themeFamily xmlns:thm15="http://schemas.microsoft.com/office/thememl/2012/main" xmlns="" name="Office Theme" id="{62F939B6-93AF-4DB8-9C6B-D6C7DFDC589F}" vid="{4A3C46E8-61CC-4603-A589-7422A47A8E4A}"/>
     </a:ext>
   </a:extLst>
 </a:theme>

</xml_diff>

<commit_message>
corregido error en el map con un filtro
</commit_message>
<xml_diff>
--- a/PMDM03/Proyecto/tome_mejias_jose_mari_PMDM03_Tarea.docx
+++ b/PMDM03/Proyecto/tome_mejias_jose_mari_PMDM03_Tarea.docx
@@ -882,8 +882,67 @@
           <w:sz w:val="24"/>
           <w:lang w:eastAsia="es-ES" w:bidi="ar-SA"/>
         </w:rPr>
+        <w:t xml:space="preserve"> y comprobar el tipo</w:t>
+      </w:r>
+      <w:r>
+        <w:rPr>
+          <w:rFonts w:ascii="Lucida Sans Unicode" w:eastAsia="Times New Roman" w:hAnsi="Lucida Sans Unicode" w:cs="Lucida Sans Unicode"/>
+          <w:kern w:val="0"/>
+          <w:sz w:val="24"/>
+          <w:lang w:eastAsia="es-ES" w:bidi="ar-SA"/>
+        </w:rPr>
         <w:t>.</w:t>
       </w:r>
+    </w:p>
+    <w:p>
+      <w:pPr>
+        <w:pStyle w:val="textogeneral"/>
+        <w:rPr>
+          <w:rFonts w:ascii="Lucida Sans Unicode" w:eastAsia="Times New Roman" w:hAnsi="Lucida Sans Unicode" w:cs="Lucida Sans Unicode"/>
+          <w:kern w:val="0"/>
+          <w:sz w:val="24"/>
+          <w:lang w:eastAsia="es-ES" w:bidi="ar-SA"/>
+        </w:rPr>
+      </w:pPr>
+      <w:r>
+        <w:rPr>
+          <w:rFonts w:ascii="Lucida Sans Unicode" w:eastAsia="Times New Roman" w:hAnsi="Lucida Sans Unicode" w:cs="Lucida Sans Unicode"/>
+          <w:kern w:val="0"/>
+          <w:sz w:val="24"/>
+          <w:lang w:eastAsia="es-ES" w:bidi="ar-SA"/>
+        </w:rPr>
+        <w:lastRenderedPageBreak/>
+        <w:t>Al comprobar con la función fromJson del modelo task, el map de service-tak que carga las tareas, devuelve las mismas aunque falten campos, el return del fromJson entra y crea una nueva.</w:t>
+      </w:r>
+    </w:p>
+    <w:p>
+      <w:pPr>
+        <w:pStyle w:val="textogeneral"/>
+        <w:rPr>
+          <w:rFonts w:ascii="Lucida Sans Unicode" w:eastAsia="Times New Roman" w:hAnsi="Lucida Sans Unicode" w:cs="Lucida Sans Unicode"/>
+          <w:kern w:val="0"/>
+          <w:lang w:eastAsia="es-ES" w:bidi="ar-SA"/>
+        </w:rPr>
+      </w:pPr>
+      <w:r>
+        <w:rPr>
+          <w:rFonts w:ascii="Lucida Sans Unicode" w:eastAsia="Times New Roman" w:hAnsi="Lucida Sans Unicode" w:cs="Lucida Sans Unicode"/>
+          <w:kern w:val="0"/>
+          <w:lang w:eastAsia="es-ES" w:bidi="ar-SA"/>
+        </w:rPr>
+        <w:t> datos.map((task) =&gt; Task.fromJson(task));</w:t>
+      </w:r>
+    </w:p>
+    <w:p>
+      <w:pPr>
+        <w:pStyle w:val="textogeneral"/>
+        <w:rPr>
+          <w:rFonts w:ascii="Lucida Sans Unicode" w:eastAsia="Times New Roman" w:hAnsi="Lucida Sans Unicode" w:cs="Lucida Sans Unicode"/>
+          <w:kern w:val="0"/>
+          <w:sz w:val="24"/>
+          <w:lang w:eastAsia="es-ES" w:bidi="ar-SA"/>
+        </w:rPr>
+      </w:pPr>
     </w:p>
     <w:p>
       <w:pPr>
@@ -1091,7 +1150,7 @@
         <w:sz w:val="28"/>
         <w:szCs w:val="28"/>
       </w:rPr>
-      <w:t>1</w:t>
+      <w:t>2</w:t>
     </w:r>
     <w:r>
       <w:rPr>
@@ -2871,7 +2930,6 @@
   <w:style w:type="character" w:default="1" w:styleId="Fuentedeprrafopredeter">
     <w:name w:val="Default Paragraph Font"/>
     <w:uiPriority w:val="1"/>
-    <w:semiHidden/>
     <w:unhideWhenUsed/>
   </w:style>
   <w:style w:type="table" w:default="1" w:styleId="Tablanormal">
@@ -3968,7 +4026,7 @@
   <a:extraClrSchemeLst/>
   <a:extLst>
     <a:ext uri="{05A4C25C-085E-4340-85A3-A5531E510DB2}">
-      <thm15:themeFamily xmlns:thm15="http://schemas.microsoft.com/office/thememl/2012/main" xmlns="" name="Office Theme" id="{62F939B6-93AF-4DB8-9C6B-D6C7DFDC589F}" vid="{4A3C46E8-61CC-4603-A589-7422A47A8E4A}"/>
+      <thm15:themeFamily xmlns="" xmlns:thm15="http://schemas.microsoft.com/office/thememl/2012/main" name="Office Theme" id="{62F939B6-93AF-4DB8-9C6B-D6C7DFDC589F}" vid="{4A3C46E8-61CC-4603-A589-7422A47A8E4A}"/>
     </a:ext>
   </a:extLst>
 </a:theme>

</xml_diff>

<commit_message>
Error en la actualización del estado
</commit_message>
<xml_diff>
--- a/PMDM03/Proyecto/tome_mejias_jose_mari_PMDM03_Tarea.docx
+++ b/PMDM03/Proyecto/tome_mejias_jose_mari_PMDM03_Tarea.docx
@@ -984,8 +984,112 @@
           <w:kern w:val="0"/>
           <w:lang w:eastAsia="es-ES" w:bidi="ar-SA"/>
         </w:rPr>
-        <w:t xml:space="preserve"> en los objetos del map.</w:t>
-      </w:r>
+        <w:t xml:space="preserve"> en los objetos </w:t>
+      </w:r>
+      <w:r>
+        <w:rPr>
+          <w:rFonts w:ascii="Lucida Sans Unicode" w:eastAsia="Times New Roman" w:hAnsi="Lucida Sans Unicode" w:cs="Lucida Sans Unicode"/>
+          <w:kern w:val="0"/>
+          <w:lang w:eastAsia="es-ES" w:bidi="ar-SA"/>
+        </w:rPr>
+        <w:t xml:space="preserve">se reciben del método </w:t>
+      </w:r>
+      <w:r>
+        <w:rPr>
+          <w:rFonts w:ascii="Lucida Sans Unicode" w:eastAsia="Times New Roman" w:hAnsi="Lucida Sans Unicode" w:cs="Lucida Sans Unicode"/>
+          <w:kern w:val="0"/>
+          <w:lang w:eastAsia="es-ES" w:bidi="ar-SA"/>
+        </w:rPr>
+        <w:t xml:space="preserve"> map.</w:t>
+      </w:r>
+    </w:p>
+    <w:p>
+      <w:pPr>
+        <w:pStyle w:val="textogeneral"/>
+        <w:ind w:left="851"/>
+        <w:rPr>
+          <w:rFonts w:ascii="Lucida Sans Unicode" w:eastAsia="Times New Roman" w:hAnsi="Lucida Sans Unicode" w:cs="Lucida Sans Unicode"/>
+          <w:kern w:val="0"/>
+          <w:lang w:eastAsia="es-ES" w:bidi="ar-SA"/>
+        </w:rPr>
+      </w:pPr>
+    </w:p>
+    <w:p>
+      <w:pPr>
+        <w:pStyle w:val="textogeneral"/>
+        <w:numPr>
+          <w:ilvl w:val="0"/>
+          <w:numId w:val="11"/>
+        </w:numPr>
+        <w:ind w:left="851"/>
+        <w:rPr>
+          <w:rFonts w:ascii="Lucida Sans Unicode" w:eastAsia="Times New Roman" w:hAnsi="Lucida Sans Unicode" w:cs="Lucida Sans Unicode"/>
+          <w:kern w:val="0"/>
+          <w:lang w:eastAsia="es-ES" w:bidi="ar-SA"/>
+        </w:rPr>
+      </w:pPr>
+      <w:r>
+        <w:rPr>
+          <w:rFonts w:ascii="Lucida Sans Unicode" w:eastAsia="Times New Roman" w:hAnsi="Lucida Sans Unicode" w:cs="Lucida Sans Unicode"/>
+          <w:kern w:val="0"/>
+          <w:lang w:eastAsia="es-ES" w:bidi="ar-SA"/>
+        </w:rPr>
+        <w:t>Al crear un nuevo elemento y no recargar la página el id del elemento es el que se le da su valor en la clase Task -1, al hacer cualquier modificación si recargar y no recibir los datos del servidor da el siguiente error al crear el servidor el id:</w:t>
+      </w:r>
+    </w:p>
+    <w:p>
+      <w:pPr>
+        <w:pStyle w:val="textogeneral"/>
+        <w:ind w:left="851"/>
+        <w:rPr>
+          <w:rFonts w:ascii="Lucida Sans Unicode" w:eastAsia="Times New Roman" w:hAnsi="Lucida Sans Unicode" w:cs="Lucida Sans Unicode"/>
+          <w:kern w:val="0"/>
+          <w:lang w:eastAsia="es-ES" w:bidi="ar-SA"/>
+        </w:rPr>
+      </w:pPr>
+      <w:r>
+        <w:rPr>
+          <w:rFonts w:ascii="Lucida Sans Unicode" w:eastAsia="Times New Roman" w:hAnsi="Lucida Sans Unicode" w:cs="Lucida Sans Unicode"/>
+          <w:kern w:val="0"/>
+          <w:lang w:eastAsia="es-ES" w:bidi="ar-SA"/>
+        </w:rPr>
+        <w:t>PUT</w:t>
+      </w:r>
+      <w:r>
+        <w:rPr>
+          <w:rFonts w:ascii="Lucida Sans Unicode" w:eastAsia="Times New Roman" w:hAnsi="Lucida Sans Unicode" w:cs="Lucida Sans Unicode"/>
+          <w:kern w:val="0"/>
+          <w:lang w:eastAsia="es-ES" w:bidi="ar-SA"/>
+        </w:rPr>
+        <w:t xml:space="preserve"> </w:t>
+      </w:r>
+      <w:r>
+        <w:rPr>
+          <w:rFonts w:ascii="Lucida Sans Unicode" w:eastAsia="Times New Roman" w:hAnsi="Lucida Sans Unicode" w:cs="Lucida Sans Unicode"/>
+          <w:kern w:val="0"/>
+          <w:lang w:eastAsia="es-ES" w:bidi="ar-SA"/>
+        </w:rPr>
+        <w:t>http://localhost:3000/todos//-1</w:t>
+      </w:r>
+      <w:r>
+        <w:rPr>
+          <w:rFonts w:ascii="Lucida Sans Unicode" w:eastAsia="Times New Roman" w:hAnsi="Lucida Sans Unicode" w:cs="Lucida Sans Unicode"/>
+          <w:kern w:val="0"/>
+          <w:lang w:eastAsia="es-ES" w:bidi="ar-SA"/>
+        </w:rPr>
+        <w:t xml:space="preserve"> </w:t>
+      </w:r>
+    </w:p>
+    <w:p>
+      <w:pPr>
+        <w:pStyle w:val="textogeneral"/>
+        <w:ind w:left="851"/>
+        <w:rPr>
+          <w:rFonts w:ascii="Lucida Sans Unicode" w:eastAsia="Times New Roman" w:hAnsi="Lucida Sans Unicode" w:cs="Lucida Sans Unicode"/>
+          <w:kern w:val="0"/>
+          <w:lang w:eastAsia="es-ES" w:bidi="ar-SA"/>
+        </w:rPr>
+      </w:pPr>
     </w:p>
     <w:p>
       <w:pPr>
@@ -2232,6 +2336,119 @@
     </w:lvl>
   </w:abstractNum>
   <w:abstractNum w:abstractNumId="6">
+    <w:nsid w:val="3CB11C01"/>
+    <w:multiLevelType w:val="hybridMultilevel"/>
+    <w:tmpl w:val="3022DBBC"/>
+    <w:lvl w:ilvl="0" w:tplc="0C0A0001">
+      <w:start w:val="1"/>
+      <w:numFmt w:val="bullet"/>
+      <w:lvlText w:val=""/>
+      <w:lvlJc w:val="left"/>
+      <w:pPr>
+        <w:ind w:left="1571" w:hanging="360"/>
+      </w:pPr>
+      <w:rPr>
+        <w:rFonts w:ascii="Symbol" w:hAnsi="Symbol" w:hint="default"/>
+      </w:rPr>
+    </w:lvl>
+    <w:lvl w:ilvl="1" w:tplc="0C0A0003" w:tentative="1">
+      <w:start w:val="1"/>
+      <w:numFmt w:val="bullet"/>
+      <w:lvlText w:val="o"/>
+      <w:lvlJc w:val="left"/>
+      <w:pPr>
+        <w:ind w:left="2291" w:hanging="360"/>
+      </w:pPr>
+      <w:rPr>
+        <w:rFonts w:ascii="Courier New" w:hAnsi="Courier New" w:cs="Courier New" w:hint="default"/>
+      </w:rPr>
+    </w:lvl>
+    <w:lvl w:ilvl="2" w:tplc="0C0A0005" w:tentative="1">
+      <w:start w:val="1"/>
+      <w:numFmt w:val="bullet"/>
+      <w:lvlText w:val=""/>
+      <w:lvlJc w:val="left"/>
+      <w:pPr>
+        <w:ind w:left="3011" w:hanging="360"/>
+      </w:pPr>
+      <w:rPr>
+        <w:rFonts w:ascii="Wingdings" w:hAnsi="Wingdings" w:hint="default"/>
+      </w:rPr>
+    </w:lvl>
+    <w:lvl w:ilvl="3" w:tplc="0C0A0001" w:tentative="1">
+      <w:start w:val="1"/>
+      <w:numFmt w:val="bullet"/>
+      <w:lvlText w:val=""/>
+      <w:lvlJc w:val="left"/>
+      <w:pPr>
+        <w:ind w:left="3731" w:hanging="360"/>
+      </w:pPr>
+      <w:rPr>
+        <w:rFonts w:ascii="Symbol" w:hAnsi="Symbol" w:hint="default"/>
+      </w:rPr>
+    </w:lvl>
+    <w:lvl w:ilvl="4" w:tplc="0C0A0003" w:tentative="1">
+      <w:start w:val="1"/>
+      <w:numFmt w:val="bullet"/>
+      <w:lvlText w:val="o"/>
+      <w:lvlJc w:val="left"/>
+      <w:pPr>
+        <w:ind w:left="4451" w:hanging="360"/>
+      </w:pPr>
+      <w:rPr>
+        <w:rFonts w:ascii="Courier New" w:hAnsi="Courier New" w:cs="Courier New" w:hint="default"/>
+      </w:rPr>
+    </w:lvl>
+    <w:lvl w:ilvl="5" w:tplc="0C0A0005" w:tentative="1">
+      <w:start w:val="1"/>
+      <w:numFmt w:val="bullet"/>
+      <w:lvlText w:val=""/>
+      <w:lvlJc w:val="left"/>
+      <w:pPr>
+        <w:ind w:left="5171" w:hanging="360"/>
+      </w:pPr>
+      <w:rPr>
+        <w:rFonts w:ascii="Wingdings" w:hAnsi="Wingdings" w:hint="default"/>
+      </w:rPr>
+    </w:lvl>
+    <w:lvl w:ilvl="6" w:tplc="0C0A0001" w:tentative="1">
+      <w:start w:val="1"/>
+      <w:numFmt w:val="bullet"/>
+      <w:lvlText w:val=""/>
+      <w:lvlJc w:val="left"/>
+      <w:pPr>
+        <w:ind w:left="5891" w:hanging="360"/>
+      </w:pPr>
+      <w:rPr>
+        <w:rFonts w:ascii="Symbol" w:hAnsi="Symbol" w:hint="default"/>
+      </w:rPr>
+    </w:lvl>
+    <w:lvl w:ilvl="7" w:tplc="0C0A0003" w:tentative="1">
+      <w:start w:val="1"/>
+      <w:numFmt w:val="bullet"/>
+      <w:lvlText w:val="o"/>
+      <w:lvlJc w:val="left"/>
+      <w:pPr>
+        <w:ind w:left="6611" w:hanging="360"/>
+      </w:pPr>
+      <w:rPr>
+        <w:rFonts w:ascii="Courier New" w:hAnsi="Courier New" w:cs="Courier New" w:hint="default"/>
+      </w:rPr>
+    </w:lvl>
+    <w:lvl w:ilvl="8" w:tplc="0C0A0005" w:tentative="1">
+      <w:start w:val="1"/>
+      <w:numFmt w:val="bullet"/>
+      <w:lvlText w:val=""/>
+      <w:lvlJc w:val="left"/>
+      <w:pPr>
+        <w:ind w:left="7331" w:hanging="360"/>
+      </w:pPr>
+      <w:rPr>
+        <w:rFonts w:ascii="Wingdings" w:hAnsi="Wingdings" w:hint="default"/>
+      </w:rPr>
+    </w:lvl>
+  </w:abstractNum>
+  <w:abstractNum w:abstractNumId="7">
     <w:nsid w:val="55067BE3"/>
     <w:multiLevelType w:val="multilevel"/>
     <w:tmpl w:val="31CCAC88"/>
@@ -2380,7 +2597,7 @@
       </w:rPr>
     </w:lvl>
   </w:abstractNum>
-  <w:abstractNum w:abstractNumId="7">
+  <w:abstractNum w:abstractNumId="8">
     <w:nsid w:val="61B51699"/>
     <w:multiLevelType w:val="multilevel"/>
     <w:tmpl w:val="280E064C"/>
@@ -2521,7 +2738,7 @@
       </w:rPr>
     </w:lvl>
   </w:abstractNum>
-  <w:abstractNum w:abstractNumId="8">
+  <w:abstractNum w:abstractNumId="9">
     <w:nsid w:val="7AAF70AB"/>
     <w:multiLevelType w:val="multilevel"/>
     <w:tmpl w:val="5A62F99C"/>
@@ -2671,7 +2888,7 @@
       </w:rPr>
     </w:lvl>
   </w:abstractNum>
-  <w:abstractNum w:abstractNumId="9">
+  <w:abstractNum w:abstractNumId="10">
     <w:nsid w:val="7CC017AD"/>
     <w:multiLevelType w:val="multilevel"/>
     <w:tmpl w:val="0890DF68"/>
@@ -2795,7 +3012,7 @@
     </w:lvl>
   </w:abstractNum>
   <w:num w:numId="1">
-    <w:abstractNumId w:val="9"/>
+    <w:abstractNumId w:val="10"/>
   </w:num>
   <w:num w:numId="2">
     <w:abstractNumId w:val="3"/>
@@ -2807,7 +3024,7 @@
     <w:abstractNumId w:val="4"/>
   </w:num>
   <w:num w:numId="5">
-    <w:abstractNumId w:val="7"/>
+    <w:abstractNumId w:val="8"/>
   </w:num>
   <w:num w:numId="6">
     <w:abstractNumId w:val="1"/>
@@ -2816,13 +3033,16 @@
     <w:abstractNumId w:val="2"/>
   </w:num>
   <w:num w:numId="8">
-    <w:abstractNumId w:val="8"/>
+    <w:abstractNumId w:val="9"/>
   </w:num>
   <w:num w:numId="9">
-    <w:abstractNumId w:val="6"/>
+    <w:abstractNumId w:val="7"/>
   </w:num>
   <w:num w:numId="10">
     <w:abstractNumId w:val="0"/>
+  </w:num>
+  <w:num w:numId="11">
+    <w:abstractNumId w:val="6"/>
   </w:num>
 </w:numbering>
 </file>
@@ -3100,7 +3320,6 @@
   <w:style w:type="character" w:default="1" w:styleId="Fuentedeprrafopredeter">
     <w:name w:val="Default Paragraph Font"/>
     <w:uiPriority w:val="1"/>
-    <w:semiHidden/>
     <w:unhideWhenUsed/>
   </w:style>
   <w:style w:type="table" w:default="1" w:styleId="Tablanormal">
@@ -3897,7 +4116,6 @@
     <w:name w:val="Hyperlink"/>
     <w:basedOn w:val="Fuentedeprrafopredeter"/>
     <w:uiPriority w:val="99"/>
-    <w:semiHidden/>
     <w:unhideWhenUsed/>
     <w:rsid w:val="0071256B"/>
     <w:rPr>
@@ -4197,7 +4415,7 @@
   <a:extraClrSchemeLst/>
   <a:extLst>
     <a:ext uri="{05A4C25C-085E-4340-85A3-A5531E510DB2}">
-      <thm15:themeFamily xmlns:thm15="http://schemas.microsoft.com/office/thememl/2012/main" xmlns="" name="Office Theme" id="{62F939B6-93AF-4DB8-9C6B-D6C7DFDC589F}" vid="{4A3C46E8-61CC-4603-A589-7422A47A8E4A}"/>
+      <thm15:themeFamily xmlns="" xmlns:thm15="http://schemas.microsoft.com/office/thememl/2012/main" name="Office Theme" id="{62F939B6-93AF-4DB8-9C6B-D6C7DFDC589F}" vid="{4A3C46E8-61CC-4603-A589-7422A47A8E4A}"/>
     </a:ext>
   </a:extLst>
 </a:theme>

</xml_diff>

<commit_message>
actualización del estado de terminado, acabada
</commit_message>
<xml_diff>
--- a/PMDM03/Proyecto/tome_mejias_jose_mari_PMDM03_Tarea.docx
+++ b/PMDM03/Proyecto/tome_mejias_jose_mari_PMDM03_Tarea.docx
@@ -926,15 +926,13 @@
         <w:rPr>
           <w:rFonts w:ascii="Lucida Sans Unicode" w:eastAsia="Times New Roman" w:hAnsi="Lucida Sans Unicode" w:cs="Lucida Sans Unicode"/>
           <w:kern w:val="0"/>
-          <w:sz w:val="24"/>
-          <w:lang w:eastAsia="es-ES" w:bidi="ar-SA"/>
-        </w:rPr>
-      </w:pPr>
-      <w:r>
-        <w:rPr>
-          <w:rFonts w:ascii="Lucida Sans Unicode" w:eastAsia="Times New Roman" w:hAnsi="Lucida Sans Unicode" w:cs="Lucida Sans Unicode"/>
-          <w:kern w:val="0"/>
-          <w:sz w:val="24"/>
+          <w:lang w:eastAsia="es-ES" w:bidi="ar-SA"/>
+        </w:rPr>
+      </w:pPr>
+      <w:r>
+        <w:rPr>
+          <w:rFonts w:ascii="Lucida Sans Unicode" w:eastAsia="Times New Roman" w:hAnsi="Lucida Sans Unicode" w:cs="Lucida Sans Unicode"/>
+          <w:kern w:val="0"/>
           <w:lang w:eastAsia="es-ES" w:bidi="ar-SA"/>
         </w:rPr>
         <w:lastRenderedPageBreak/>
@@ -992,7 +990,15 @@
           <w:kern w:val="0"/>
           <w:lang w:eastAsia="es-ES" w:bidi="ar-SA"/>
         </w:rPr>
-        <w:t xml:space="preserve">se reciben del método </w:t>
+        <w:t>que recibe</w:t>
+      </w:r>
+      <w:r>
+        <w:rPr>
+          <w:rFonts w:ascii="Lucida Sans Unicode" w:eastAsia="Times New Roman" w:hAnsi="Lucida Sans Unicode" w:cs="Lucida Sans Unicode"/>
+          <w:kern w:val="0"/>
+          <w:lang w:eastAsia="es-ES" w:bidi="ar-SA"/>
+        </w:rPr>
+        <w:t xml:space="preserve"> del método </w:t>
       </w:r>
       <w:r>
         <w:rPr>
@@ -1034,7 +1040,23 @@
           <w:kern w:val="0"/>
           <w:lang w:eastAsia="es-ES" w:bidi="ar-SA"/>
         </w:rPr>
-        <w:t>Al crear un nuevo elemento y no recargar la página el id del elemento es el que se le da su valor en la clase Task -1, al hacer cualquier modificación si recargar y no recibir los datos del servidor da el siguiente error al crear el servidor el id:</w:t>
+        <w:t xml:space="preserve">Al crear un nuevo elemento y no recargar la página el id del elemento es el que se le da su valor en la clase Task </w:t>
+      </w:r>
+      <w:r>
+        <w:rPr>
+          <w:rFonts w:ascii="Lucida Sans Unicode" w:eastAsia="Times New Roman" w:hAnsi="Lucida Sans Unicode" w:cs="Lucida Sans Unicode"/>
+          <w:kern w:val="0"/>
+          <w:lang w:eastAsia="es-ES" w:bidi="ar-SA"/>
+        </w:rPr>
+        <w:t xml:space="preserve">id= </w:t>
+      </w:r>
+      <w:r>
+        <w:rPr>
+          <w:rFonts w:ascii="Lucida Sans Unicode" w:eastAsia="Times New Roman" w:hAnsi="Lucida Sans Unicode" w:cs="Lucida Sans Unicode"/>
+          <w:kern w:val="0"/>
+          <w:lang w:eastAsia="es-ES" w:bidi="ar-SA"/>
+        </w:rPr>
+        <w:t>-1, al hacer cualquier modificación si recargar y no recibir los datos del servidor da el siguiente error al crear el servidor el id:</w:t>
       </w:r>
     </w:p>
     <w:p>
@@ -1077,7 +1099,7 @@
           <w:kern w:val="0"/>
           <w:lang w:eastAsia="es-ES" w:bidi="ar-SA"/>
         </w:rPr>
-        <w:t xml:space="preserve"> </w:t>
+        <w:t>.</w:t>
       </w:r>
     </w:p>
     <w:p>
@@ -1094,6 +1116,40 @@
     <w:p>
       <w:pPr>
         <w:pStyle w:val="textogeneral"/>
+        <w:numPr>
+          <w:ilvl w:val="0"/>
+          <w:numId w:val="11"/>
+        </w:numPr>
+        <w:ind w:left="851"/>
+        <w:rPr>
+          <w:rFonts w:ascii="Lucida Sans Unicode" w:eastAsia="Times New Roman" w:hAnsi="Lucida Sans Unicode" w:cs="Lucida Sans Unicode"/>
+          <w:kern w:val="0"/>
+          <w:lang w:eastAsia="es-ES" w:bidi="ar-SA"/>
+        </w:rPr>
+      </w:pPr>
+      <w:r>
+        <w:rPr>
+          <w:rFonts w:ascii="Lucida Sans Unicode" w:eastAsia="Times New Roman" w:hAnsi="Lucida Sans Unicode" w:cs="Lucida Sans Unicode"/>
+          <w:kern w:val="0"/>
+          <w:lang w:eastAsia="es-ES" w:bidi="ar-SA"/>
+        </w:rPr>
+        <w:t>Incidencia en el home.module a la hora de cambiar el estado de tarea  terminada a no terminada, si se usa la misma función para los dos checked, se crea un bucle al cambiar de estado continuamente.</w:t>
+      </w:r>
+    </w:p>
+    <w:p>
+      <w:pPr>
+        <w:pStyle w:val="textogeneral"/>
+        <w:ind w:left="851"/>
+        <w:rPr>
+          <w:rFonts w:ascii="Lucida Sans Unicode" w:eastAsia="Times New Roman" w:hAnsi="Lucida Sans Unicode" w:cs="Lucida Sans Unicode"/>
+          <w:kern w:val="0"/>
+          <w:lang w:eastAsia="es-ES" w:bidi="ar-SA"/>
+        </w:rPr>
+      </w:pPr>
+    </w:p>
+    <w:p>
+      <w:pPr>
+        <w:pStyle w:val="textogeneral"/>
         <w:rPr>
           <w:rFonts w:ascii="Lucida Sans Unicode" w:eastAsia="Times New Roman" w:hAnsi="Lucida Sans Unicode" w:cs="Lucida Sans Unicode"/>
           <w:kern w:val="0"/>
@@ -1105,6 +1161,553 @@
     <w:p>
       <w:pPr>
         <w:pStyle w:val="textogeneral"/>
+        <w:rPr>
+          <w:rFonts w:ascii="Lucida Sans" w:hAnsi="Lucida Sans"/>
+          <w:b/>
+          <w:bCs/>
+          <w:color w:val="23B8DC"/>
+          <w:sz w:val="24"/>
+          <w:szCs w:val="48"/>
+        </w:rPr>
+      </w:pPr>
+      <w:r>
+        <w:rPr>
+          <w:rFonts w:ascii="Lucida Sans" w:hAnsi="Lucida Sans"/>
+          <w:b/>
+          <w:bCs/>
+          <w:color w:val="23B8DC"/>
+          <w:sz w:val="24"/>
+          <w:szCs w:val="48"/>
+        </w:rPr>
+        <w:t>Manual de arranque del programa</w:t>
+      </w:r>
+    </w:p>
+    <w:p>
+      <w:pPr>
+        <w:pStyle w:val="textogeneral"/>
+        <w:rPr>
+          <w:rFonts w:ascii="Lucida Sans Unicode" w:eastAsia="Times New Roman" w:hAnsi="Lucida Sans Unicode" w:cs="Lucida Sans Unicode"/>
+          <w:kern w:val="0"/>
+          <w:lang w:eastAsia="es-ES" w:bidi="ar-SA"/>
+        </w:rPr>
+      </w:pPr>
+      <w:r>
+        <w:rPr>
+          <w:rFonts w:ascii="Lucida Sans Unicode" w:eastAsia="Times New Roman" w:hAnsi="Lucida Sans Unicode" w:cs="Lucida Sans Unicode"/>
+          <w:kern w:val="0"/>
+          <w:lang w:eastAsia="es-ES" w:bidi="ar-SA"/>
+        </w:rPr>
+        <w:t>Para iniciar el servidor</w:t>
+      </w:r>
+      <w:r>
+        <w:rPr>
+          <w:rFonts w:ascii="Lucida Sans Unicode" w:eastAsia="Times New Roman" w:hAnsi="Lucida Sans Unicode" w:cs="Lucida Sans Unicode"/>
+          <w:kern w:val="0"/>
+          <w:lang w:eastAsia="es-ES" w:bidi="ar-SA"/>
+        </w:rPr>
+        <w:t xml:space="preserve"> colocarse en la carpeta del servidor y abrirlo con Visual Studio Code, arrancar el servidor con el comando:</w:t>
+      </w:r>
+    </w:p>
+    <w:p>
+      <w:pPr>
+        <w:pStyle w:val="textogeneral"/>
+        <w:rPr>
+          <w:rFonts w:ascii="Lucida Sans Unicode" w:eastAsia="Times New Roman" w:hAnsi="Lucida Sans Unicode" w:cs="Lucida Sans Unicode"/>
+          <w:kern w:val="0"/>
+          <w:lang w:eastAsia="es-ES" w:bidi="ar-SA"/>
+        </w:rPr>
+      </w:pPr>
+      <w:r>
+        <w:rPr>
+          <w:rFonts w:ascii="Lucida Sans Unicode" w:eastAsia="Times New Roman" w:hAnsi="Lucida Sans Unicode" w:cs="Lucida Sans Unicode"/>
+          <w:kern w:val="0"/>
+          <w:lang w:eastAsia="es-ES" w:bidi="ar-SA"/>
+        </w:rPr>
+        <w:t>npm start –watch db.json</w:t>
+      </w:r>
+    </w:p>
+    <w:p>
+      <w:pPr>
+        <w:pStyle w:val="textogeneral"/>
+        <w:rPr>
+          <w:rFonts w:ascii="Lucida Sans Unicode" w:eastAsia="Times New Roman" w:hAnsi="Lucida Sans Unicode" w:cs="Lucida Sans Unicode"/>
+          <w:kern w:val="0"/>
+          <w:lang w:eastAsia="es-ES" w:bidi="ar-SA"/>
+        </w:rPr>
+      </w:pPr>
+      <w:r>
+        <w:rPr>
+          <w:rFonts w:ascii="Lucida Sans Unicode" w:eastAsia="Times New Roman" w:hAnsi="Lucida Sans Unicode" w:cs="Lucida Sans Unicode"/>
+          <w:kern w:val="0"/>
+          <w:lang w:eastAsia="es-ES" w:bidi="ar-SA"/>
+        </w:rPr>
+        <w:t>Tener en cuenta que los campos del modelo tarea deben tener los mismos nombres que la aplicación que lo consume</w:t>
+      </w:r>
+    </w:p>
+    <w:p>
+      <w:pPr>
+        <w:pStyle w:val="textogeneral"/>
+        <w:rPr>
+          <w:rFonts w:ascii="Lucida Sans Unicode" w:eastAsia="Times New Roman" w:hAnsi="Lucida Sans Unicode" w:cs="Lucida Sans Unicode"/>
+          <w:kern w:val="0"/>
+          <w:lang w:eastAsia="es-ES" w:bidi="ar-SA"/>
+        </w:rPr>
+      </w:pPr>
+      <w:r>
+        <w:rPr>
+          <w:rFonts w:ascii="Lucida Sans Unicode" w:eastAsia="Times New Roman" w:hAnsi="Lucida Sans Unicode" w:cs="Lucida Sans Unicode"/>
+          <w:kern w:val="0"/>
+          <w:lang w:eastAsia="es-ES" w:bidi="ar-SA"/>
+        </w:rPr>
+        <w:t>   {</w:t>
+      </w:r>
+    </w:p>
+    <w:p>
+      <w:pPr>
+        <w:pStyle w:val="textogeneral"/>
+        <w:rPr>
+          <w:rFonts w:ascii="Lucida Sans Unicode" w:eastAsia="Times New Roman" w:hAnsi="Lucida Sans Unicode" w:cs="Lucida Sans Unicode"/>
+          <w:kern w:val="0"/>
+          <w:lang w:eastAsia="es-ES" w:bidi="ar-SA"/>
+        </w:rPr>
+      </w:pPr>
+      <w:r>
+        <w:rPr>
+          <w:rFonts w:ascii="Lucida Sans Unicode" w:eastAsia="Times New Roman" w:hAnsi="Lucida Sans Unicode" w:cs="Lucida Sans Unicode"/>
+          <w:kern w:val="0"/>
+          <w:lang w:eastAsia="es-ES" w:bidi="ar-SA"/>
+        </w:rPr>
+        <w:t>      "id": ,</w:t>
+      </w:r>
+    </w:p>
+    <w:p>
+      <w:pPr>
+        <w:pStyle w:val="textogeneral"/>
+        <w:rPr>
+          <w:rFonts w:ascii="Lucida Sans Unicode" w:eastAsia="Times New Roman" w:hAnsi="Lucida Sans Unicode" w:cs="Lucida Sans Unicode"/>
+          <w:kern w:val="0"/>
+          <w:lang w:eastAsia="es-ES" w:bidi="ar-SA"/>
+        </w:rPr>
+      </w:pPr>
+      <w:r>
+        <w:rPr>
+          <w:rFonts w:ascii="Lucida Sans Unicode" w:eastAsia="Times New Roman" w:hAnsi="Lucida Sans Unicode" w:cs="Lucida Sans Unicode"/>
+          <w:kern w:val="0"/>
+          <w:lang w:eastAsia="es-ES" w:bidi="ar-SA"/>
+        </w:rPr>
+        <w:t>      "description": ,</w:t>
+      </w:r>
+    </w:p>
+    <w:p>
+      <w:pPr>
+        <w:pStyle w:val="textogeneral"/>
+        <w:rPr>
+          <w:rFonts w:ascii="Lucida Sans Unicode" w:eastAsia="Times New Roman" w:hAnsi="Lucida Sans Unicode" w:cs="Lucida Sans Unicode"/>
+          <w:kern w:val="0"/>
+          <w:lang w:eastAsia="es-ES" w:bidi="ar-SA"/>
+        </w:rPr>
+      </w:pPr>
+      <w:r>
+        <w:rPr>
+          <w:rFonts w:ascii="Lucida Sans Unicode" w:eastAsia="Times New Roman" w:hAnsi="Lucida Sans Unicode" w:cs="Lucida Sans Unicode"/>
+          <w:kern w:val="0"/>
+          <w:lang w:eastAsia="es-ES" w:bidi="ar-SA"/>
+        </w:rPr>
+        <w:t>      "isImportant": ,</w:t>
+      </w:r>
+    </w:p>
+    <w:p>
+      <w:pPr>
+        <w:pStyle w:val="textogeneral"/>
+        <w:rPr>
+          <w:rFonts w:ascii="Lucida Sans Unicode" w:eastAsia="Times New Roman" w:hAnsi="Lucida Sans Unicode" w:cs="Lucida Sans Unicode"/>
+          <w:kern w:val="0"/>
+          <w:lang w:eastAsia="es-ES" w:bidi="ar-SA"/>
+        </w:rPr>
+      </w:pPr>
+      <w:r>
+        <w:rPr>
+          <w:rFonts w:ascii="Lucida Sans Unicode" w:eastAsia="Times New Roman" w:hAnsi="Lucida Sans Unicode" w:cs="Lucida Sans Unicode"/>
+          <w:kern w:val="0"/>
+          <w:lang w:eastAsia="es-ES" w:bidi="ar-SA"/>
+        </w:rPr>
+        <w:t>      "finished": </w:t>
+      </w:r>
+    </w:p>
+    <w:p>
+      <w:pPr>
+        <w:pStyle w:val="textogeneral"/>
+        <w:rPr>
+          <w:rFonts w:ascii="Lucida Sans Unicode" w:eastAsia="Times New Roman" w:hAnsi="Lucida Sans Unicode" w:cs="Lucida Sans Unicode"/>
+          <w:kern w:val="0"/>
+          <w:lang w:eastAsia="es-ES" w:bidi="ar-SA"/>
+        </w:rPr>
+      </w:pPr>
+      <w:r>
+        <w:rPr>
+          <w:rFonts w:ascii="Lucida Sans Unicode" w:eastAsia="Times New Roman" w:hAnsi="Lucida Sans Unicode" w:cs="Lucida Sans Unicode"/>
+          <w:kern w:val="0"/>
+          <w:lang w:eastAsia="es-ES" w:bidi="ar-SA"/>
+        </w:rPr>
+        <w:t>    }</w:t>
+      </w:r>
+    </w:p>
+    <w:p>
+      <w:pPr>
+        <w:pStyle w:val="textogeneral"/>
+      </w:pPr>
+    </w:p>
+    <w:p>
+      <w:pPr>
+        <w:pStyle w:val="textogeneral"/>
+      </w:pPr>
+      <w:r>
+        <w:t xml:space="preserve">Para iniciar la aplicación de ionic lo primero es instalar  todas las dependencias que usa el proyecto con el comando </w:t>
+      </w:r>
+      <w:r>
+        <w:rPr>
+          <w:rFonts w:ascii="Lucida Sans Unicode" w:eastAsia="Times New Roman" w:hAnsi="Lucida Sans Unicode" w:cs="Lucida Sans Unicode"/>
+          <w:kern w:val="0"/>
+          <w:lang w:eastAsia="es-ES" w:bidi="ar-SA"/>
+        </w:rPr>
+        <w:t xml:space="preserve">npm install </w:t>
+      </w:r>
+    </w:p>
+    <w:p>
+      <w:pPr>
+        <w:pStyle w:val="textogeneral"/>
+      </w:pPr>
+      <w:r>
+        <w:t>posicionado dentro de la carpeta del proyecto.</w:t>
+      </w:r>
+    </w:p>
+    <w:p>
+      <w:pPr>
+        <w:pStyle w:val="textogeneral"/>
+      </w:pPr>
+      <w:r>
+        <w:t xml:space="preserve">Una </w:t>
+      </w:r>
+      <w:r>
+        <w:t xml:space="preserve">vez </w:t>
+      </w:r>
+      <w:r>
+        <w:t>cargadas todas las dependencias lanzamos la aplicación con el comando</w:t>
+      </w:r>
+    </w:p>
+    <w:p>
+      <w:pPr>
+        <w:pStyle w:val="textogeneral"/>
+        <w:rPr>
+          <w:rFonts w:ascii="Lucida Sans Unicode" w:eastAsia="Times New Roman" w:hAnsi="Lucida Sans Unicode" w:cs="Lucida Sans Unicode"/>
+          <w:kern w:val="0"/>
+          <w:lang w:eastAsia="es-ES" w:bidi="ar-SA"/>
+        </w:rPr>
+      </w:pPr>
+      <w:r>
+        <w:rPr>
+          <w:rFonts w:ascii="Lucida Sans Unicode" w:eastAsia="Times New Roman" w:hAnsi="Lucida Sans Unicode" w:cs="Lucida Sans Unicode"/>
+          <w:kern w:val="0"/>
+          <w:lang w:eastAsia="es-ES" w:bidi="ar-SA"/>
+        </w:rPr>
+        <w:t xml:space="preserve"> ionic s</w:t>
+      </w:r>
+    </w:p>
+    <w:p>
+      <w:pPr>
+        <w:pStyle w:val="textogeneral"/>
+        <w:rPr>
+          <w:rFonts w:ascii="Lucida Sans Unicode" w:eastAsia="Times New Roman" w:hAnsi="Lucida Sans Unicode" w:cs="Lucida Sans Unicode"/>
+          <w:kern w:val="0"/>
+          <w:lang w:eastAsia="es-ES" w:bidi="ar-SA"/>
+        </w:rPr>
+      </w:pPr>
+    </w:p>
+    <w:p>
+      <w:pPr>
+        <w:pStyle w:val="textogeneral"/>
+        <w:rPr>
+          <w:rFonts w:ascii="Lucida Sans" w:hAnsi="Lucida Sans"/>
+          <w:b/>
+          <w:bCs/>
+          <w:color w:val="23B8DC"/>
+          <w:sz w:val="24"/>
+          <w:szCs w:val="48"/>
+        </w:rPr>
+      </w:pPr>
+      <w:r>
+        <w:rPr>
+          <w:rFonts w:ascii="Lucida Sans" w:hAnsi="Lucida Sans"/>
+          <w:b/>
+          <w:bCs/>
+          <w:color w:val="23B8DC"/>
+          <w:sz w:val="24"/>
+          <w:szCs w:val="48"/>
+        </w:rPr>
+        <w:t>Manual de pruebas</w:t>
+      </w:r>
+    </w:p>
+    <w:p>
+      <w:pPr>
+        <w:pStyle w:val="textogeneral"/>
+        <w:rPr>
+          <w:rFonts w:ascii="Lucida Sans" w:hAnsi="Lucida Sans"/>
+          <w:b/>
+          <w:bCs/>
+          <w:color w:val="23B8DC"/>
+          <w:sz w:val="24"/>
+          <w:szCs w:val="48"/>
+        </w:rPr>
+      </w:pPr>
+    </w:p>
+    <w:p>
+      <w:pPr>
+        <w:pStyle w:val="textogeneral"/>
+        <w:numPr>
+          <w:ilvl w:val="0"/>
+          <w:numId w:val="12"/>
+        </w:numPr>
+      </w:pPr>
+      <w:r>
+        <w:t>Crear nueva tarea</w:t>
+      </w:r>
+    </w:p>
+    <w:p>
+      <w:pPr>
+        <w:pStyle w:val="textogeneral"/>
+        <w:rPr>
+          <w:rFonts w:ascii="Lucida Sans" w:hAnsi="Lucida Sans"/>
+          <w:b/>
+          <w:bCs/>
+          <w:color w:val="23B8DC"/>
+          <w:sz w:val="24"/>
+          <w:szCs w:val="48"/>
+        </w:rPr>
+      </w:pPr>
+      <w:r>
+        <w:rPr>
+          <w:rFonts w:ascii="Lucida Sans" w:hAnsi="Lucida Sans"/>
+          <w:b/>
+          <w:bCs/>
+          <w:noProof/>
+          <w:color w:val="23B8DC"/>
+          <w:sz w:val="24"/>
+          <w:szCs w:val="48"/>
+          <w:lang w:eastAsia="es-ES" w:bidi="ar-SA"/>
+        </w:rPr>
+        <w:drawing>
+          <wp:anchor distT="0" distB="0" distL="114300" distR="114300" simplePos="0" relativeHeight="251658240" behindDoc="1" locked="0" layoutInCell="1" allowOverlap="1">
+            <wp:simplePos x="0" y="0"/>
+            <wp:positionH relativeFrom="column">
+              <wp:posOffset>605155</wp:posOffset>
+            </wp:positionH>
+            <wp:positionV relativeFrom="paragraph">
+              <wp:posOffset>276225</wp:posOffset>
+            </wp:positionV>
+            <wp:extent cx="3952240" cy="3432175"/>
+            <wp:effectExtent l="19050" t="0" r="0" b="0"/>
+            <wp:wrapSquare wrapText="bothSides"/>
+            <wp:docPr id="1" name="Imagen 1"/>
+            <wp:cNvGraphicFramePr>
+              <a:graphicFrameLocks xmlns:a="http://schemas.openxmlformats.org/drawingml/2006/main" noChangeAspect="1"/>
+            </wp:cNvGraphicFramePr>
+            <a:graphic xmlns:a="http://schemas.openxmlformats.org/drawingml/2006/main">
+              <a:graphicData uri="http://schemas.openxmlformats.org/drawingml/2006/picture">
+                <pic:pic xmlns:pic="http://schemas.openxmlformats.org/drawingml/2006/picture">
+                  <pic:nvPicPr>
+                    <pic:cNvPr id="0" name="Picture 1"/>
+                    <pic:cNvPicPr>
+                      <a:picLocks noChangeAspect="1" noChangeArrowheads="1"/>
+                    </pic:cNvPicPr>
+                  </pic:nvPicPr>
+                  <pic:blipFill>
+                    <a:blip r:embed="rId16"/>
+                    <a:srcRect/>
+                    <a:stretch>
+                      <a:fillRect/>
+                    </a:stretch>
+                  </pic:blipFill>
+                  <pic:spPr bwMode="auto">
+                    <a:xfrm>
+                      <a:off x="0" y="0"/>
+                      <a:ext cx="3952240" cy="3432175"/>
+                    </a:xfrm>
+                    <a:prstGeom prst="rect">
+                      <a:avLst/>
+                    </a:prstGeom>
+                    <a:noFill/>
+                    <a:ln w="9525">
+                      <a:noFill/>
+                      <a:miter lim="800000"/>
+                      <a:headEnd/>
+                      <a:tailEnd/>
+                    </a:ln>
+                  </pic:spPr>
+                </pic:pic>
+              </a:graphicData>
+            </a:graphic>
+          </wp:anchor>
+        </w:drawing>
+      </w:r>
+    </w:p>
+    <w:p>
+      <w:pPr>
+        <w:pStyle w:val="textogeneral"/>
+        <w:rPr>
+          <w:rFonts w:ascii="Lucida Sans Unicode" w:eastAsia="Times New Roman" w:hAnsi="Lucida Sans Unicode" w:cs="Lucida Sans Unicode"/>
+          <w:kern w:val="0"/>
+          <w:lang w:eastAsia="es-ES" w:bidi="ar-SA"/>
+        </w:rPr>
+      </w:pPr>
+    </w:p>
+    <w:p>
+      <w:pPr>
+        <w:pStyle w:val="textogeneral"/>
+        <w:rPr>
+          <w:rFonts w:ascii="Lucida Sans Unicode" w:eastAsia="Times New Roman" w:hAnsi="Lucida Sans Unicode" w:cs="Lucida Sans Unicode"/>
+          <w:kern w:val="0"/>
+          <w:lang w:eastAsia="es-ES" w:bidi="ar-SA"/>
+        </w:rPr>
+      </w:pPr>
+    </w:p>
+    <w:p>
+      <w:pPr>
+        <w:pStyle w:val="textogeneral"/>
+        <w:rPr>
+          <w:rFonts w:ascii="Lucida Sans Unicode" w:eastAsia="Times New Roman" w:hAnsi="Lucida Sans Unicode" w:cs="Lucida Sans Unicode"/>
+          <w:kern w:val="0"/>
+          <w:lang w:eastAsia="es-ES" w:bidi="ar-SA"/>
+        </w:rPr>
+      </w:pPr>
+    </w:p>
+    <w:p>
+      <w:pPr>
+        <w:pStyle w:val="textogeneral"/>
+        <w:rPr>
+          <w:rFonts w:ascii="Lucida Sans" w:hAnsi="Lucida Sans"/>
+          <w:b/>
+          <w:bCs/>
+          <w:color w:val="23B8DC"/>
+          <w:sz w:val="24"/>
+          <w:szCs w:val="48"/>
+        </w:rPr>
+      </w:pPr>
+    </w:p>
+    <w:p>
+      <w:pPr>
+        <w:pStyle w:val="textogeneral"/>
+        <w:rPr>
+          <w:rFonts w:ascii="Lucida Sans" w:hAnsi="Lucida Sans"/>
+          <w:b/>
+          <w:bCs/>
+          <w:color w:val="23B8DC"/>
+          <w:sz w:val="24"/>
+          <w:szCs w:val="48"/>
+        </w:rPr>
+      </w:pPr>
+    </w:p>
+    <w:p>
+      <w:pPr>
+        <w:pStyle w:val="textogeneral"/>
+        <w:rPr>
+          <w:rFonts w:ascii="Lucida Sans" w:hAnsi="Lucida Sans"/>
+          <w:b/>
+          <w:bCs/>
+          <w:color w:val="23B8DC"/>
+          <w:sz w:val="24"/>
+          <w:szCs w:val="48"/>
+        </w:rPr>
+      </w:pPr>
+    </w:p>
+    <w:p>
+      <w:pPr>
+        <w:pStyle w:val="textogeneral"/>
+        <w:rPr>
+          <w:rFonts w:ascii="Lucida Sans" w:hAnsi="Lucida Sans"/>
+          <w:b/>
+          <w:bCs/>
+          <w:color w:val="23B8DC"/>
+          <w:sz w:val="24"/>
+          <w:szCs w:val="48"/>
+        </w:rPr>
+      </w:pPr>
+    </w:p>
+    <w:p>
+      <w:pPr>
+        <w:pStyle w:val="textogeneral"/>
+        <w:rPr>
+          <w:rFonts w:ascii="Lucida Sans" w:hAnsi="Lucida Sans"/>
+          <w:b/>
+          <w:bCs/>
+          <w:color w:val="23B8DC"/>
+          <w:sz w:val="24"/>
+          <w:szCs w:val="48"/>
+        </w:rPr>
+      </w:pPr>
+    </w:p>
+    <w:p>
+      <w:pPr>
+        <w:pStyle w:val="textogeneral"/>
+        <w:rPr>
+          <w:rFonts w:ascii="Lucida Sans" w:hAnsi="Lucida Sans"/>
+          <w:b/>
+          <w:bCs/>
+          <w:color w:val="23B8DC"/>
+          <w:sz w:val="24"/>
+          <w:szCs w:val="48"/>
+        </w:rPr>
+      </w:pPr>
+    </w:p>
+    <w:p>
+      <w:pPr>
+        <w:pStyle w:val="textogeneral"/>
+        <w:rPr>
+          <w:rFonts w:ascii="Lucida Sans" w:hAnsi="Lucida Sans"/>
+          <w:b/>
+          <w:bCs/>
+          <w:color w:val="23B8DC"/>
+          <w:sz w:val="24"/>
+          <w:szCs w:val="48"/>
+        </w:rPr>
+      </w:pPr>
+    </w:p>
+    <w:p>
+      <w:pPr>
+        <w:pStyle w:val="textogeneral"/>
+        <w:rPr>
+          <w:rFonts w:ascii="Lucida Sans" w:hAnsi="Lucida Sans"/>
+          <w:b/>
+          <w:bCs/>
+          <w:color w:val="23B8DC"/>
+          <w:sz w:val="24"/>
+          <w:szCs w:val="48"/>
+        </w:rPr>
+      </w:pPr>
+    </w:p>
+    <w:p>
+      <w:pPr>
+        <w:pStyle w:val="textogeneral"/>
+        <w:rPr>
+          <w:rFonts w:ascii="Lucida Sans" w:hAnsi="Lucida Sans"/>
+          <w:b/>
+          <w:bCs/>
+          <w:color w:val="23B8DC"/>
+          <w:sz w:val="24"/>
+          <w:szCs w:val="48"/>
+        </w:rPr>
+      </w:pPr>
+    </w:p>
+    <w:p>
+      <w:pPr>
+        <w:pStyle w:val="textogeneral"/>
+        <w:rPr>
+          <w:rFonts w:ascii="Lucida Sans" w:hAnsi="Lucida Sans"/>
+          <w:b/>
+          <w:bCs/>
+          <w:color w:val="23B8DC"/>
+          <w:sz w:val="24"/>
+          <w:szCs w:val="48"/>
+        </w:rPr>
       </w:pPr>
     </w:p>
     <w:p>
@@ -1129,8 +1732,8 @@
       </w:r>
     </w:p>
     <w:sectPr>
-      <w:headerReference w:type="default" r:id="rId16"/>
-      <w:footerReference w:type="default" r:id="rId17"/>
+      <w:headerReference w:type="default" r:id="rId17"/>
+      <w:footerReference w:type="default" r:id="rId18"/>
       <w:pgSz w:w="11906" w:h="16838"/>
       <w:pgMar w:top="2267" w:right="567" w:bottom="1316" w:left="850" w:header="850" w:footer="567" w:gutter="0"/>
       <w:pgNumType w:start="1"/>
@@ -1308,7 +1911,7 @@
         <w:sz w:val="28"/>
         <w:szCs w:val="28"/>
       </w:rPr>
-      <w:t>2</w:t>
+      <w:t>3</w:t>
     </w:r>
     <w:r>
       <w:rPr>
@@ -2338,7 +2941,7 @@
   <w:abstractNum w:abstractNumId="6">
     <w:nsid w:val="3CB11C01"/>
     <w:multiLevelType w:val="hybridMultilevel"/>
-    <w:tmpl w:val="3022DBBC"/>
+    <w:tmpl w:val="8B7ECBCE"/>
     <w:lvl w:ilvl="0" w:tplc="0C0A0001">
       <w:start w:val="1"/>
       <w:numFmt w:val="bullet"/>
@@ -2449,6 +3052,92 @@
     </w:lvl>
   </w:abstractNum>
   <w:abstractNum w:abstractNumId="7">
+    <w:nsid w:val="541E40B3"/>
+    <w:multiLevelType w:val="hybridMultilevel"/>
+    <w:tmpl w:val="86DC37EA"/>
+    <w:lvl w:ilvl="0" w:tplc="0C0A000F">
+      <w:start w:val="1"/>
+      <w:numFmt w:val="decimal"/>
+      <w:lvlText w:val="%1."/>
+      <w:lvlJc w:val="left"/>
+      <w:pPr>
+        <w:ind w:left="833" w:hanging="360"/>
+      </w:pPr>
+    </w:lvl>
+    <w:lvl w:ilvl="1" w:tplc="0C0A0019" w:tentative="1">
+      <w:start w:val="1"/>
+      <w:numFmt w:val="lowerLetter"/>
+      <w:lvlText w:val="%2."/>
+      <w:lvlJc w:val="left"/>
+      <w:pPr>
+        <w:ind w:left="1553" w:hanging="360"/>
+      </w:pPr>
+    </w:lvl>
+    <w:lvl w:ilvl="2" w:tplc="0C0A001B" w:tentative="1">
+      <w:start w:val="1"/>
+      <w:numFmt w:val="lowerRoman"/>
+      <w:lvlText w:val="%3."/>
+      <w:lvlJc w:val="right"/>
+      <w:pPr>
+        <w:ind w:left="2273" w:hanging="180"/>
+      </w:pPr>
+    </w:lvl>
+    <w:lvl w:ilvl="3" w:tplc="0C0A000F" w:tentative="1">
+      <w:start w:val="1"/>
+      <w:numFmt w:val="decimal"/>
+      <w:lvlText w:val="%4."/>
+      <w:lvlJc w:val="left"/>
+      <w:pPr>
+        <w:ind w:left="2993" w:hanging="360"/>
+      </w:pPr>
+    </w:lvl>
+    <w:lvl w:ilvl="4" w:tplc="0C0A0019" w:tentative="1">
+      <w:start w:val="1"/>
+      <w:numFmt w:val="lowerLetter"/>
+      <w:lvlText w:val="%5."/>
+      <w:lvlJc w:val="left"/>
+      <w:pPr>
+        <w:ind w:left="3713" w:hanging="360"/>
+      </w:pPr>
+    </w:lvl>
+    <w:lvl w:ilvl="5" w:tplc="0C0A001B" w:tentative="1">
+      <w:start w:val="1"/>
+      <w:numFmt w:val="lowerRoman"/>
+      <w:lvlText w:val="%6."/>
+      <w:lvlJc w:val="right"/>
+      <w:pPr>
+        <w:ind w:left="4433" w:hanging="180"/>
+      </w:pPr>
+    </w:lvl>
+    <w:lvl w:ilvl="6" w:tplc="0C0A000F" w:tentative="1">
+      <w:start w:val="1"/>
+      <w:numFmt w:val="decimal"/>
+      <w:lvlText w:val="%7."/>
+      <w:lvlJc w:val="left"/>
+      <w:pPr>
+        <w:ind w:left="5153" w:hanging="360"/>
+      </w:pPr>
+    </w:lvl>
+    <w:lvl w:ilvl="7" w:tplc="0C0A0019" w:tentative="1">
+      <w:start w:val="1"/>
+      <w:numFmt w:val="lowerLetter"/>
+      <w:lvlText w:val="%8."/>
+      <w:lvlJc w:val="left"/>
+      <w:pPr>
+        <w:ind w:left="5873" w:hanging="360"/>
+      </w:pPr>
+    </w:lvl>
+    <w:lvl w:ilvl="8" w:tplc="0C0A001B" w:tentative="1">
+      <w:start w:val="1"/>
+      <w:numFmt w:val="lowerRoman"/>
+      <w:lvlText w:val="%9."/>
+      <w:lvlJc w:val="right"/>
+      <w:pPr>
+        <w:ind w:left="6593" w:hanging="180"/>
+      </w:pPr>
+    </w:lvl>
+  </w:abstractNum>
+  <w:abstractNum w:abstractNumId="8">
     <w:nsid w:val="55067BE3"/>
     <w:multiLevelType w:val="multilevel"/>
     <w:tmpl w:val="31CCAC88"/>
@@ -2597,7 +3286,7 @@
       </w:rPr>
     </w:lvl>
   </w:abstractNum>
-  <w:abstractNum w:abstractNumId="8">
+  <w:abstractNum w:abstractNumId="9">
     <w:nsid w:val="61B51699"/>
     <w:multiLevelType w:val="multilevel"/>
     <w:tmpl w:val="280E064C"/>
@@ -2738,7 +3427,7 @@
       </w:rPr>
     </w:lvl>
   </w:abstractNum>
-  <w:abstractNum w:abstractNumId="9">
+  <w:abstractNum w:abstractNumId="10">
     <w:nsid w:val="7AAF70AB"/>
     <w:multiLevelType w:val="multilevel"/>
     <w:tmpl w:val="5A62F99C"/>
@@ -2888,7 +3577,7 @@
       </w:rPr>
     </w:lvl>
   </w:abstractNum>
-  <w:abstractNum w:abstractNumId="10">
+  <w:abstractNum w:abstractNumId="11">
     <w:nsid w:val="7CC017AD"/>
     <w:multiLevelType w:val="multilevel"/>
     <w:tmpl w:val="0890DF68"/>
@@ -3012,7 +3701,7 @@
     </w:lvl>
   </w:abstractNum>
   <w:num w:numId="1">
-    <w:abstractNumId w:val="10"/>
+    <w:abstractNumId w:val="11"/>
   </w:num>
   <w:num w:numId="2">
     <w:abstractNumId w:val="3"/>
@@ -3024,7 +3713,7 @@
     <w:abstractNumId w:val="4"/>
   </w:num>
   <w:num w:numId="5">
-    <w:abstractNumId w:val="8"/>
+    <w:abstractNumId w:val="9"/>
   </w:num>
   <w:num w:numId="6">
     <w:abstractNumId w:val="1"/>
@@ -3033,16 +3722,19 @@
     <w:abstractNumId w:val="2"/>
   </w:num>
   <w:num w:numId="8">
-    <w:abstractNumId w:val="9"/>
+    <w:abstractNumId w:val="10"/>
   </w:num>
   <w:num w:numId="9">
-    <w:abstractNumId w:val="7"/>
+    <w:abstractNumId w:val="8"/>
   </w:num>
   <w:num w:numId="10">
     <w:abstractNumId w:val="0"/>
   </w:num>
   <w:num w:numId="11">
     <w:abstractNumId w:val="6"/>
+  </w:num>
+  <w:num w:numId="12">
+    <w:abstractNumId w:val="7"/>
   </w:num>
 </w:numbering>
 </file>
@@ -4121,6 +4813,33 @@
     <w:rPr>
       <w:color w:val="0000FF"/>
       <w:u w:val="single"/>
+    </w:rPr>
+  </w:style>
+  <w:style w:type="paragraph" w:styleId="Textodeglobo">
+    <w:name w:val="Balloon Text"/>
+    <w:basedOn w:val="Normal"/>
+    <w:link w:val="TextodegloboCar"/>
+    <w:uiPriority w:val="99"/>
+    <w:semiHidden/>
+    <w:unhideWhenUsed/>
+    <w:rsid w:val="00B45547"/>
+    <w:rPr>
+      <w:rFonts w:ascii="Tahoma" w:hAnsi="Tahoma" w:cs="Mangal"/>
+      <w:sz w:val="16"/>
+      <w:szCs w:val="14"/>
+    </w:rPr>
+  </w:style>
+  <w:style w:type="character" w:customStyle="1" w:styleId="TextodegloboCar">
+    <w:name w:val="Texto de globo Car"/>
+    <w:basedOn w:val="Fuentedeprrafopredeter"/>
+    <w:link w:val="Textodeglobo"/>
+    <w:uiPriority w:val="99"/>
+    <w:semiHidden/>
+    <w:rsid w:val="00B45547"/>
+    <w:rPr>
+      <w:rFonts w:ascii="Tahoma" w:hAnsi="Tahoma" w:cs="Mangal"/>
+      <w:sz w:val="16"/>
+      <w:szCs w:val="14"/>
     </w:rPr>
   </w:style>
 </w:styles>
@@ -4415,7 +5134,7 @@
   <a:extraClrSchemeLst/>
   <a:extLst>
     <a:ext uri="{05A4C25C-085E-4340-85A3-A5531E510DB2}">
-      <thm15:themeFamily xmlns="" xmlns:thm15="http://schemas.microsoft.com/office/thememl/2012/main" name="Office Theme" id="{62F939B6-93AF-4DB8-9C6B-D6C7DFDC589F}" vid="{4A3C46E8-61CC-4603-A589-7422A47A8E4A}"/>
+      <thm15:themeFamily xmlns:thm15="http://schemas.microsoft.com/office/thememl/2012/main" xmlns="" name="Office Theme" id="{62F939B6-93AF-4DB8-9C6B-D6C7DFDC589F}" vid="{4A3C46E8-61CC-4603-A589-7422A47A8E4A}"/>
     </a:ext>
   </a:extLst>
 </a:theme>

</xml_diff>

<commit_message>
Actualización con llamada a la bbdd
</commit_message>
<xml_diff>
--- a/PMDM03/Proyecto/tome_mejias_jose_mari_PMDM03_Tarea.docx
+++ b/PMDM03/Proyecto/tome_mejias_jose_mari_PMDM03_Tarea.docx
@@ -4,6 +4,7 @@
   <w:body>
     <w:p>
       <w:pPr>
+        <w:ind w:right="283"/>
         <w:sectPr>
           <w:headerReference w:type="even" r:id="rId7"/>
           <w:headerReference w:type="default" r:id="rId8"/>
@@ -27,7 +28,7 @@
             <v:stroke joinstyle="miter"/>
             <v:path gradientshapeok="t" o:connecttype="rect"/>
           </v:shapetype>
-          <v:shape id="_x0000_s1026" type="#_x0000_t202" style="position:absolute;margin-left:25.85pt;margin-top:267pt;width:263.2pt;height:48.35pt;z-index:6;visibility:visible;mso-wrap-distance-left:0;mso-wrap-distance-right:0" o:gfxdata="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" filled="f" stroked="f">
+          <v:shape id="_x0000_s1026" type="#_x0000_t202" style="position:absolute;margin-left:25.85pt;margin-top:267pt;width:263.2pt;height:48.35pt;z-index:139811272;visibility:visible;mso-wrap-distance-left:0;mso-wrap-distance-right:0" o:gfxdata="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" filled="f" stroked="f">
             <v:textbox inset="0,0,0,0">
               <w:txbxContent>
                 <w:p>
@@ -70,7 +71,7 @@
           <w:noProof/>
         </w:rPr>
         <w:pict>
-          <v:shape id="_x0000_s1030" type="#_x0000_t202" style="position:absolute;margin-left:9.9pt;margin-top:99.3pt;width:469pt;height:89.6pt;z-index:2;visibility:visible;mso-wrap-distance-left:0;mso-wrap-distance-right:0" o:gfxdata="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" filled="f" stroked="f">
+          <v:shape id="_x0000_s1030" type="#_x0000_t202" style="position:absolute;margin-left:9.9pt;margin-top:99.3pt;width:469pt;height:89.6pt;z-index:27962256;visibility:visible;mso-wrap-distance-left:0;mso-wrap-distance-right:0" o:gfxdata="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" filled="f" stroked="f">
             <v:textbox style="mso-fit-shape-to-text:t" inset="0,0,0,0">
               <w:txbxContent>
                 <w:p>
@@ -109,7 +110,7 @@
           <w:noProof/>
         </w:rPr>
         <w:pict>
-          <v:shape id="_x0000_s1029" type="#_x0000_t202" style="position:absolute;margin-left:22.65pt;margin-top:195.15pt;width:460.75pt;height:23.65pt;z-index:3;visibility:visible;mso-wrap-distance-left:0;mso-wrap-distance-right:0" o:gfxdata="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" filled="f" stroked="f">
+          <v:shape id="_x0000_s1029" type="#_x0000_t202" style="position:absolute;margin-left:22.65pt;margin-top:195.15pt;width:460.75pt;height:23.65pt;z-index:55924510;visibility:visible;mso-wrap-distance-left:0;mso-wrap-distance-right:0" o:gfxdata="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" filled="f" stroked="f">
             <v:textbox style="mso-fit-shape-to-text:t" inset="0,0,0,0">
               <w:txbxContent>
                 <w:p>
@@ -154,7 +155,7 @@
           <w:noProof/>
         </w:rPr>
         <w:pict>
-          <v:shape id="_x0000_s1028" type="#_x0000_t202" style="position:absolute;margin-left:25.1pt;margin-top:223.2pt;width:460.75pt;height:22.85pt;z-index:4;visibility:visible;mso-wrap-distance-left:0;mso-wrap-distance-right:0" o:gfxdata="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" filled="f" stroked="f">
+          <v:shape id="_x0000_s1028" type="#_x0000_t202" style="position:absolute;margin-left:25.1pt;margin-top:223.2pt;width:460.75pt;height:22.85pt;z-index:83886764;visibility:visible;mso-wrap-distance-left:0;mso-wrap-distance-right:0" o:gfxdata="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" filled="f" stroked="f">
             <v:textbox style="mso-fit-shape-to-text:t" inset="0,0,0,0">
               <w:txbxContent>
                 <w:p>
@@ -234,7 +235,7 @@
           <w:noProof/>
         </w:rPr>
         <w:pict>
-          <v:rect id="_x0000_s1027" style="position:absolute;margin-left:7.85pt;margin-top:196.2pt;width:3.8pt;height:45.8pt;z-index:5;visibility:visible;mso-wrap-distance-left:0;mso-wrap-distance-right:0" o:gfxdata="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" fillcolor="#23b8dc" stroked="f">
+          <v:rect id="_x0000_s1027" style="position:absolute;margin-left:7.85pt;margin-top:196.2pt;width:3.8pt;height:45.8pt;z-index:111849018;visibility:visible;mso-wrap-distance-left:0;mso-wrap-distance-right:0" o:gfxdata="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" fillcolor="#23b8dc" stroked="f">
             <w10:wrap type="square"/>
           </v:rect>
         </w:pict>
@@ -245,7 +246,7 @@
           <w:lang w:eastAsia="es-ES" w:bidi="ar-SA"/>
         </w:rPr>
         <w:drawing>
-          <wp:anchor distT="0" distB="0" distL="0" distR="0" simplePos="0" relativeHeight="10" behindDoc="0" locked="0" layoutInCell="1" allowOverlap="1">
+          <wp:anchor distT="0" distB="0" distL="0" distR="0" simplePos="0" relativeHeight="167773526" behindDoc="0" locked="0" layoutInCell="1" allowOverlap="1">
             <wp:simplePos x="0" y="0"/>
             <wp:positionH relativeFrom="column">
               <wp:posOffset>57150</wp:posOffset>
@@ -294,6 +295,7 @@
     <w:p>
       <w:pPr>
         <w:pStyle w:val="TDC2"/>
+        <w:ind w:right="283"/>
         <w:jc w:val="right"/>
         <w:rPr>
           <w:rFonts w:ascii="Lucida Sans;sans-serif" w:hAnsi="Lucida Sans;sans-serif" w:hint="eastAsia"/>
@@ -316,6 +318,7 @@
     <w:p>
       <w:pPr>
         <w:pStyle w:val="TDC2"/>
+        <w:ind w:right="283"/>
         <w:jc w:val="right"/>
         <w:rPr>
           <w:rFonts w:ascii="Lucida Sans;sans-serif" w:hAnsi="Lucida Sans;sans-serif" w:hint="eastAsia"/>
@@ -331,6 +334,7 @@
         <w:tabs>
           <w:tab w:val="right" w:leader="dot" w:pos="10489"/>
         </w:tabs>
+        <w:ind w:right="283"/>
       </w:pPr>
       <w:r>
         <w:fldChar w:fldCharType="begin"/>
@@ -355,6 +359,7 @@
         <w:tabs>
           <w:tab w:val="right" w:leader="dot" w:pos="10489"/>
         </w:tabs>
+        <w:ind w:right="283"/>
       </w:pPr>
       <w:r>
         <w:t>2. DIFERENTES APARTADOS DE LA TAREA</w:t>
@@ -363,6 +368,9 @@
         <w:tab/>
         <w:t>1</w:t>
       </w:r>
+      <w:r>
+        <w:t>-7</w:t>
+      </w:r>
     </w:p>
     <w:p>
       <w:pPr>
@@ -370,28 +378,16 @@
         <w:tabs>
           <w:tab w:val="right" w:leader="dot" w:pos="10489"/>
         </w:tabs>
+        <w:ind w:right="283"/>
       </w:pPr>
       <w:r>
         <w:t>3. AUTOEVALUACIÓN</w:t>
       </w:r>
       <w:r>
         <w:tab/>
-        <w:t>1</w:t>
-      </w:r>
-    </w:p>
-    <w:p>
-      <w:pPr>
-        <w:pStyle w:val="TDC1"/>
-        <w:tabs>
-          <w:tab w:val="right" w:leader="dot" w:pos="10489"/>
-        </w:tabs>
-      </w:pPr>
-      <w:r>
-        <w:t>4. BIBLIOGRAFÍA</w:t>
-      </w:r>
-      <w:r>
-        <w:tab/>
-        <w:t>1</w:t>
+      </w:r>
+      <w:r>
+        <w:t>8</w:t>
       </w:r>
       <w:r>
         <w:fldChar w:fldCharType="end"/>
@@ -400,7 +396,7 @@
     <w:p>
       <w:pPr>
         <w:pStyle w:val="TDC2"/>
-        <w:jc w:val="right"/>
+        <w:ind w:right="283"/>
         <w:rPr>
           <w:rFonts w:ascii="Lucida Sans;sans-serif" w:hAnsi="Lucida Sans;sans-serif" w:hint="eastAsia"/>
           <w:b/>
@@ -421,6 +417,7 @@
     <w:p>
       <w:pPr>
         <w:pStyle w:val="Ttulo1"/>
+        <w:ind w:right="283"/>
       </w:pPr>
       <w:r>
         <w:lastRenderedPageBreak/>
@@ -431,6 +428,7 @@
       <w:pPr>
         <w:widowControl/>
         <w:spacing w:before="100" w:beforeAutospacing="1" w:after="100" w:afterAutospacing="1"/>
+        <w:ind w:right="283"/>
         <w:jc w:val="both"/>
         <w:rPr>
           <w:rFonts w:ascii="Lucida Sans Unicode" w:eastAsia="Times New Roman" w:hAnsi="Lucida Sans Unicode" w:cs="Lucida Sans Unicode"/>
@@ -613,6 +611,7 @@
       <w:pPr>
         <w:widowControl/>
         <w:spacing w:before="100" w:beforeAutospacing="1" w:after="100" w:afterAutospacing="1"/>
+        <w:ind w:right="283"/>
         <w:jc w:val="both"/>
         <w:rPr>
           <w:rFonts w:ascii="Lucida Sans Unicode" w:eastAsia="Times New Roman" w:hAnsi="Lucida Sans Unicode" w:cs="Lucida Sans Unicode"/>
@@ -687,6 +686,7 @@
       <w:pPr>
         <w:widowControl/>
         <w:spacing w:before="100" w:beforeAutospacing="1" w:after="100" w:afterAutospacing="1"/>
+        <w:ind w:right="283"/>
         <w:jc w:val="both"/>
         <w:rPr>
           <w:rFonts w:ascii="Lucida Sans Unicode" w:eastAsia="Times New Roman" w:hAnsi="Lucida Sans Unicode" w:cs="Lucida Sans Unicode"/>
@@ -707,6 +707,7 @@
       <w:pPr>
         <w:widowControl/>
         <w:spacing w:before="100" w:beforeAutospacing="1" w:after="100" w:afterAutospacing="1"/>
+        <w:ind w:right="283"/>
         <w:jc w:val="both"/>
         <w:rPr>
           <w:rFonts w:ascii="Lucida Sans Unicode" w:eastAsia="Times New Roman" w:hAnsi="Lucida Sans Unicode" w:cs="Lucida Sans Unicode"/>
@@ -731,6 +732,7 @@
           <w:numId w:val="9"/>
         </w:numPr>
         <w:spacing w:before="100" w:beforeAutospacing="1" w:after="100" w:afterAutospacing="1"/>
+        <w:ind w:right="283"/>
         <w:jc w:val="both"/>
         <w:rPr>
           <w:rFonts w:ascii="Lucida Sans Unicode" w:eastAsia="Times New Roman" w:hAnsi="Lucida Sans Unicode" w:cs="Lucida Sans Unicode"/>
@@ -755,6 +757,7 @@
           <w:numId w:val="9"/>
         </w:numPr>
         <w:spacing w:before="100" w:beforeAutospacing="1" w:after="100" w:afterAutospacing="1"/>
+        <w:ind w:right="283"/>
         <w:jc w:val="both"/>
         <w:rPr>
           <w:rFonts w:ascii="Lucida Sans Unicode" w:eastAsia="Times New Roman" w:hAnsi="Lucida Sans Unicode" w:cs="Lucida Sans Unicode"/>
@@ -779,6 +782,7 @@
           <w:numId w:val="9"/>
         </w:numPr>
         <w:spacing w:before="100" w:beforeAutospacing="1" w:after="100" w:afterAutospacing="1"/>
+        <w:ind w:right="283"/>
         <w:jc w:val="both"/>
         <w:rPr>
           <w:rFonts w:ascii="Lucida Sans Unicode" w:eastAsia="Times New Roman" w:hAnsi="Lucida Sans Unicode" w:cs="Lucida Sans Unicode"/>
@@ -803,6 +807,7 @@
           <w:numId w:val="9"/>
         </w:numPr>
         <w:spacing w:before="100" w:beforeAutospacing="1" w:after="100" w:afterAutospacing="1"/>
+        <w:ind w:right="283"/>
         <w:jc w:val="both"/>
         <w:rPr>
           <w:rFonts w:ascii="Lucida Sans Unicode" w:eastAsia="Times New Roman" w:hAnsi="Lucida Sans Unicode" w:cs="Lucida Sans Unicode"/>
@@ -822,6 +827,7 @@
     <w:p>
       <w:pPr>
         <w:pStyle w:val="Ttulo1"/>
+        <w:ind w:right="283"/>
       </w:pPr>
       <w:r>
         <w:t>DIFERENTES APARTADOS DE LA TAREA</w:t>
@@ -830,11 +836,13 @@
     <w:p>
       <w:pPr>
         <w:pStyle w:val="textogeneral"/>
-      </w:pPr>
-    </w:p>
-    <w:p>
-      <w:pPr>
-        <w:pStyle w:val="textogeneral"/>
+        <w:ind w:right="283"/>
+      </w:pPr>
+    </w:p>
+    <w:p>
+      <w:pPr>
+        <w:pStyle w:val="textogeneral"/>
+        <w:ind w:right="283"/>
         <w:rPr>
           <w:rFonts w:ascii="Lucida Sans" w:hAnsi="Lucida Sans"/>
           <w:b/>
@@ -863,6 +871,7 @@
           <w:ilvl w:val="0"/>
           <w:numId w:val="10"/>
         </w:numPr>
+        <w:ind w:right="283"/>
         <w:rPr>
           <w:rFonts w:ascii="Lucida Sans Unicode" w:eastAsia="Times New Roman" w:hAnsi="Lucida Sans Unicode" w:cs="Lucida Sans Unicode"/>
           <w:kern w:val="0"/>
@@ -877,7 +886,17 @@
           <w:sz w:val="24"/>
           <w:lang w:eastAsia="es-ES" w:bidi="ar-SA"/>
         </w:rPr>
-        <w:t>Al comprobar el tipo de variables boleanas he tenido que cambiar la manera de comprobar</w:t>
+        <w:t xml:space="preserve">Al comprobar el tipo de variables boleanas he tenido que cambiar la manera de </w:t>
+      </w:r>
+      <w:r>
+        <w:rPr>
+          <w:rFonts w:ascii="Lucida Sans Unicode" w:eastAsia="Times New Roman" w:hAnsi="Lucida Sans Unicode" w:cs="Lucida Sans Unicode"/>
+          <w:kern w:val="0"/>
+          <w:sz w:val="24"/>
+          <w:lang w:eastAsia="es-ES" w:bidi="ar-SA"/>
+        </w:rPr>
+        <w:lastRenderedPageBreak/>
+        <w:t>comprobar</w:t>
       </w:r>
       <w:r>
         <w:rPr>
@@ -923,26 +942,26 @@
           <w:ilvl w:val="0"/>
           <w:numId w:val="10"/>
         </w:numPr>
-        <w:rPr>
-          <w:rFonts w:ascii="Lucida Sans Unicode" w:eastAsia="Times New Roman" w:hAnsi="Lucida Sans Unicode" w:cs="Lucida Sans Unicode"/>
-          <w:kern w:val="0"/>
-          <w:lang w:eastAsia="es-ES" w:bidi="ar-SA"/>
-        </w:rPr>
-      </w:pPr>
-      <w:r>
-        <w:rPr>
-          <w:rFonts w:ascii="Lucida Sans Unicode" w:eastAsia="Times New Roman" w:hAnsi="Lucida Sans Unicode" w:cs="Lucida Sans Unicode"/>
-          <w:kern w:val="0"/>
-          <w:lang w:eastAsia="es-ES" w:bidi="ar-SA"/>
-        </w:rPr>
-        <w:lastRenderedPageBreak/>
+        <w:ind w:right="283"/>
+        <w:rPr>
+          <w:rFonts w:ascii="Lucida Sans Unicode" w:eastAsia="Times New Roman" w:hAnsi="Lucida Sans Unicode" w:cs="Lucida Sans Unicode"/>
+          <w:kern w:val="0"/>
+          <w:lang w:eastAsia="es-ES" w:bidi="ar-SA"/>
+        </w:rPr>
+      </w:pPr>
+      <w:r>
+        <w:rPr>
+          <w:rFonts w:ascii="Lucida Sans Unicode" w:eastAsia="Times New Roman" w:hAnsi="Lucida Sans Unicode" w:cs="Lucida Sans Unicode"/>
+          <w:kern w:val="0"/>
+          <w:lang w:eastAsia="es-ES" w:bidi="ar-SA"/>
+        </w:rPr>
         <w:t>Al comprobar con la función fromJson del modelo task, el map de service-tak que carga las tareas, devuelve las mismas aunque falten campos, el return del fromJson entra y crea una nueva.</w:t>
       </w:r>
     </w:p>
     <w:p>
       <w:pPr>
         <w:pStyle w:val="textogeneral"/>
-        <w:ind w:left="851"/>
+        <w:ind w:left="851" w:right="283"/>
         <w:rPr>
           <w:rFonts w:ascii="Lucida Sans Unicode" w:eastAsia="Times New Roman" w:hAnsi="Lucida Sans Unicode" w:cs="Lucida Sans Unicode"/>
           <w:kern w:val="0"/>
@@ -961,7 +980,7 @@
     <w:p>
       <w:pPr>
         <w:pStyle w:val="textogeneral"/>
-        <w:ind w:left="851"/>
+        <w:ind w:left="1276" w:right="283"/>
         <w:rPr>
           <w:rFonts w:ascii="Lucida Sans Unicode" w:eastAsia="Times New Roman" w:hAnsi="Lucida Sans Unicode" w:cs="Lucida Sans Unicode"/>
           <w:kern w:val="0"/>
@@ -1012,7 +1031,7 @@
     <w:p>
       <w:pPr>
         <w:pStyle w:val="textogeneral"/>
-        <w:ind w:left="851"/>
+        <w:ind w:left="851" w:right="283"/>
         <w:rPr>
           <w:rFonts w:ascii="Lucida Sans Unicode" w:eastAsia="Times New Roman" w:hAnsi="Lucida Sans Unicode" w:cs="Lucida Sans Unicode"/>
           <w:kern w:val="0"/>
@@ -1027,7 +1046,7 @@
           <w:ilvl w:val="0"/>
           <w:numId w:val="11"/>
         </w:numPr>
-        <w:ind w:left="851"/>
+        <w:ind w:left="851" w:right="283"/>
         <w:rPr>
           <w:rFonts w:ascii="Lucida Sans Unicode" w:eastAsia="Times New Roman" w:hAnsi="Lucida Sans Unicode" w:cs="Lucida Sans Unicode"/>
           <w:kern w:val="0"/>
@@ -1062,7 +1081,7 @@
     <w:p>
       <w:pPr>
         <w:pStyle w:val="textogeneral"/>
-        <w:ind w:left="851"/>
+        <w:ind w:left="851" w:right="283"/>
         <w:rPr>
           <w:rFonts w:ascii="Lucida Sans Unicode" w:eastAsia="Times New Roman" w:hAnsi="Lucida Sans Unicode" w:cs="Lucida Sans Unicode"/>
           <w:kern w:val="0"/>
@@ -1085,14 +1104,17 @@
         </w:rPr>
         <w:t xml:space="preserve"> </w:t>
       </w:r>
-      <w:r>
-        <w:rPr>
-          <w:rFonts w:ascii="Lucida Sans Unicode" w:eastAsia="Times New Roman" w:hAnsi="Lucida Sans Unicode" w:cs="Lucida Sans Unicode"/>
-          <w:kern w:val="0"/>
-          <w:lang w:eastAsia="es-ES" w:bidi="ar-SA"/>
-        </w:rPr>
-        <w:t>http://localhost:3000/todos//-1</w:t>
-      </w:r>
+      <w:hyperlink r:id="rId16" w:history="1">
+        <w:r>
+          <w:rPr>
+            <w:rStyle w:val="Hipervnculo"/>
+            <w:rFonts w:ascii="Lucida Sans Unicode" w:eastAsia="Times New Roman" w:hAnsi="Lucida Sans Unicode" w:cs="Lucida Sans Unicode"/>
+            <w:kern w:val="0"/>
+            <w:lang w:eastAsia="es-ES" w:bidi="ar-SA"/>
+          </w:rPr>
+          <w:t>http://localhost:3000/todos//-1</w:t>
+        </w:r>
+      </w:hyperlink>
       <w:r>
         <w:rPr>
           <w:rFonts w:ascii="Lucida Sans Unicode" w:eastAsia="Times New Roman" w:hAnsi="Lucida Sans Unicode" w:cs="Lucida Sans Unicode"/>
@@ -1105,7 +1127,27 @@
     <w:p>
       <w:pPr>
         <w:pStyle w:val="textogeneral"/>
-        <w:ind w:left="851"/>
+        <w:ind w:left="1276" w:right="283"/>
+        <w:rPr>
+          <w:rFonts w:ascii="Lucida Sans Unicode" w:eastAsia="Times New Roman" w:hAnsi="Lucida Sans Unicode" w:cs="Lucida Sans Unicode"/>
+          <w:kern w:val="0"/>
+          <w:u w:val="single"/>
+          <w:lang w:eastAsia="es-ES" w:bidi="ar-SA"/>
+        </w:rPr>
+      </w:pPr>
+      <w:r>
+        <w:rPr>
+          <w:rFonts w:ascii="Lucida Sans Unicode" w:eastAsia="Times New Roman" w:hAnsi="Lucida Sans Unicode" w:cs="Lucida Sans Unicode"/>
+          <w:kern w:val="0"/>
+          <w:lang w:eastAsia="es-ES" w:bidi="ar-SA"/>
+        </w:rPr>
+        <w:t>Solucionado haciendo una petición al servidor de los nuevo datos.</w:t>
+      </w:r>
+    </w:p>
+    <w:p>
+      <w:pPr>
+        <w:pStyle w:val="textogeneral"/>
+        <w:ind w:left="851" w:right="283"/>
         <w:rPr>
           <w:rFonts w:ascii="Lucida Sans Unicode" w:eastAsia="Times New Roman" w:hAnsi="Lucida Sans Unicode" w:cs="Lucida Sans Unicode"/>
           <w:kern w:val="0"/>
@@ -1120,7 +1162,7 @@
           <w:ilvl w:val="0"/>
           <w:numId w:val="11"/>
         </w:numPr>
-        <w:ind w:left="851"/>
+        <w:ind w:left="851" w:right="283"/>
         <w:rPr>
           <w:rFonts w:ascii="Lucida Sans Unicode" w:eastAsia="Times New Roman" w:hAnsi="Lucida Sans Unicode" w:cs="Lucida Sans Unicode"/>
           <w:kern w:val="0"/>
@@ -1139,17 +1181,79 @@
     <w:p>
       <w:pPr>
         <w:pStyle w:val="textogeneral"/>
-        <w:ind w:left="851"/>
-        <w:rPr>
-          <w:rFonts w:ascii="Lucida Sans Unicode" w:eastAsia="Times New Roman" w:hAnsi="Lucida Sans Unicode" w:cs="Lucida Sans Unicode"/>
-          <w:kern w:val="0"/>
-          <w:lang w:eastAsia="es-ES" w:bidi="ar-SA"/>
-        </w:rPr>
-      </w:pPr>
-    </w:p>
-    <w:p>
-      <w:pPr>
-        <w:pStyle w:val="textogeneral"/>
+        <w:ind w:left="1211" w:right="283"/>
+        <w:rPr>
+          <w:rFonts w:ascii="Lucida Sans Unicode" w:eastAsia="Times New Roman" w:hAnsi="Lucida Sans Unicode" w:cs="Lucida Sans Unicode"/>
+          <w:kern w:val="0"/>
+          <w:lang w:eastAsia="es-ES" w:bidi="ar-SA"/>
+        </w:rPr>
+      </w:pPr>
+      <w:r>
+        <w:rPr>
+          <w:rFonts w:ascii="Lucida Sans Unicode" w:eastAsia="Times New Roman" w:hAnsi="Lucida Sans Unicode" w:cs="Lucida Sans Unicode"/>
+          <w:kern w:val="0"/>
+          <w:lang w:eastAsia="es-ES" w:bidi="ar-SA"/>
+        </w:rPr>
+        <w:t>Solucionado usando dos funciones y comprobando el estado de checked antes de realizar cualquier cambio.</w:t>
+      </w:r>
+    </w:p>
+    <w:p>
+      <w:pPr>
+        <w:pStyle w:val="textogeneral"/>
+        <w:numPr>
+          <w:ilvl w:val="0"/>
+          <w:numId w:val="11"/>
+        </w:numPr>
+        <w:ind w:left="851" w:right="283"/>
+        <w:rPr>
+          <w:rFonts w:ascii="Lucida Sans Unicode" w:eastAsia="Times New Roman" w:hAnsi="Lucida Sans Unicode" w:cs="Lucida Sans Unicode"/>
+          <w:kern w:val="0"/>
+          <w:lang w:eastAsia="es-ES" w:bidi="ar-SA"/>
+        </w:rPr>
+      </w:pPr>
+      <w:r>
+        <w:rPr>
+          <w:rFonts w:ascii="Lucida Sans Unicode" w:eastAsia="Times New Roman" w:hAnsi="Lucida Sans Unicode" w:cs="Lucida Sans Unicode"/>
+          <w:kern w:val="0"/>
+          <w:lang w:eastAsia="es-ES" w:bidi="ar-SA"/>
+        </w:rPr>
+        <w:t>A la hora de actualizar no recoge los datos que se le envían al modal desde le home, el objeto Task lo recibe pero no lo muestra, y la variable que dice si es una actualización o una nueva no la recibe, por lo que no cambian los textos de la cabecera ni del botón de envio.</w:t>
+      </w:r>
+    </w:p>
+    <w:p>
+      <w:pPr>
+        <w:pStyle w:val="textogeneral"/>
+        <w:ind w:left="1276" w:right="283"/>
+        <w:rPr>
+          <w:rFonts w:ascii="Lucida Sans Unicode" w:eastAsia="Times New Roman" w:hAnsi="Lucida Sans Unicode" w:cs="Lucida Sans Unicode"/>
+          <w:kern w:val="0"/>
+          <w:lang w:eastAsia="es-ES" w:bidi="ar-SA"/>
+        </w:rPr>
+      </w:pPr>
+      <w:r>
+        <w:rPr>
+          <w:rFonts w:ascii="Lucida Sans Unicode" w:eastAsia="Times New Roman" w:hAnsi="Lucida Sans Unicode" w:cs="Lucida Sans Unicode"/>
+          <w:kern w:val="0"/>
+          <w:lang w:eastAsia="es-ES" w:bidi="ar-SA"/>
+        </w:rPr>
+        <w:t>No solucionado.</w:t>
+      </w:r>
+    </w:p>
+    <w:p>
+      <w:pPr>
+        <w:pStyle w:val="textogeneral"/>
+        <w:ind w:left="851" w:right="283"/>
+        <w:rPr>
+          <w:rFonts w:ascii="Lucida Sans Unicode" w:eastAsia="Times New Roman" w:hAnsi="Lucida Sans Unicode" w:cs="Lucida Sans Unicode"/>
+          <w:kern w:val="0"/>
+          <w:lang w:eastAsia="es-ES" w:bidi="ar-SA"/>
+        </w:rPr>
+      </w:pPr>
+    </w:p>
+    <w:p>
+      <w:pPr>
+        <w:pStyle w:val="textogeneral"/>
+        <w:ind w:right="283"/>
         <w:rPr>
           <w:rFonts w:ascii="Lucida Sans Unicode" w:eastAsia="Times New Roman" w:hAnsi="Lucida Sans Unicode" w:cs="Lucida Sans Unicode"/>
           <w:kern w:val="0"/>
@@ -1161,6 +1265,7 @@
     <w:p>
       <w:pPr>
         <w:pStyle w:val="textogeneral"/>
+        <w:ind w:right="283"/>
         <w:rPr>
           <w:rFonts w:ascii="Lucida Sans" w:hAnsi="Lucida Sans"/>
           <w:b/>
@@ -1185,6 +1290,7 @@
     <w:p>
       <w:pPr>
         <w:pStyle w:val="textogeneral"/>
+        <w:ind w:right="283"/>
         <w:rPr>
           <w:rFonts w:ascii="Lucida Sans Unicode" w:eastAsia="Times New Roman" w:hAnsi="Lucida Sans Unicode" w:cs="Lucida Sans Unicode"/>
           <w:kern w:val="0"/>
@@ -1211,6 +1317,7 @@
     <w:p>
       <w:pPr>
         <w:pStyle w:val="textogeneral"/>
+        <w:ind w:right="283"/>
         <w:rPr>
           <w:rFonts w:ascii="Lucida Sans Unicode" w:eastAsia="Times New Roman" w:hAnsi="Lucida Sans Unicode" w:cs="Lucida Sans Unicode"/>
           <w:kern w:val="0"/>
@@ -1229,285 +1336,44 @@
     <w:p>
       <w:pPr>
         <w:pStyle w:val="textogeneral"/>
-        <w:rPr>
-          <w:rFonts w:ascii="Lucida Sans Unicode" w:eastAsia="Times New Roman" w:hAnsi="Lucida Sans Unicode" w:cs="Lucida Sans Unicode"/>
-          <w:kern w:val="0"/>
-          <w:lang w:eastAsia="es-ES" w:bidi="ar-SA"/>
-        </w:rPr>
-      </w:pPr>
-      <w:r>
-        <w:rPr>
-          <w:rFonts w:ascii="Lucida Sans Unicode" w:eastAsia="Times New Roman" w:hAnsi="Lucida Sans Unicode" w:cs="Lucida Sans Unicode"/>
-          <w:kern w:val="0"/>
-          <w:lang w:eastAsia="es-ES" w:bidi="ar-SA"/>
-        </w:rPr>
-        <w:t>Tener en cuenta que los campos del modelo tarea deben tener los mismos nombres que la aplicación que lo consume</w:t>
-      </w:r>
-    </w:p>
-    <w:p>
-      <w:pPr>
-        <w:pStyle w:val="textogeneral"/>
-        <w:rPr>
-          <w:rFonts w:ascii="Lucida Sans Unicode" w:eastAsia="Times New Roman" w:hAnsi="Lucida Sans Unicode" w:cs="Lucida Sans Unicode"/>
-          <w:kern w:val="0"/>
-          <w:lang w:eastAsia="es-ES" w:bidi="ar-SA"/>
-        </w:rPr>
-      </w:pPr>
-      <w:r>
-        <w:rPr>
-          <w:rFonts w:ascii="Lucida Sans Unicode" w:eastAsia="Times New Roman" w:hAnsi="Lucida Sans Unicode" w:cs="Lucida Sans Unicode"/>
-          <w:kern w:val="0"/>
-          <w:lang w:eastAsia="es-ES" w:bidi="ar-SA"/>
-        </w:rPr>
-        <w:t>   {</w:t>
-      </w:r>
-    </w:p>
-    <w:p>
-      <w:pPr>
-        <w:pStyle w:val="textogeneral"/>
-        <w:rPr>
-          <w:rFonts w:ascii="Lucida Sans Unicode" w:eastAsia="Times New Roman" w:hAnsi="Lucida Sans Unicode" w:cs="Lucida Sans Unicode"/>
-          <w:kern w:val="0"/>
-          <w:lang w:eastAsia="es-ES" w:bidi="ar-SA"/>
-        </w:rPr>
-      </w:pPr>
-      <w:r>
-        <w:rPr>
-          <w:rFonts w:ascii="Lucida Sans Unicode" w:eastAsia="Times New Roman" w:hAnsi="Lucida Sans Unicode" w:cs="Lucida Sans Unicode"/>
-          <w:kern w:val="0"/>
-          <w:lang w:eastAsia="es-ES" w:bidi="ar-SA"/>
-        </w:rPr>
-        <w:t>      "id": ,</w:t>
-      </w:r>
-    </w:p>
-    <w:p>
-      <w:pPr>
-        <w:pStyle w:val="textogeneral"/>
-        <w:rPr>
-          <w:rFonts w:ascii="Lucida Sans Unicode" w:eastAsia="Times New Roman" w:hAnsi="Lucida Sans Unicode" w:cs="Lucida Sans Unicode"/>
-          <w:kern w:val="0"/>
-          <w:lang w:eastAsia="es-ES" w:bidi="ar-SA"/>
-        </w:rPr>
-      </w:pPr>
-      <w:r>
-        <w:rPr>
-          <w:rFonts w:ascii="Lucida Sans Unicode" w:eastAsia="Times New Roman" w:hAnsi="Lucida Sans Unicode" w:cs="Lucida Sans Unicode"/>
-          <w:kern w:val="0"/>
-          <w:lang w:eastAsia="es-ES" w:bidi="ar-SA"/>
-        </w:rPr>
-        <w:t>      "description": ,</w:t>
-      </w:r>
-    </w:p>
-    <w:p>
-      <w:pPr>
-        <w:pStyle w:val="textogeneral"/>
-        <w:rPr>
-          <w:rFonts w:ascii="Lucida Sans Unicode" w:eastAsia="Times New Roman" w:hAnsi="Lucida Sans Unicode" w:cs="Lucida Sans Unicode"/>
-          <w:kern w:val="0"/>
-          <w:lang w:eastAsia="es-ES" w:bidi="ar-SA"/>
-        </w:rPr>
-      </w:pPr>
-      <w:r>
-        <w:rPr>
-          <w:rFonts w:ascii="Lucida Sans Unicode" w:eastAsia="Times New Roman" w:hAnsi="Lucida Sans Unicode" w:cs="Lucida Sans Unicode"/>
-          <w:kern w:val="0"/>
-          <w:lang w:eastAsia="es-ES" w:bidi="ar-SA"/>
-        </w:rPr>
-        <w:t>      "isImportant": ,</w:t>
-      </w:r>
-    </w:p>
-    <w:p>
-      <w:pPr>
-        <w:pStyle w:val="textogeneral"/>
-        <w:rPr>
-          <w:rFonts w:ascii="Lucida Sans Unicode" w:eastAsia="Times New Roman" w:hAnsi="Lucida Sans Unicode" w:cs="Lucida Sans Unicode"/>
-          <w:kern w:val="0"/>
-          <w:lang w:eastAsia="es-ES" w:bidi="ar-SA"/>
-        </w:rPr>
-      </w:pPr>
-      <w:r>
-        <w:rPr>
-          <w:rFonts w:ascii="Lucida Sans Unicode" w:eastAsia="Times New Roman" w:hAnsi="Lucida Sans Unicode" w:cs="Lucida Sans Unicode"/>
-          <w:kern w:val="0"/>
-          <w:lang w:eastAsia="es-ES" w:bidi="ar-SA"/>
-        </w:rPr>
-        <w:t>      "finished": </w:t>
-      </w:r>
-    </w:p>
-    <w:p>
-      <w:pPr>
-        <w:pStyle w:val="textogeneral"/>
-        <w:rPr>
-          <w:rFonts w:ascii="Lucida Sans Unicode" w:eastAsia="Times New Roman" w:hAnsi="Lucida Sans Unicode" w:cs="Lucida Sans Unicode"/>
-          <w:kern w:val="0"/>
-          <w:lang w:eastAsia="es-ES" w:bidi="ar-SA"/>
-        </w:rPr>
-      </w:pPr>
-      <w:r>
-        <w:rPr>
-          <w:rFonts w:ascii="Lucida Sans Unicode" w:eastAsia="Times New Roman" w:hAnsi="Lucida Sans Unicode" w:cs="Lucida Sans Unicode"/>
-          <w:kern w:val="0"/>
-          <w:lang w:eastAsia="es-ES" w:bidi="ar-SA"/>
-        </w:rPr>
-        <w:t>    }</w:t>
-      </w:r>
-    </w:p>
-    <w:p>
-      <w:pPr>
-        <w:pStyle w:val="textogeneral"/>
-      </w:pPr>
-    </w:p>
-    <w:p>
-      <w:pPr>
-        <w:pStyle w:val="textogeneral"/>
-      </w:pPr>
-      <w:r>
-        <w:t xml:space="preserve">Para iniciar la aplicación de ionic lo primero es instalar  todas las dependencias que usa el proyecto con el comando </w:t>
-      </w:r>
-      <w:r>
-        <w:rPr>
-          <w:rFonts w:ascii="Lucida Sans Unicode" w:eastAsia="Times New Roman" w:hAnsi="Lucida Sans Unicode" w:cs="Lucida Sans Unicode"/>
-          <w:kern w:val="0"/>
-          <w:lang w:eastAsia="es-ES" w:bidi="ar-SA"/>
-        </w:rPr>
-        <w:t xml:space="preserve">npm install </w:t>
-      </w:r>
-    </w:p>
-    <w:p>
-      <w:pPr>
-        <w:pStyle w:val="textogeneral"/>
-      </w:pPr>
-      <w:r>
-        <w:t>posicionado dentro de la carpeta del proyecto.</w:t>
-      </w:r>
-    </w:p>
-    <w:p>
-      <w:pPr>
-        <w:pStyle w:val="textogeneral"/>
-      </w:pPr>
-      <w:r>
-        <w:t xml:space="preserve">Una </w:t>
-      </w:r>
-      <w:r>
-        <w:t xml:space="preserve">vez </w:t>
-      </w:r>
-      <w:r>
-        <w:t>cargadas todas las dependencias lanzamos la aplicación con el comando</w:t>
-      </w:r>
-    </w:p>
-    <w:p>
-      <w:pPr>
-        <w:pStyle w:val="textogeneral"/>
-        <w:rPr>
-          <w:rFonts w:ascii="Lucida Sans Unicode" w:eastAsia="Times New Roman" w:hAnsi="Lucida Sans Unicode" w:cs="Lucida Sans Unicode"/>
-          <w:kern w:val="0"/>
-          <w:lang w:eastAsia="es-ES" w:bidi="ar-SA"/>
-        </w:rPr>
-      </w:pPr>
-      <w:r>
-        <w:rPr>
-          <w:rFonts w:ascii="Lucida Sans Unicode" w:eastAsia="Times New Roman" w:hAnsi="Lucida Sans Unicode" w:cs="Lucida Sans Unicode"/>
-          <w:kern w:val="0"/>
-          <w:lang w:eastAsia="es-ES" w:bidi="ar-SA"/>
-        </w:rPr>
-        <w:t xml:space="preserve"> ionic s</w:t>
-      </w:r>
-    </w:p>
-    <w:p>
-      <w:pPr>
-        <w:pStyle w:val="textogeneral"/>
-        <w:rPr>
-          <w:rFonts w:ascii="Lucida Sans Unicode" w:eastAsia="Times New Roman" w:hAnsi="Lucida Sans Unicode" w:cs="Lucida Sans Unicode"/>
-          <w:kern w:val="0"/>
-          <w:lang w:eastAsia="es-ES" w:bidi="ar-SA"/>
-        </w:rPr>
-      </w:pPr>
-    </w:p>
-    <w:p>
-      <w:pPr>
-        <w:pStyle w:val="textogeneral"/>
-        <w:rPr>
-          <w:rFonts w:ascii="Lucida Sans" w:hAnsi="Lucida Sans"/>
-          <w:b/>
-          <w:bCs/>
-          <w:color w:val="23B8DC"/>
-          <w:sz w:val="24"/>
-          <w:szCs w:val="48"/>
-        </w:rPr>
-      </w:pPr>
-      <w:r>
-        <w:rPr>
-          <w:rFonts w:ascii="Lucida Sans" w:hAnsi="Lucida Sans"/>
-          <w:b/>
-          <w:bCs/>
-          <w:color w:val="23B8DC"/>
-          <w:sz w:val="24"/>
-          <w:szCs w:val="48"/>
-        </w:rPr>
-        <w:t>Manual de pruebas</w:t>
-      </w:r>
-    </w:p>
-    <w:p>
-      <w:pPr>
-        <w:pStyle w:val="textogeneral"/>
-        <w:rPr>
-          <w:rFonts w:ascii="Lucida Sans" w:hAnsi="Lucida Sans"/>
-          <w:b/>
-          <w:bCs/>
-          <w:color w:val="23B8DC"/>
-          <w:sz w:val="24"/>
-          <w:szCs w:val="48"/>
-        </w:rPr>
-      </w:pPr>
-    </w:p>
-    <w:p>
-      <w:pPr>
-        <w:pStyle w:val="textogeneral"/>
-        <w:numPr>
-          <w:ilvl w:val="0"/>
-          <w:numId w:val="12"/>
-        </w:numPr>
-      </w:pPr>
-      <w:r>
-        <w:t>Crear nueva tarea</w:t>
-      </w:r>
-    </w:p>
-    <w:p>
-      <w:pPr>
-        <w:pStyle w:val="textogeneral"/>
-        <w:rPr>
-          <w:rFonts w:ascii="Lucida Sans" w:hAnsi="Lucida Sans"/>
-          <w:b/>
-          <w:bCs/>
-          <w:color w:val="23B8DC"/>
-          <w:sz w:val="24"/>
-          <w:szCs w:val="48"/>
-        </w:rPr>
-      </w:pPr>
-      <w:r>
-        <w:rPr>
-          <w:rFonts w:ascii="Lucida Sans" w:hAnsi="Lucida Sans"/>
-          <w:b/>
-          <w:bCs/>
+        <w:ind w:right="283"/>
+        <w:rPr>
+          <w:rFonts w:ascii="Lucida Sans Unicode" w:eastAsia="Times New Roman" w:hAnsi="Lucida Sans Unicode" w:cs="Lucida Sans Unicode"/>
+          <w:kern w:val="0"/>
+          <w:lang w:eastAsia="es-ES" w:bidi="ar-SA"/>
+        </w:rPr>
+      </w:pPr>
+    </w:p>
+    <w:p>
+      <w:pPr>
+        <w:pStyle w:val="textogeneral"/>
+        <w:ind w:right="283"/>
+        <w:rPr>
+          <w:rFonts w:ascii="Lucida Sans Unicode" w:eastAsia="Times New Roman" w:hAnsi="Lucida Sans Unicode" w:cs="Lucida Sans Unicode"/>
+          <w:kern w:val="0"/>
+          <w:lang w:eastAsia="es-ES" w:bidi="ar-SA"/>
+        </w:rPr>
+      </w:pPr>
+      <w:r>
+        <w:rPr>
+          <w:rFonts w:ascii="Lucida Sans Unicode" w:eastAsia="Times New Roman" w:hAnsi="Lucida Sans Unicode" w:cs="Lucida Sans Unicode"/>
           <w:noProof/>
-          <w:color w:val="23B8DC"/>
-          <w:sz w:val="24"/>
-          <w:szCs w:val="48"/>
+          <w:kern w:val="0"/>
           <w:lang w:eastAsia="es-ES" w:bidi="ar-SA"/>
         </w:rPr>
         <w:drawing>
-          <wp:anchor distT="0" distB="0" distL="114300" distR="114300" simplePos="0" relativeHeight="251658240" behindDoc="1" locked="0" layoutInCell="1" allowOverlap="1">
+          <wp:anchor distT="0" distB="0" distL="114300" distR="114300" simplePos="0" relativeHeight="251658240" behindDoc="0" locked="0" layoutInCell="1" allowOverlap="1">
             <wp:simplePos x="0" y="0"/>
             <wp:positionH relativeFrom="column">
-              <wp:posOffset>605155</wp:posOffset>
+              <wp:posOffset>4610735</wp:posOffset>
             </wp:positionH>
             <wp:positionV relativeFrom="paragraph">
-              <wp:posOffset>276225</wp:posOffset>
+              <wp:posOffset>147320</wp:posOffset>
             </wp:positionV>
-            <wp:extent cx="3952240" cy="3432175"/>
-            <wp:effectExtent l="19050" t="0" r="0" b="0"/>
+            <wp:extent cx="1971675" cy="2169795"/>
+            <wp:effectExtent l="19050" t="0" r="9525" b="0"/>
             <wp:wrapSquare wrapText="bothSides"/>
-            <wp:docPr id="1" name="Imagen 1"/>
+            <wp:docPr id="4" name="Imagen 4"/>
             <wp:cNvGraphicFramePr>
               <a:graphicFrameLocks xmlns:a="http://schemas.openxmlformats.org/drawingml/2006/main" noChangeAspect="1"/>
             </wp:cNvGraphicFramePr>
@@ -1515,13 +1381,13 @@
               <a:graphicData uri="http://schemas.openxmlformats.org/drawingml/2006/picture">
                 <pic:pic xmlns:pic="http://schemas.openxmlformats.org/drawingml/2006/picture">
                   <pic:nvPicPr>
-                    <pic:cNvPr id="0" name="Picture 1"/>
+                    <pic:cNvPr id="0" name="Picture 4"/>
                     <pic:cNvPicPr>
                       <a:picLocks noChangeAspect="1" noChangeArrowheads="1"/>
                     </pic:cNvPicPr>
                   </pic:nvPicPr>
                   <pic:blipFill>
-                    <a:blip r:embed="rId16"/>
+                    <a:blip r:embed="rId17"/>
                     <a:srcRect/>
                     <a:stretch>
                       <a:fillRect/>
@@ -1530,7 +1396,7 @@
                   <pic:spPr bwMode="auto">
                     <a:xfrm>
                       <a:off x="0" y="0"/>
-                      <a:ext cx="3952240" cy="3432175"/>
+                      <a:ext cx="1971675" cy="2169795"/>
                     </a:xfrm>
                     <a:prstGeom prst="rect">
                       <a:avLst/>
@@ -1549,40 +1415,342 @@
           </wp:anchor>
         </w:drawing>
       </w:r>
-    </w:p>
-    <w:p>
-      <w:pPr>
-        <w:pStyle w:val="textogeneral"/>
-        <w:rPr>
-          <w:rFonts w:ascii="Lucida Sans Unicode" w:eastAsia="Times New Roman" w:hAnsi="Lucida Sans Unicode" w:cs="Lucida Sans Unicode"/>
-          <w:kern w:val="0"/>
-          <w:lang w:eastAsia="es-ES" w:bidi="ar-SA"/>
-        </w:rPr>
-      </w:pPr>
-    </w:p>
-    <w:p>
-      <w:pPr>
-        <w:pStyle w:val="textogeneral"/>
-        <w:rPr>
-          <w:rFonts w:ascii="Lucida Sans Unicode" w:eastAsia="Times New Roman" w:hAnsi="Lucida Sans Unicode" w:cs="Lucida Sans Unicode"/>
-          <w:kern w:val="0"/>
-          <w:lang w:eastAsia="es-ES" w:bidi="ar-SA"/>
-        </w:rPr>
-      </w:pPr>
-    </w:p>
-    <w:p>
-      <w:pPr>
-        <w:pStyle w:val="textogeneral"/>
-        <w:rPr>
-          <w:rFonts w:ascii="Lucida Sans Unicode" w:eastAsia="Times New Roman" w:hAnsi="Lucida Sans Unicode" w:cs="Lucida Sans Unicode"/>
-          <w:kern w:val="0"/>
-          <w:lang w:eastAsia="es-ES" w:bidi="ar-SA"/>
-        </w:rPr>
-      </w:pPr>
-    </w:p>
-    <w:p>
-      <w:pPr>
-        <w:pStyle w:val="textogeneral"/>
+      <w:r>
+        <w:rPr>
+          <w:rFonts w:ascii="Lucida Sans Unicode" w:eastAsia="Times New Roman" w:hAnsi="Lucida Sans Unicode" w:cs="Lucida Sans Unicode"/>
+          <w:kern w:val="0"/>
+          <w:lang w:eastAsia="es-ES" w:bidi="ar-SA"/>
+        </w:rPr>
+        <w:t xml:space="preserve">El servidor no se abre en el navegador automáticamente, para visualizarlo iremos al navegador a la ruta </w:t>
+      </w:r>
+      <w:hyperlink r:id="rId18" w:history="1">
+        <w:r>
+          <w:rPr>
+            <w:rStyle w:val="Hipervnculo"/>
+            <w:rFonts w:ascii="Lucida Sans Unicode" w:eastAsia="Times New Roman" w:hAnsi="Lucida Sans Unicode" w:cs="Lucida Sans Unicode"/>
+            <w:kern w:val="0"/>
+            <w:lang w:eastAsia="es-ES" w:bidi="ar-SA"/>
+          </w:rPr>
+          <w:t>http://localhost:3000/todos</w:t>
+        </w:r>
+      </w:hyperlink>
+      <w:r>
+        <w:rPr>
+          <w:rFonts w:ascii="Lucida Sans Unicode" w:eastAsia="Times New Roman" w:hAnsi="Lucida Sans Unicode" w:cs="Lucida Sans Unicode"/>
+          <w:kern w:val="0"/>
+          <w:lang w:eastAsia="es-ES" w:bidi="ar-SA"/>
+        </w:rPr>
+        <w:t xml:space="preserve"> y tendremos la base de datos en formato json.</w:t>
+      </w:r>
+    </w:p>
+    <w:p>
+      <w:pPr>
+        <w:pStyle w:val="textogeneral"/>
+        <w:ind w:right="283"/>
+        <w:rPr>
+          <w:rFonts w:ascii="Lucida Sans Unicode" w:eastAsia="Times New Roman" w:hAnsi="Lucida Sans Unicode" w:cs="Lucida Sans Unicode"/>
+          <w:kern w:val="0"/>
+          <w:lang w:eastAsia="es-ES" w:bidi="ar-SA"/>
+        </w:rPr>
+      </w:pPr>
+    </w:p>
+    <w:p>
+      <w:pPr>
+        <w:pStyle w:val="textogeneral"/>
+        <w:ind w:right="283"/>
+        <w:rPr>
+          <w:rFonts w:ascii="Lucida Sans Unicode" w:eastAsia="Times New Roman" w:hAnsi="Lucida Sans Unicode" w:cs="Lucida Sans Unicode"/>
+          <w:kern w:val="0"/>
+          <w:lang w:eastAsia="es-ES" w:bidi="ar-SA"/>
+        </w:rPr>
+      </w:pPr>
+    </w:p>
+    <w:p>
+      <w:pPr>
+        <w:pStyle w:val="textogeneral"/>
+        <w:ind w:right="283"/>
+        <w:rPr>
+          <w:rFonts w:ascii="Lucida Sans Unicode" w:eastAsia="Times New Roman" w:hAnsi="Lucida Sans Unicode" w:cs="Lucida Sans Unicode"/>
+          <w:kern w:val="0"/>
+          <w:lang w:eastAsia="es-ES" w:bidi="ar-SA"/>
+        </w:rPr>
+      </w:pPr>
+    </w:p>
+    <w:p>
+      <w:pPr>
+        <w:pStyle w:val="textogeneral"/>
+        <w:ind w:right="283"/>
+        <w:rPr>
+          <w:rFonts w:ascii="Lucida Sans Unicode" w:eastAsia="Times New Roman" w:hAnsi="Lucida Sans Unicode" w:cs="Lucida Sans Unicode"/>
+          <w:kern w:val="0"/>
+          <w:lang w:eastAsia="es-ES" w:bidi="ar-SA"/>
+        </w:rPr>
+      </w:pPr>
+    </w:p>
+    <w:p>
+      <w:pPr>
+        <w:pStyle w:val="textogeneral"/>
+        <w:ind w:right="283"/>
+        <w:rPr>
+          <w:rFonts w:ascii="Lucida Sans Unicode" w:eastAsia="Times New Roman" w:hAnsi="Lucida Sans Unicode" w:cs="Lucida Sans Unicode"/>
+          <w:kern w:val="0"/>
+          <w:lang w:eastAsia="es-ES" w:bidi="ar-SA"/>
+        </w:rPr>
+      </w:pPr>
+    </w:p>
+    <w:p>
+      <w:pPr>
+        <w:pStyle w:val="textogeneral"/>
+        <w:ind w:right="283"/>
+        <w:rPr>
+          <w:rFonts w:ascii="Lucida Sans Unicode" w:eastAsia="Times New Roman" w:hAnsi="Lucida Sans Unicode" w:cs="Lucida Sans Unicode"/>
+          <w:kern w:val="0"/>
+          <w:lang w:eastAsia="es-ES" w:bidi="ar-SA"/>
+        </w:rPr>
+      </w:pPr>
+      <w:r>
+        <w:rPr>
+          <w:rFonts w:ascii="Lucida Sans Unicode" w:eastAsia="Times New Roman" w:hAnsi="Lucida Sans Unicode" w:cs="Lucida Sans Unicode"/>
+          <w:kern w:val="0"/>
+          <w:lang w:eastAsia="es-ES" w:bidi="ar-SA"/>
+        </w:rPr>
+        <w:t>Tener en cuenta que los campos del modelo tarea deben tener los mismos nombres que la aplicación que lo consume</w:t>
+      </w:r>
+    </w:p>
+    <w:p>
+      <w:pPr>
+        <w:pStyle w:val="textogeneral"/>
+        <w:ind w:right="283"/>
+        <w:rPr>
+          <w:rFonts w:ascii="Lucida Sans Unicode" w:eastAsia="Times New Roman" w:hAnsi="Lucida Sans Unicode" w:cs="Lucida Sans Unicode"/>
+          <w:kern w:val="0"/>
+          <w:lang w:eastAsia="es-ES" w:bidi="ar-SA"/>
+        </w:rPr>
+      </w:pPr>
+      <w:r>
+        <w:rPr>
+          <w:rFonts w:ascii="Lucida Sans Unicode" w:eastAsia="Times New Roman" w:hAnsi="Lucida Sans Unicode" w:cs="Lucida Sans Unicode"/>
+          <w:kern w:val="0"/>
+          <w:lang w:eastAsia="es-ES" w:bidi="ar-SA"/>
+        </w:rPr>
+        <w:t>   {</w:t>
+      </w:r>
+    </w:p>
+    <w:p>
+      <w:pPr>
+        <w:pStyle w:val="textogeneral"/>
+        <w:ind w:right="283"/>
+        <w:rPr>
+          <w:rFonts w:ascii="Lucida Sans Unicode" w:eastAsia="Times New Roman" w:hAnsi="Lucida Sans Unicode" w:cs="Lucida Sans Unicode"/>
+          <w:kern w:val="0"/>
+          <w:lang w:eastAsia="es-ES" w:bidi="ar-SA"/>
+        </w:rPr>
+      </w:pPr>
+      <w:r>
+        <w:rPr>
+          <w:rFonts w:ascii="Lucida Sans Unicode" w:eastAsia="Times New Roman" w:hAnsi="Lucida Sans Unicode" w:cs="Lucida Sans Unicode"/>
+          <w:kern w:val="0"/>
+          <w:lang w:eastAsia="es-ES" w:bidi="ar-SA"/>
+        </w:rPr>
+        <w:t>      "id": ,</w:t>
+      </w:r>
+    </w:p>
+    <w:p>
+      <w:pPr>
+        <w:pStyle w:val="textogeneral"/>
+        <w:ind w:right="283"/>
+        <w:rPr>
+          <w:rFonts w:ascii="Lucida Sans Unicode" w:eastAsia="Times New Roman" w:hAnsi="Lucida Sans Unicode" w:cs="Lucida Sans Unicode"/>
+          <w:kern w:val="0"/>
+          <w:lang w:eastAsia="es-ES" w:bidi="ar-SA"/>
+        </w:rPr>
+      </w:pPr>
+      <w:r>
+        <w:rPr>
+          <w:rFonts w:ascii="Lucida Sans Unicode" w:eastAsia="Times New Roman" w:hAnsi="Lucida Sans Unicode" w:cs="Lucida Sans Unicode"/>
+          <w:kern w:val="0"/>
+          <w:lang w:eastAsia="es-ES" w:bidi="ar-SA"/>
+        </w:rPr>
+        <w:t>      "description": ,</w:t>
+      </w:r>
+    </w:p>
+    <w:p>
+      <w:pPr>
+        <w:pStyle w:val="textogeneral"/>
+        <w:ind w:right="283"/>
+        <w:rPr>
+          <w:rFonts w:ascii="Lucida Sans Unicode" w:eastAsia="Times New Roman" w:hAnsi="Lucida Sans Unicode" w:cs="Lucida Sans Unicode"/>
+          <w:kern w:val="0"/>
+          <w:lang w:eastAsia="es-ES" w:bidi="ar-SA"/>
+        </w:rPr>
+      </w:pPr>
+      <w:r>
+        <w:rPr>
+          <w:rFonts w:ascii="Lucida Sans Unicode" w:eastAsia="Times New Roman" w:hAnsi="Lucida Sans Unicode" w:cs="Lucida Sans Unicode"/>
+          <w:kern w:val="0"/>
+          <w:lang w:eastAsia="es-ES" w:bidi="ar-SA"/>
+        </w:rPr>
+        <w:t>      "isImportant": ,</w:t>
+      </w:r>
+    </w:p>
+    <w:p>
+      <w:pPr>
+        <w:pStyle w:val="textogeneral"/>
+        <w:ind w:right="283"/>
+        <w:rPr>
+          <w:rFonts w:ascii="Lucida Sans Unicode" w:eastAsia="Times New Roman" w:hAnsi="Lucida Sans Unicode" w:cs="Lucida Sans Unicode"/>
+          <w:kern w:val="0"/>
+          <w:lang w:eastAsia="es-ES" w:bidi="ar-SA"/>
+        </w:rPr>
+      </w:pPr>
+      <w:r>
+        <w:rPr>
+          <w:rFonts w:ascii="Lucida Sans Unicode" w:eastAsia="Times New Roman" w:hAnsi="Lucida Sans Unicode" w:cs="Lucida Sans Unicode"/>
+          <w:kern w:val="0"/>
+          <w:lang w:eastAsia="es-ES" w:bidi="ar-SA"/>
+        </w:rPr>
+        <w:t>      "finished": </w:t>
+      </w:r>
+    </w:p>
+    <w:p>
+      <w:pPr>
+        <w:pStyle w:val="textogeneral"/>
+        <w:ind w:right="283"/>
+        <w:rPr>
+          <w:rFonts w:ascii="Lucida Sans Unicode" w:eastAsia="Times New Roman" w:hAnsi="Lucida Sans Unicode" w:cs="Lucida Sans Unicode"/>
+          <w:kern w:val="0"/>
+          <w:lang w:eastAsia="es-ES" w:bidi="ar-SA"/>
+        </w:rPr>
+      </w:pPr>
+      <w:r>
+        <w:rPr>
+          <w:rFonts w:ascii="Lucida Sans Unicode" w:eastAsia="Times New Roman" w:hAnsi="Lucida Sans Unicode" w:cs="Lucida Sans Unicode"/>
+          <w:kern w:val="0"/>
+          <w:lang w:eastAsia="es-ES" w:bidi="ar-SA"/>
+        </w:rPr>
+        <w:t>    }</w:t>
+      </w:r>
+    </w:p>
+    <w:p>
+      <w:pPr>
+        <w:pStyle w:val="textogeneral"/>
+        <w:ind w:right="283"/>
+      </w:pPr>
+    </w:p>
+    <w:p>
+      <w:pPr>
+        <w:pStyle w:val="textogeneral"/>
+        <w:ind w:right="283"/>
+      </w:pPr>
+      <w:r>
+        <w:t xml:space="preserve">Para iniciar la aplicación de ionic lo primero es instalar  todas las dependencias que usa el proyecto con el comando </w:t>
+      </w:r>
+      <w:r>
+        <w:rPr>
+          <w:rFonts w:ascii="Lucida Sans Unicode" w:eastAsia="Times New Roman" w:hAnsi="Lucida Sans Unicode" w:cs="Lucida Sans Unicode"/>
+          <w:kern w:val="0"/>
+          <w:lang w:eastAsia="es-ES" w:bidi="ar-SA"/>
+        </w:rPr>
+        <w:t xml:space="preserve">npm install </w:t>
+      </w:r>
+    </w:p>
+    <w:p>
+      <w:pPr>
+        <w:pStyle w:val="textogeneral"/>
+        <w:ind w:right="283"/>
+      </w:pPr>
+      <w:r>
+        <w:t>posicionado dentro de la carpeta del proyecto</w:t>
+      </w:r>
+      <w:r>
+        <w:t>, el programa se iniciará atumáticamente en http://localhost:8100</w:t>
+      </w:r>
+      <w:r>
+        <w:t>.</w:t>
+      </w:r>
+    </w:p>
+    <w:p>
+      <w:pPr>
+        <w:pStyle w:val="textogeneral"/>
+        <w:ind w:right="283"/>
+      </w:pPr>
+      <w:r>
+        <w:t xml:space="preserve">Una </w:t>
+      </w:r>
+      <w:r>
+        <w:t xml:space="preserve">vez </w:t>
+      </w:r>
+      <w:r>
+        <w:t>cargadas todas las dependencias lanzamos la aplicación con el comando</w:t>
+      </w:r>
+    </w:p>
+    <w:p>
+      <w:pPr>
+        <w:pStyle w:val="textogeneral"/>
+        <w:ind w:right="283"/>
+        <w:rPr>
+          <w:rFonts w:ascii="Lucida Sans Unicode" w:eastAsia="Times New Roman" w:hAnsi="Lucida Sans Unicode" w:cs="Lucida Sans Unicode"/>
+          <w:kern w:val="0"/>
+          <w:lang w:eastAsia="es-ES" w:bidi="ar-SA"/>
+        </w:rPr>
+      </w:pPr>
+      <w:r>
+        <w:rPr>
+          <w:rFonts w:ascii="Lucida Sans Unicode" w:eastAsia="Times New Roman" w:hAnsi="Lucida Sans Unicode" w:cs="Lucida Sans Unicode"/>
+          <w:kern w:val="0"/>
+          <w:lang w:eastAsia="es-ES" w:bidi="ar-SA"/>
+        </w:rPr>
+        <w:t xml:space="preserve"> ionic s</w:t>
+      </w:r>
+    </w:p>
+    <w:p>
+      <w:pPr>
+        <w:pStyle w:val="textogeneral"/>
+        <w:ind w:right="283"/>
+        <w:rPr>
+          <w:rFonts w:ascii="Lucida Sans Unicode" w:eastAsia="Times New Roman" w:hAnsi="Lucida Sans Unicode" w:cs="Lucida Sans Unicode"/>
+          <w:kern w:val="0"/>
+          <w:lang w:eastAsia="es-ES" w:bidi="ar-SA"/>
+        </w:rPr>
+      </w:pPr>
+    </w:p>
+    <w:p>
+      <w:pPr>
+        <w:pStyle w:val="textogeneral"/>
+        <w:ind w:right="283"/>
+        <w:rPr>
+          <w:rFonts w:ascii="Lucida Sans Unicode" w:eastAsia="Times New Roman" w:hAnsi="Lucida Sans Unicode" w:cs="Lucida Sans Unicode"/>
+          <w:kern w:val="0"/>
+          <w:lang w:eastAsia="es-ES" w:bidi="ar-SA"/>
+        </w:rPr>
+      </w:pPr>
+    </w:p>
+    <w:p>
+      <w:pPr>
+        <w:pStyle w:val="textogeneral"/>
+        <w:ind w:right="283"/>
+        <w:rPr>
+          <w:rFonts w:ascii="Lucida Sans Unicode" w:eastAsia="Times New Roman" w:hAnsi="Lucida Sans Unicode" w:cs="Lucida Sans Unicode"/>
+          <w:kern w:val="0"/>
+          <w:lang w:eastAsia="es-ES" w:bidi="ar-SA"/>
+        </w:rPr>
+      </w:pPr>
+    </w:p>
+    <w:p>
+      <w:pPr>
+        <w:pStyle w:val="textogeneral"/>
+        <w:ind w:right="283"/>
+        <w:rPr>
+          <w:rFonts w:ascii="Lucida Sans Unicode" w:eastAsia="Times New Roman" w:hAnsi="Lucida Sans Unicode" w:cs="Lucida Sans Unicode"/>
+          <w:kern w:val="0"/>
+          <w:lang w:eastAsia="es-ES" w:bidi="ar-SA"/>
+        </w:rPr>
+      </w:pPr>
+    </w:p>
+    <w:p>
+      <w:pPr>
+        <w:pStyle w:val="textogeneral"/>
+        <w:ind w:right="283"/>
         <w:rPr>
           <w:rFonts w:ascii="Lucida Sans" w:hAnsi="Lucida Sans"/>
           <w:b/>
@@ -1592,10 +1760,7 @@
           <w:szCs w:val="48"/>
         </w:rPr>
       </w:pPr>
-    </w:p>
-    <w:p>
-      <w:pPr>
-        <w:pStyle w:val="textogeneral"/>
+      <w:r>
         <w:rPr>
           <w:rFonts w:ascii="Lucida Sans" w:hAnsi="Lucida Sans"/>
           <w:b/>
@@ -1604,11 +1769,13 @@
           <w:sz w:val="24"/>
           <w:szCs w:val="48"/>
         </w:rPr>
-      </w:pPr>
-    </w:p>
-    <w:p>
-      <w:pPr>
-        <w:pStyle w:val="textogeneral"/>
+        <w:t>Manual de pruebas</w:t>
+      </w:r>
+    </w:p>
+    <w:p>
+      <w:pPr>
+        <w:pStyle w:val="textogeneral"/>
+        <w:ind w:right="283"/>
         <w:rPr>
           <w:rFonts w:ascii="Lucida Sans" w:hAnsi="Lucida Sans"/>
           <w:b/>
@@ -1622,6 +1789,20 @@
     <w:p>
       <w:pPr>
         <w:pStyle w:val="textogeneral"/>
+        <w:numPr>
+          <w:ilvl w:val="0"/>
+          <w:numId w:val="12"/>
+        </w:numPr>
+        <w:ind w:right="283"/>
+      </w:pPr>
+      <w:r>
+        <w:t>Crear nueva tarea</w:t>
+      </w:r>
+    </w:p>
+    <w:p>
+      <w:pPr>
+        <w:pStyle w:val="textogeneral"/>
+        <w:ind w:right="283"/>
         <w:rPr>
           <w:rFonts w:ascii="Lucida Sans" w:hAnsi="Lucida Sans"/>
           <w:b/>
@@ -1631,10 +1812,109 @@
           <w:szCs w:val="48"/>
         </w:rPr>
       </w:pPr>
-    </w:p>
-    <w:p>
-      <w:pPr>
-        <w:pStyle w:val="textogeneral"/>
+      <w:r>
+        <w:rPr>
+          <w:rFonts w:ascii="Lucida Sans" w:hAnsi="Lucida Sans"/>
+          <w:b/>
+          <w:bCs/>
+          <w:noProof/>
+          <w:color w:val="23B8DC"/>
+          <w:sz w:val="24"/>
+          <w:szCs w:val="48"/>
+          <w:lang w:eastAsia="es-ES" w:bidi="ar-SA"/>
+        </w:rPr>
+        <w:drawing>
+          <wp:anchor distT="0" distB="0" distL="114300" distR="114300" simplePos="0" relativeHeight="195735780" behindDoc="1" locked="0" layoutInCell="1" allowOverlap="1">
+            <wp:simplePos x="0" y="0"/>
+            <wp:positionH relativeFrom="column">
+              <wp:posOffset>673100</wp:posOffset>
+            </wp:positionH>
+            <wp:positionV relativeFrom="paragraph">
+              <wp:posOffset>220345</wp:posOffset>
+            </wp:positionV>
+            <wp:extent cx="3324225" cy="2893060"/>
+            <wp:effectExtent l="19050" t="0" r="9525" b="0"/>
+            <wp:wrapSquare wrapText="bothSides"/>
+            <wp:docPr id="1" name="Imagen 1"/>
+            <wp:cNvGraphicFramePr>
+              <a:graphicFrameLocks xmlns:a="http://schemas.openxmlformats.org/drawingml/2006/main" noChangeAspect="1"/>
+            </wp:cNvGraphicFramePr>
+            <a:graphic xmlns:a="http://schemas.openxmlformats.org/drawingml/2006/main">
+              <a:graphicData uri="http://schemas.openxmlformats.org/drawingml/2006/picture">
+                <pic:pic xmlns:pic="http://schemas.openxmlformats.org/drawingml/2006/picture">
+                  <pic:nvPicPr>
+                    <pic:cNvPr id="0" name="Picture 1"/>
+                    <pic:cNvPicPr>
+                      <a:picLocks noChangeAspect="1" noChangeArrowheads="1"/>
+                    </pic:cNvPicPr>
+                  </pic:nvPicPr>
+                  <pic:blipFill>
+                    <a:blip r:embed="rId19"/>
+                    <a:srcRect/>
+                    <a:stretch>
+                      <a:fillRect/>
+                    </a:stretch>
+                  </pic:blipFill>
+                  <pic:spPr bwMode="auto">
+                    <a:xfrm>
+                      <a:off x="0" y="0"/>
+                      <a:ext cx="3324225" cy="2893060"/>
+                    </a:xfrm>
+                    <a:prstGeom prst="rect">
+                      <a:avLst/>
+                    </a:prstGeom>
+                    <a:noFill/>
+                    <a:ln w="9525">
+                      <a:noFill/>
+                      <a:miter lim="800000"/>
+                      <a:headEnd/>
+                      <a:tailEnd/>
+                    </a:ln>
+                  </pic:spPr>
+                </pic:pic>
+              </a:graphicData>
+            </a:graphic>
+          </wp:anchor>
+        </w:drawing>
+      </w:r>
+    </w:p>
+    <w:p>
+      <w:pPr>
+        <w:pStyle w:val="textogeneral"/>
+        <w:ind w:right="283"/>
+        <w:rPr>
+          <w:rFonts w:ascii="Lucida Sans Unicode" w:eastAsia="Times New Roman" w:hAnsi="Lucida Sans Unicode" w:cs="Lucida Sans Unicode"/>
+          <w:kern w:val="0"/>
+          <w:lang w:eastAsia="es-ES" w:bidi="ar-SA"/>
+        </w:rPr>
+      </w:pPr>
+    </w:p>
+    <w:p>
+      <w:pPr>
+        <w:pStyle w:val="textogeneral"/>
+        <w:ind w:right="283"/>
+        <w:rPr>
+          <w:rFonts w:ascii="Lucida Sans Unicode" w:eastAsia="Times New Roman" w:hAnsi="Lucida Sans Unicode" w:cs="Lucida Sans Unicode"/>
+          <w:kern w:val="0"/>
+          <w:lang w:eastAsia="es-ES" w:bidi="ar-SA"/>
+        </w:rPr>
+      </w:pPr>
+    </w:p>
+    <w:p>
+      <w:pPr>
+        <w:pStyle w:val="textogeneral"/>
+        <w:ind w:right="283"/>
+        <w:rPr>
+          <w:rFonts w:ascii="Lucida Sans Unicode" w:eastAsia="Times New Roman" w:hAnsi="Lucida Sans Unicode" w:cs="Lucida Sans Unicode"/>
+          <w:kern w:val="0"/>
+          <w:lang w:eastAsia="es-ES" w:bidi="ar-SA"/>
+        </w:rPr>
+      </w:pPr>
+    </w:p>
+    <w:p>
+      <w:pPr>
+        <w:pStyle w:val="textogeneral"/>
+        <w:ind w:right="283"/>
         <w:rPr>
           <w:rFonts w:ascii="Lucida Sans" w:hAnsi="Lucida Sans"/>
           <w:b/>
@@ -1648,6 +1928,7 @@
     <w:p>
       <w:pPr>
         <w:pStyle w:val="textogeneral"/>
+        <w:ind w:right="283"/>
         <w:rPr>
           <w:rFonts w:ascii="Lucida Sans" w:hAnsi="Lucida Sans"/>
           <w:b/>
@@ -1661,6 +1942,7 @@
     <w:p>
       <w:pPr>
         <w:pStyle w:val="textogeneral"/>
+        <w:ind w:right="283"/>
         <w:rPr>
           <w:rFonts w:ascii="Lucida Sans" w:hAnsi="Lucida Sans"/>
           <w:b/>
@@ -1674,6 +1956,7 @@
     <w:p>
       <w:pPr>
         <w:pStyle w:val="textogeneral"/>
+        <w:ind w:right="283"/>
         <w:rPr>
           <w:rFonts w:ascii="Lucida Sans" w:hAnsi="Lucida Sans"/>
           <w:b/>
@@ -1687,6 +1970,7 @@
     <w:p>
       <w:pPr>
         <w:pStyle w:val="textogeneral"/>
+        <w:ind w:right="283"/>
         <w:rPr>
           <w:rFonts w:ascii="Lucida Sans" w:hAnsi="Lucida Sans"/>
           <w:b/>
@@ -1700,6 +1984,7 @@
     <w:p>
       <w:pPr>
         <w:pStyle w:val="textogeneral"/>
+        <w:ind w:right="283"/>
         <w:rPr>
           <w:rFonts w:ascii="Lucida Sans" w:hAnsi="Lucida Sans"/>
           <w:b/>
@@ -1712,28 +1997,2005 @@
     </w:p>
     <w:p>
       <w:pPr>
+        <w:pStyle w:val="textogeneral"/>
+        <w:ind w:right="283"/>
+        <w:rPr>
+          <w:rFonts w:ascii="Lucida Sans" w:hAnsi="Lucida Sans"/>
+          <w:b/>
+          <w:bCs/>
+          <w:color w:val="23B8DC"/>
+          <w:sz w:val="24"/>
+          <w:szCs w:val="48"/>
+        </w:rPr>
+      </w:pPr>
+    </w:p>
+    <w:p>
+      <w:pPr>
+        <w:pStyle w:val="textogeneral"/>
+        <w:ind w:right="283"/>
+        <w:rPr>
+          <w:rFonts w:ascii="Lucida Sans" w:hAnsi="Lucida Sans"/>
+          <w:b/>
+          <w:bCs/>
+          <w:color w:val="23B8DC"/>
+          <w:sz w:val="24"/>
+          <w:szCs w:val="48"/>
+        </w:rPr>
+      </w:pPr>
+    </w:p>
+    <w:p>
+      <w:pPr>
+        <w:pStyle w:val="textogeneral"/>
+        <w:ind w:right="283"/>
+      </w:pPr>
+      <w:r>
+        <w:t>Añadimos el producto o la tarea q</w:t>
+      </w:r>
+      <w:r>
+        <w:t>ue queremos realizar,</w:t>
+      </w:r>
+      <w:r>
+        <w:t xml:space="preserve"> si es importante o no</w:t>
+      </w:r>
+      <w:r>
+        <w:t xml:space="preserve"> y guardar</w:t>
+      </w:r>
+      <w:r>
+        <w:t>.</w:t>
+      </w:r>
+      <w:r>
+        <w:t xml:space="preserve"> </w:t>
+      </w:r>
+    </w:p>
+    <w:p>
+      <w:pPr>
+        <w:pStyle w:val="textogeneral"/>
+        <w:ind w:right="283"/>
+      </w:pPr>
+      <w:r>
+        <w:t>Vamos al almacenamiento local para ver si se han cargado los items de la base de datos para ello accederemos con F12 &gt; Almacenamiento &gt; Almcenanmiento Local &gt; http://localhost:8100.</w:t>
+      </w:r>
+    </w:p>
+    <w:p>
+      <w:pPr>
+        <w:pStyle w:val="textogeneral"/>
+        <w:ind w:right="283"/>
+        <w:rPr>
+          <w:rFonts w:ascii="Lucida Sans" w:hAnsi="Lucida Sans"/>
+          <w:b/>
+          <w:bCs/>
+          <w:color w:val="23B8DC"/>
+          <w:sz w:val="24"/>
+          <w:szCs w:val="48"/>
+        </w:rPr>
+      </w:pPr>
+    </w:p>
+    <w:p>
+      <w:pPr>
+        <w:pStyle w:val="textogeneral"/>
+        <w:ind w:right="283"/>
+        <w:rPr>
+          <w:rFonts w:ascii="Lucida Sans" w:hAnsi="Lucida Sans"/>
+          <w:b/>
+          <w:bCs/>
+          <w:noProof/>
+          <w:color w:val="23B8DC"/>
+          <w:szCs w:val="48"/>
+          <w:lang w:eastAsia="es-ES" w:bidi="ar-SA"/>
+        </w:rPr>
+      </w:pPr>
+      <w:r>
+        <w:rPr>
+          <w:rFonts w:ascii="Lucida Sans" w:hAnsi="Lucida Sans"/>
+          <w:b/>
+          <w:bCs/>
+          <w:noProof/>
+          <w:color w:val="23B8DC"/>
+          <w:szCs w:val="48"/>
+          <w:lang w:eastAsia="es-ES" w:bidi="ar-SA"/>
+        </w:rPr>
+        <w:drawing>
+          <wp:anchor distT="0" distB="0" distL="114300" distR="114300" simplePos="0" relativeHeight="2" behindDoc="0" locked="0" layoutInCell="1" allowOverlap="1">
+            <wp:simplePos x="0" y="0"/>
+            <wp:positionH relativeFrom="column">
+              <wp:posOffset>-84455</wp:posOffset>
+            </wp:positionH>
+            <wp:positionV relativeFrom="paragraph">
+              <wp:posOffset>237490</wp:posOffset>
+            </wp:positionV>
+            <wp:extent cx="6426200" cy="2374265"/>
+            <wp:effectExtent l="19050" t="0" r="0" b="0"/>
+            <wp:wrapThrough wrapText="bothSides">
+              <wp:wrapPolygon edited="0">
+                <wp:start x="-64" y="0"/>
+                <wp:lineTo x="-64" y="21490"/>
+                <wp:lineTo x="21579" y="21490"/>
+                <wp:lineTo x="21579" y="0"/>
+                <wp:lineTo x="-64" y="0"/>
+              </wp:wrapPolygon>
+            </wp:wrapThrough>
+            <wp:docPr id="3" name="Imagen 1"/>
+            <wp:cNvGraphicFramePr>
+              <a:graphicFrameLocks xmlns:a="http://schemas.openxmlformats.org/drawingml/2006/main" noChangeAspect="1"/>
+            </wp:cNvGraphicFramePr>
+            <a:graphic xmlns:a="http://schemas.openxmlformats.org/drawingml/2006/main">
+              <a:graphicData uri="http://schemas.openxmlformats.org/drawingml/2006/picture">
+                <pic:pic xmlns:pic="http://schemas.openxmlformats.org/drawingml/2006/picture">
+                  <pic:nvPicPr>
+                    <pic:cNvPr id="0" name="Picture 1"/>
+                    <pic:cNvPicPr>
+                      <a:picLocks noChangeAspect="1" noChangeArrowheads="1"/>
+                    </pic:cNvPicPr>
+                  </pic:nvPicPr>
+                  <pic:blipFill>
+                    <a:blip r:embed="rId20"/>
+                    <a:srcRect l="11085" t="9641" r="4898" b="33081"/>
+                    <a:stretch>
+                      <a:fillRect/>
+                    </a:stretch>
+                  </pic:blipFill>
+                  <pic:spPr bwMode="auto">
+                    <a:xfrm>
+                      <a:off x="0" y="0"/>
+                      <a:ext cx="6426200" cy="2374265"/>
+                    </a:xfrm>
+                    <a:prstGeom prst="rect">
+                      <a:avLst/>
+                    </a:prstGeom>
+                    <a:noFill/>
+                    <a:ln w="9525">
+                      <a:noFill/>
+                      <a:miter lim="800000"/>
+                      <a:headEnd/>
+                      <a:tailEnd/>
+                    </a:ln>
+                  </pic:spPr>
+                </pic:pic>
+              </a:graphicData>
+            </a:graphic>
+          </wp:anchor>
+        </w:drawing>
+      </w:r>
+    </w:p>
+    <w:p>
+      <w:pPr>
+        <w:pStyle w:val="textogeneral"/>
+        <w:ind w:right="283"/>
+        <w:rPr>
+          <w:rFonts w:ascii="Lucida Sans" w:hAnsi="Lucida Sans"/>
+          <w:b/>
+          <w:bCs/>
+          <w:color w:val="23B8DC"/>
+          <w:sz w:val="24"/>
+          <w:szCs w:val="48"/>
+        </w:rPr>
+      </w:pPr>
+    </w:p>
+    <w:p>
+      <w:pPr>
+        <w:pStyle w:val="textogeneral"/>
+        <w:ind w:right="283"/>
+        <w:rPr>
+          <w:rFonts w:ascii="Lucida Sans" w:hAnsi="Lucida Sans"/>
+          <w:b/>
+          <w:bCs/>
+          <w:color w:val="23B8DC"/>
+          <w:sz w:val="24"/>
+          <w:szCs w:val="48"/>
+        </w:rPr>
+      </w:pPr>
+    </w:p>
+    <w:p>
+      <w:pPr>
+        <w:pStyle w:val="textogeneral"/>
+        <w:ind w:right="283"/>
+        <w:rPr>
+          <w:rFonts w:ascii="Lucida Sans" w:hAnsi="Lucida Sans"/>
+          <w:b/>
+          <w:bCs/>
+          <w:color w:val="23B8DC"/>
+          <w:sz w:val="24"/>
+          <w:szCs w:val="48"/>
+        </w:rPr>
+      </w:pPr>
+    </w:p>
+    <w:p>
+      <w:pPr>
+        <w:pStyle w:val="textogeneral"/>
+        <w:ind w:right="283"/>
+        <w:rPr>
+          <w:rFonts w:ascii="Lucida Sans" w:hAnsi="Lucida Sans"/>
+          <w:b/>
+          <w:bCs/>
+          <w:color w:val="23B8DC"/>
+          <w:sz w:val="24"/>
+          <w:szCs w:val="48"/>
+        </w:rPr>
+      </w:pPr>
+    </w:p>
+    <w:p>
+      <w:pPr>
+        <w:pStyle w:val="textogeneral"/>
+        <w:ind w:right="283"/>
+        <w:rPr>
+          <w:rFonts w:ascii="Lucida Sans" w:hAnsi="Lucida Sans"/>
+          <w:b/>
+          <w:bCs/>
+          <w:color w:val="23B8DC"/>
+          <w:sz w:val="24"/>
+          <w:szCs w:val="48"/>
+        </w:rPr>
+      </w:pPr>
+    </w:p>
+    <w:p>
+      <w:pPr>
+        <w:pStyle w:val="textogeneral"/>
+        <w:ind w:right="283"/>
+        <w:rPr>
+          <w:rFonts w:ascii="Lucida Sans" w:hAnsi="Lucida Sans"/>
+          <w:b/>
+          <w:bCs/>
+          <w:color w:val="23B8DC"/>
+          <w:sz w:val="24"/>
+          <w:szCs w:val="48"/>
+        </w:rPr>
+      </w:pPr>
+    </w:p>
+    <w:p>
+      <w:pPr>
+        <w:pStyle w:val="textogeneral"/>
+        <w:ind w:right="283"/>
+        <w:rPr>
+          <w:u w:val="single"/>
+        </w:rPr>
+      </w:pPr>
+      <w:r>
+        <w:t>Una vez guardado</w:t>
+      </w:r>
+      <w:r>
+        <w:t xml:space="preserve"> se habrá añadido a la vista principal, a la base de datos y al almacenamiento local</w:t>
+      </w:r>
+      <w:r>
+        <w:t xml:space="preserve"> lo comprobamos:</w:t>
+      </w:r>
+    </w:p>
+    <w:p>
+      <w:pPr>
+        <w:pStyle w:val="textogeneral"/>
+        <w:ind w:right="283"/>
+      </w:pPr>
+      <w:r>
+        <w:rPr>
+          <w:noProof/>
+          <w:lang w:eastAsia="es-ES" w:bidi="ar-SA"/>
+        </w:rPr>
+        <w:drawing>
+          <wp:anchor distT="0" distB="0" distL="114300" distR="114300" simplePos="0" relativeHeight="251659264" behindDoc="0" locked="0" layoutInCell="1" allowOverlap="1">
+            <wp:simplePos x="0" y="0"/>
+            <wp:positionH relativeFrom="column">
+              <wp:posOffset>93345</wp:posOffset>
+            </wp:positionH>
+            <wp:positionV relativeFrom="paragraph">
+              <wp:posOffset>631190</wp:posOffset>
+            </wp:positionV>
+            <wp:extent cx="1945640" cy="2845435"/>
+            <wp:effectExtent l="19050" t="0" r="0" b="0"/>
+            <wp:wrapTopAndBottom/>
+            <wp:docPr id="5" name="Imagen 7"/>
+            <wp:cNvGraphicFramePr>
+              <a:graphicFrameLocks xmlns:a="http://schemas.openxmlformats.org/drawingml/2006/main" noChangeAspect="1"/>
+            </wp:cNvGraphicFramePr>
+            <a:graphic xmlns:a="http://schemas.openxmlformats.org/drawingml/2006/main">
+              <a:graphicData uri="http://schemas.openxmlformats.org/drawingml/2006/picture">
+                <pic:pic xmlns:pic="http://schemas.openxmlformats.org/drawingml/2006/picture">
+                  <pic:nvPicPr>
+                    <pic:cNvPr id="0" name="Picture 7"/>
+                    <pic:cNvPicPr>
+                      <a:picLocks noChangeAspect="1" noChangeArrowheads="1"/>
+                    </pic:cNvPicPr>
+                  </pic:nvPicPr>
+                  <pic:blipFill>
+                    <a:blip r:embed="rId21"/>
+                    <a:srcRect/>
+                    <a:stretch>
+                      <a:fillRect/>
+                    </a:stretch>
+                  </pic:blipFill>
+                  <pic:spPr bwMode="auto">
+                    <a:xfrm>
+                      <a:off x="0" y="0"/>
+                      <a:ext cx="1945640" cy="2845435"/>
+                    </a:xfrm>
+                    <a:prstGeom prst="rect">
+                      <a:avLst/>
+                    </a:prstGeom>
+                    <a:noFill/>
+                    <a:ln w="9525">
+                      <a:noFill/>
+                      <a:miter lim="800000"/>
+                      <a:headEnd/>
+                      <a:tailEnd/>
+                    </a:ln>
+                  </pic:spPr>
+                </pic:pic>
+              </a:graphicData>
+            </a:graphic>
+          </wp:anchor>
+        </w:drawing>
+      </w:r>
+      <w:r>
+        <w:t>En la página principal.</w:t>
+      </w:r>
+    </w:p>
+    <w:p>
+      <w:pPr>
+        <w:pStyle w:val="textogeneral"/>
+        <w:ind w:right="283"/>
+        <w:rPr>
+          <w:rFonts w:ascii="Lucida Sans" w:hAnsi="Lucida Sans"/>
+          <w:b/>
+          <w:bCs/>
+          <w:color w:val="23B8DC"/>
+          <w:sz w:val="24"/>
+          <w:szCs w:val="48"/>
+        </w:rPr>
+      </w:pPr>
+    </w:p>
+    <w:p>
+      <w:pPr>
+        <w:pStyle w:val="textogeneral"/>
+        <w:ind w:right="283"/>
+        <w:rPr>
+          <w:rFonts w:ascii="Lucida Sans" w:hAnsi="Lucida Sans"/>
+          <w:b/>
+          <w:bCs/>
+          <w:color w:val="23B8DC"/>
+          <w:sz w:val="24"/>
+          <w:szCs w:val="48"/>
+        </w:rPr>
+      </w:pPr>
+    </w:p>
+    <w:p>
+      <w:pPr>
+        <w:pStyle w:val="textogeneral"/>
+        <w:ind w:right="283"/>
+        <w:rPr>
+          <w:noProof/>
+          <w:lang w:eastAsia="es-ES" w:bidi="ar-SA"/>
+        </w:rPr>
+      </w:pPr>
+      <w:r>
+        <w:rPr>
+          <w:noProof/>
+          <w:lang w:eastAsia="es-ES" w:bidi="ar-SA"/>
+        </w:rPr>
+        <w:drawing>
+          <wp:anchor distT="0" distB="0" distL="114300" distR="114300" simplePos="0" relativeHeight="251661312" behindDoc="0" locked="0" layoutInCell="1" allowOverlap="1">
+            <wp:simplePos x="0" y="0"/>
+            <wp:positionH relativeFrom="column">
+              <wp:posOffset>2924810</wp:posOffset>
+            </wp:positionH>
+            <wp:positionV relativeFrom="paragraph">
+              <wp:posOffset>54610</wp:posOffset>
+            </wp:positionV>
+            <wp:extent cx="2921635" cy="2865755"/>
+            <wp:effectExtent l="19050" t="0" r="0" b="0"/>
+            <wp:wrapSquare wrapText="bothSides"/>
+            <wp:docPr id="11" name="Imagen 10"/>
+            <wp:cNvGraphicFramePr>
+              <a:graphicFrameLocks xmlns:a="http://schemas.openxmlformats.org/drawingml/2006/main" noChangeAspect="1"/>
+            </wp:cNvGraphicFramePr>
+            <a:graphic xmlns:a="http://schemas.openxmlformats.org/drawingml/2006/main">
+              <a:graphicData uri="http://schemas.openxmlformats.org/drawingml/2006/picture">
+                <pic:pic xmlns:pic="http://schemas.openxmlformats.org/drawingml/2006/picture">
+                  <pic:nvPicPr>
+                    <pic:cNvPr id="0" name="Picture 10"/>
+                    <pic:cNvPicPr>
+                      <a:picLocks noChangeAspect="1" noChangeArrowheads="1"/>
+                    </pic:cNvPicPr>
+                  </pic:nvPicPr>
+                  <pic:blipFill>
+                    <a:blip r:embed="rId22"/>
+                    <a:srcRect/>
+                    <a:stretch>
+                      <a:fillRect/>
+                    </a:stretch>
+                  </pic:blipFill>
+                  <pic:spPr bwMode="auto">
+                    <a:xfrm>
+                      <a:off x="0" y="0"/>
+                      <a:ext cx="2921635" cy="2865755"/>
+                    </a:xfrm>
+                    <a:prstGeom prst="rect">
+                      <a:avLst/>
+                    </a:prstGeom>
+                    <a:noFill/>
+                    <a:ln w="9525">
+                      <a:noFill/>
+                      <a:miter lim="800000"/>
+                      <a:headEnd/>
+                      <a:tailEnd/>
+                    </a:ln>
+                  </pic:spPr>
+                </pic:pic>
+              </a:graphicData>
+            </a:graphic>
+          </wp:anchor>
+        </w:drawing>
+      </w:r>
+      <w:r>
+        <w:rPr>
+          <w:noProof/>
+          <w:lang w:eastAsia="es-ES" w:bidi="ar-SA"/>
+        </w:rPr>
+        <w:t>En el almacenamiento local</w:t>
+      </w:r>
+      <w:r>
+        <w:rPr>
+          <w:noProof/>
+          <w:lang w:eastAsia="es-ES" w:bidi="ar-SA"/>
+        </w:rPr>
+        <w:t>.</w:t>
+      </w:r>
+    </w:p>
+    <w:p>
+      <w:pPr>
+        <w:pStyle w:val="textogeneral"/>
+        <w:ind w:right="283"/>
+        <w:rPr>
+          <w:rFonts w:ascii="Lucida Sans" w:hAnsi="Lucida Sans"/>
+          <w:b/>
+          <w:bCs/>
+          <w:color w:val="23B8DC"/>
+          <w:sz w:val="24"/>
+          <w:szCs w:val="48"/>
+        </w:rPr>
+      </w:pPr>
+    </w:p>
+    <w:p>
+      <w:pPr>
+        <w:pStyle w:val="textogeneral"/>
+        <w:ind w:right="283"/>
+        <w:rPr>
+          <w:rFonts w:ascii="Lucida Sans" w:hAnsi="Lucida Sans"/>
+          <w:b/>
+          <w:bCs/>
+          <w:color w:val="23B8DC"/>
+          <w:sz w:val="24"/>
+          <w:szCs w:val="48"/>
+        </w:rPr>
+      </w:pPr>
+    </w:p>
+    <w:p>
+      <w:pPr>
+        <w:pStyle w:val="textogeneral"/>
+        <w:ind w:right="283"/>
+        <w:rPr>
+          <w:rFonts w:ascii="Lucida Sans" w:hAnsi="Lucida Sans"/>
+          <w:b/>
+          <w:bCs/>
+          <w:color w:val="23B8DC"/>
+          <w:sz w:val="24"/>
+          <w:szCs w:val="48"/>
+        </w:rPr>
+      </w:pPr>
+    </w:p>
+    <w:p>
+      <w:pPr>
+        <w:pStyle w:val="textogeneral"/>
+        <w:ind w:right="283"/>
+        <w:rPr>
+          <w:rFonts w:ascii="Lucida Sans" w:hAnsi="Lucida Sans"/>
+          <w:b/>
+          <w:bCs/>
+          <w:color w:val="23B8DC"/>
+          <w:sz w:val="24"/>
+          <w:szCs w:val="48"/>
+        </w:rPr>
+      </w:pPr>
+    </w:p>
+    <w:p>
+      <w:pPr>
+        <w:pStyle w:val="textogeneral"/>
+        <w:ind w:right="283"/>
+        <w:rPr>
+          <w:rFonts w:ascii="Lucida Sans" w:hAnsi="Lucida Sans"/>
+          <w:b/>
+          <w:bCs/>
+          <w:color w:val="23B8DC"/>
+          <w:sz w:val="24"/>
+          <w:szCs w:val="48"/>
+        </w:rPr>
+      </w:pPr>
+    </w:p>
+    <w:p>
+      <w:pPr>
+        <w:pStyle w:val="textogeneral"/>
+        <w:ind w:right="283"/>
+        <w:rPr>
+          <w:rFonts w:ascii="Lucida Sans" w:hAnsi="Lucida Sans"/>
+          <w:b/>
+          <w:bCs/>
+          <w:color w:val="23B8DC"/>
+          <w:sz w:val="24"/>
+          <w:szCs w:val="48"/>
+        </w:rPr>
+      </w:pPr>
+    </w:p>
+    <w:p>
+      <w:pPr>
+        <w:pStyle w:val="textogeneral"/>
+        <w:ind w:right="283"/>
+        <w:rPr>
+          <w:rFonts w:ascii="Lucida Sans" w:hAnsi="Lucida Sans"/>
+          <w:b/>
+          <w:bCs/>
+          <w:color w:val="23B8DC"/>
+          <w:sz w:val="24"/>
+          <w:szCs w:val="48"/>
+        </w:rPr>
+      </w:pPr>
+    </w:p>
+    <w:p>
+      <w:pPr>
+        <w:pStyle w:val="textogeneral"/>
+        <w:ind w:right="283"/>
+        <w:rPr>
+          <w:rFonts w:ascii="Lucida Sans" w:hAnsi="Lucida Sans"/>
+          <w:b/>
+          <w:bCs/>
+          <w:color w:val="23B8DC"/>
+          <w:sz w:val="24"/>
+          <w:szCs w:val="48"/>
+        </w:rPr>
+      </w:pPr>
+    </w:p>
+    <w:p>
+      <w:pPr>
+        <w:pStyle w:val="textogeneral"/>
+        <w:ind w:right="283"/>
+        <w:rPr>
+          <w:rFonts w:ascii="Lucida Sans" w:hAnsi="Lucida Sans"/>
+          <w:b/>
+          <w:bCs/>
+          <w:color w:val="23B8DC"/>
+          <w:sz w:val="24"/>
+          <w:szCs w:val="48"/>
+        </w:rPr>
+      </w:pPr>
+    </w:p>
+    <w:p>
+      <w:pPr>
+        <w:pStyle w:val="textogeneral"/>
+        <w:ind w:right="283"/>
+        <w:rPr>
+          <w:rFonts w:ascii="Lucida Sans" w:hAnsi="Lucida Sans"/>
+          <w:b/>
+          <w:bCs/>
+          <w:color w:val="23B8DC"/>
+          <w:sz w:val="24"/>
+          <w:szCs w:val="48"/>
+        </w:rPr>
+      </w:pPr>
+    </w:p>
+    <w:p>
+      <w:pPr>
+        <w:pStyle w:val="textogeneral"/>
+        <w:ind w:right="283"/>
+        <w:rPr>
+          <w:rFonts w:ascii="Lucida Sans" w:hAnsi="Lucida Sans"/>
+          <w:b/>
+          <w:bCs/>
+          <w:color w:val="23B8DC"/>
+          <w:sz w:val="24"/>
+          <w:szCs w:val="48"/>
+        </w:rPr>
+      </w:pPr>
+      <w:r>
+        <w:rPr>
+          <w:rFonts w:ascii="Lucida Sans" w:hAnsi="Lucida Sans"/>
+          <w:b/>
+          <w:bCs/>
+          <w:noProof/>
+          <w:color w:val="23B8DC"/>
+          <w:sz w:val="24"/>
+          <w:szCs w:val="48"/>
+          <w:lang w:eastAsia="es-ES" w:bidi="ar-SA"/>
+        </w:rPr>
+        <w:drawing>
+          <wp:anchor distT="0" distB="0" distL="114300" distR="114300" simplePos="0" relativeHeight="251660288" behindDoc="1" locked="0" layoutInCell="1" allowOverlap="1">
+            <wp:simplePos x="0" y="0"/>
+            <wp:positionH relativeFrom="column">
+              <wp:posOffset>2924810</wp:posOffset>
+            </wp:positionH>
+            <wp:positionV relativeFrom="paragraph">
+              <wp:posOffset>11430</wp:posOffset>
+            </wp:positionV>
+            <wp:extent cx="2677160" cy="5547360"/>
+            <wp:effectExtent l="19050" t="0" r="8890" b="0"/>
+            <wp:wrapNone/>
+            <wp:docPr id="13" name="Imagen 13"/>
+            <wp:cNvGraphicFramePr>
+              <a:graphicFrameLocks xmlns:a="http://schemas.openxmlformats.org/drawingml/2006/main" noChangeAspect="1"/>
+            </wp:cNvGraphicFramePr>
+            <a:graphic xmlns:a="http://schemas.openxmlformats.org/drawingml/2006/main">
+              <a:graphicData uri="http://schemas.openxmlformats.org/drawingml/2006/picture">
+                <pic:pic xmlns:pic="http://schemas.openxmlformats.org/drawingml/2006/picture">
+                  <pic:nvPicPr>
+                    <pic:cNvPr id="0" name="Picture 13"/>
+                    <pic:cNvPicPr>
+                      <a:picLocks noChangeAspect="1" noChangeArrowheads="1"/>
+                    </pic:cNvPicPr>
+                  </pic:nvPicPr>
+                  <pic:blipFill>
+                    <a:blip r:embed="rId23"/>
+                    <a:srcRect/>
+                    <a:stretch>
+                      <a:fillRect/>
+                    </a:stretch>
+                  </pic:blipFill>
+                  <pic:spPr bwMode="auto">
+                    <a:xfrm>
+                      <a:off x="0" y="0"/>
+                      <a:ext cx="2677160" cy="5547360"/>
+                    </a:xfrm>
+                    <a:prstGeom prst="rect">
+                      <a:avLst/>
+                    </a:prstGeom>
+                    <a:noFill/>
+                    <a:ln w="9525">
+                      <a:noFill/>
+                      <a:miter lim="800000"/>
+                      <a:headEnd/>
+                      <a:tailEnd/>
+                    </a:ln>
+                  </pic:spPr>
+                </pic:pic>
+              </a:graphicData>
+            </a:graphic>
+          </wp:anchor>
+        </w:drawing>
+      </w:r>
+    </w:p>
+    <w:p>
+      <w:pPr>
+        <w:pStyle w:val="textogeneral"/>
+        <w:ind w:right="283"/>
+        <w:rPr>
+          <w:noProof/>
+          <w:lang w:eastAsia="es-ES" w:bidi="ar-SA"/>
+        </w:rPr>
+      </w:pPr>
+      <w:r>
+        <w:rPr>
+          <w:noProof/>
+          <w:lang w:eastAsia="es-ES" w:bidi="ar-SA"/>
+        </w:rPr>
+        <w:t>En la base de datos.</w:t>
+      </w:r>
+    </w:p>
+    <w:p>
+      <w:pPr>
+        <w:pStyle w:val="textogeneral"/>
+        <w:ind w:right="283"/>
+        <w:rPr>
+          <w:rFonts w:ascii="Lucida Sans" w:hAnsi="Lucida Sans"/>
+          <w:b/>
+          <w:bCs/>
+          <w:color w:val="23B8DC"/>
+          <w:sz w:val="24"/>
+          <w:szCs w:val="48"/>
+        </w:rPr>
+      </w:pPr>
+    </w:p>
+    <w:p>
+      <w:pPr>
+        <w:pStyle w:val="textogeneral"/>
+        <w:ind w:right="283"/>
+        <w:rPr>
+          <w:rFonts w:ascii="Lucida Sans" w:hAnsi="Lucida Sans"/>
+          <w:b/>
+          <w:bCs/>
+          <w:color w:val="23B8DC"/>
+          <w:sz w:val="24"/>
+          <w:szCs w:val="48"/>
+        </w:rPr>
+      </w:pPr>
+    </w:p>
+    <w:p>
+      <w:pPr>
+        <w:pStyle w:val="textogeneral"/>
+        <w:ind w:right="283"/>
+        <w:rPr>
+          <w:rFonts w:ascii="Lucida Sans" w:hAnsi="Lucida Sans"/>
+          <w:b/>
+          <w:bCs/>
+          <w:color w:val="23B8DC"/>
+          <w:sz w:val="24"/>
+          <w:szCs w:val="48"/>
+        </w:rPr>
+      </w:pPr>
+    </w:p>
+    <w:p>
+      <w:pPr>
+        <w:pStyle w:val="textogeneral"/>
+        <w:ind w:right="283"/>
+        <w:rPr>
+          <w:rFonts w:ascii="Lucida Sans" w:hAnsi="Lucida Sans"/>
+          <w:b/>
+          <w:bCs/>
+          <w:color w:val="23B8DC"/>
+          <w:sz w:val="24"/>
+          <w:szCs w:val="48"/>
+        </w:rPr>
+      </w:pPr>
+    </w:p>
+    <w:p>
+      <w:pPr>
+        <w:pStyle w:val="textogeneral"/>
+        <w:ind w:right="283"/>
+        <w:rPr>
+          <w:rFonts w:ascii="Lucida Sans" w:hAnsi="Lucida Sans"/>
+          <w:b/>
+          <w:bCs/>
+          <w:color w:val="23B8DC"/>
+          <w:sz w:val="24"/>
+          <w:szCs w:val="48"/>
+        </w:rPr>
+      </w:pPr>
+    </w:p>
+    <w:p>
+      <w:pPr>
+        <w:pStyle w:val="textogeneral"/>
+        <w:ind w:right="283"/>
+        <w:rPr>
+          <w:rFonts w:ascii="Lucida Sans" w:hAnsi="Lucida Sans"/>
+          <w:b/>
+          <w:bCs/>
+          <w:color w:val="23B8DC"/>
+          <w:sz w:val="24"/>
+          <w:szCs w:val="48"/>
+        </w:rPr>
+      </w:pPr>
+    </w:p>
+    <w:p>
+      <w:pPr>
+        <w:pStyle w:val="textogeneral"/>
+        <w:ind w:right="283"/>
+        <w:rPr>
+          <w:rFonts w:ascii="Lucida Sans" w:hAnsi="Lucida Sans"/>
+          <w:b/>
+          <w:bCs/>
+          <w:color w:val="23B8DC"/>
+          <w:sz w:val="24"/>
+          <w:szCs w:val="48"/>
+        </w:rPr>
+      </w:pPr>
+    </w:p>
+    <w:p>
+      <w:pPr>
+        <w:pStyle w:val="textogeneral"/>
+        <w:ind w:right="283"/>
+        <w:rPr>
+          <w:rFonts w:ascii="Lucida Sans" w:hAnsi="Lucida Sans"/>
+          <w:b/>
+          <w:bCs/>
+          <w:color w:val="23B8DC"/>
+          <w:sz w:val="24"/>
+          <w:szCs w:val="48"/>
+        </w:rPr>
+      </w:pPr>
+    </w:p>
+    <w:p>
+      <w:pPr>
+        <w:pStyle w:val="textogeneral"/>
+        <w:ind w:right="283"/>
+        <w:rPr>
+          <w:rFonts w:ascii="Lucida Sans" w:hAnsi="Lucida Sans"/>
+          <w:b/>
+          <w:bCs/>
+          <w:color w:val="23B8DC"/>
+          <w:sz w:val="24"/>
+          <w:szCs w:val="48"/>
+        </w:rPr>
+      </w:pPr>
+    </w:p>
+    <w:p>
+      <w:pPr>
+        <w:pStyle w:val="textogeneral"/>
+        <w:ind w:right="283"/>
+        <w:rPr>
+          <w:rFonts w:ascii="Lucida Sans" w:hAnsi="Lucida Sans"/>
+          <w:b/>
+          <w:bCs/>
+          <w:color w:val="23B8DC"/>
+          <w:sz w:val="24"/>
+          <w:szCs w:val="48"/>
+        </w:rPr>
+      </w:pPr>
+    </w:p>
+    <w:p>
+      <w:pPr>
+        <w:pStyle w:val="textogeneral"/>
+        <w:ind w:right="283"/>
+        <w:rPr>
+          <w:rFonts w:ascii="Lucida Sans" w:hAnsi="Lucida Sans"/>
+          <w:b/>
+          <w:bCs/>
+          <w:color w:val="23B8DC"/>
+          <w:sz w:val="24"/>
+          <w:szCs w:val="48"/>
+        </w:rPr>
+      </w:pPr>
+    </w:p>
+    <w:p>
+      <w:pPr>
+        <w:pStyle w:val="textogeneral"/>
+        <w:ind w:right="283"/>
+        <w:rPr>
+          <w:rFonts w:ascii="Lucida Sans" w:hAnsi="Lucida Sans"/>
+          <w:b/>
+          <w:bCs/>
+          <w:color w:val="23B8DC"/>
+          <w:sz w:val="24"/>
+          <w:szCs w:val="48"/>
+        </w:rPr>
+      </w:pPr>
+    </w:p>
+    <w:p>
+      <w:pPr>
+        <w:pStyle w:val="textogeneral"/>
+        <w:ind w:right="283"/>
+        <w:rPr>
+          <w:rFonts w:ascii="Lucida Sans" w:hAnsi="Lucida Sans"/>
+          <w:b/>
+          <w:bCs/>
+          <w:color w:val="23B8DC"/>
+          <w:sz w:val="24"/>
+          <w:szCs w:val="48"/>
+        </w:rPr>
+      </w:pPr>
+    </w:p>
+    <w:p>
+      <w:pPr>
+        <w:pStyle w:val="textogeneral"/>
+        <w:ind w:right="283"/>
+        <w:rPr>
+          <w:rFonts w:ascii="Lucida Sans" w:hAnsi="Lucida Sans"/>
+          <w:b/>
+          <w:bCs/>
+          <w:color w:val="23B8DC"/>
+          <w:sz w:val="24"/>
+          <w:szCs w:val="48"/>
+        </w:rPr>
+      </w:pPr>
+    </w:p>
+    <w:p>
+      <w:pPr>
+        <w:pStyle w:val="textogeneral"/>
+        <w:ind w:right="283"/>
+        <w:rPr>
+          <w:noProof/>
+          <w:lang w:eastAsia="es-ES" w:bidi="ar-SA"/>
+        </w:rPr>
+      </w:pPr>
+      <w:r>
+        <w:rPr>
+          <w:noProof/>
+          <w:lang w:eastAsia="es-ES" w:bidi="ar-SA"/>
+        </w:rPr>
+        <w:t>Para señalar si una tarea está terminada o no clickamos en el check que hay a la izquierda del nombre.</w:t>
+      </w:r>
+    </w:p>
+    <w:p>
+      <w:pPr>
+        <w:pStyle w:val="textogeneral"/>
+        <w:ind w:right="283"/>
+        <w:rPr>
+          <w:noProof/>
+          <w:lang w:eastAsia="es-ES" w:bidi="ar-SA"/>
+        </w:rPr>
+      </w:pPr>
+    </w:p>
+    <w:p>
+      <w:pPr>
+        <w:pStyle w:val="textogeneral"/>
+        <w:ind w:right="283"/>
+        <w:rPr>
+          <w:noProof/>
+          <w:lang w:eastAsia="es-ES" w:bidi="ar-SA"/>
+        </w:rPr>
+      </w:pPr>
+      <w:r>
+        <w:rPr>
+          <w:noProof/>
+          <w:lang w:eastAsia="es-ES" w:bidi="ar-SA"/>
+        </w:rPr>
+        <w:drawing>
+          <wp:anchor distT="0" distB="0" distL="114300" distR="114300" simplePos="0" relativeHeight="251662336" behindDoc="0" locked="0" layoutInCell="1" allowOverlap="1">
+            <wp:simplePos x="0" y="0"/>
+            <wp:positionH relativeFrom="column">
+              <wp:posOffset>93449</wp:posOffset>
+            </wp:positionH>
+            <wp:positionV relativeFrom="paragraph">
+              <wp:posOffset>68798</wp:posOffset>
+            </wp:positionV>
+            <wp:extent cx="2833806" cy="532263"/>
+            <wp:effectExtent l="38100" t="57150" r="118944" b="96387"/>
+            <wp:wrapTopAndBottom/>
+            <wp:docPr id="16" name="Imagen 16"/>
+            <wp:cNvGraphicFramePr>
+              <a:graphicFrameLocks xmlns:a="http://schemas.openxmlformats.org/drawingml/2006/main" noChangeAspect="1"/>
+            </wp:cNvGraphicFramePr>
+            <a:graphic xmlns:a="http://schemas.openxmlformats.org/drawingml/2006/main">
+              <a:graphicData uri="http://schemas.openxmlformats.org/drawingml/2006/picture">
+                <pic:pic xmlns:pic="http://schemas.openxmlformats.org/drawingml/2006/picture">
+                  <pic:nvPicPr>
+                    <pic:cNvPr id="0" name="Picture 16"/>
+                    <pic:cNvPicPr>
+                      <a:picLocks noChangeAspect="1" noChangeArrowheads="1"/>
+                    </pic:cNvPicPr>
+                  </pic:nvPicPr>
+                  <pic:blipFill>
+                    <a:blip r:embed="rId24"/>
+                    <a:srcRect/>
+                    <a:stretch>
+                      <a:fillRect/>
+                    </a:stretch>
+                  </pic:blipFill>
+                  <pic:spPr bwMode="auto">
+                    <a:xfrm>
+                      <a:off x="0" y="0"/>
+                      <a:ext cx="2833806" cy="532263"/>
+                    </a:xfrm>
+                    <a:prstGeom prst="rect">
+                      <a:avLst/>
+                    </a:prstGeom>
+                    <a:ln w="38100" cap="sq">
+                      <a:solidFill>
+                        <a:srgbClr val="000000"/>
+                      </a:solidFill>
+                      <a:prstDash val="solid"/>
+                      <a:miter lim="800000"/>
+                    </a:ln>
+                    <a:effectLst>
+                      <a:outerShdw blurRad="50800" dist="38100" dir="2700000" algn="tl" rotWithShape="0">
+                        <a:srgbClr val="000000">
+                          <a:alpha val="43000"/>
+                        </a:srgbClr>
+                      </a:outerShdw>
+                    </a:effectLst>
+                  </pic:spPr>
+                </pic:pic>
+              </a:graphicData>
+            </a:graphic>
+          </wp:anchor>
+        </w:drawing>
+      </w:r>
+    </w:p>
+    <w:p>
+      <w:pPr>
+        <w:pStyle w:val="textogeneral"/>
+        <w:ind w:right="283"/>
+        <w:rPr>
+          <w:noProof/>
+          <w:lang w:eastAsia="es-ES" w:bidi="ar-SA"/>
+        </w:rPr>
+      </w:pPr>
+      <w:r>
+        <w:rPr>
+          <w:noProof/>
+          <w:lang w:eastAsia="es-ES" w:bidi="ar-SA"/>
+        </w:rPr>
+        <w:t>Y pasará a la lista de tareas terminadas, para quitarla de terminadas seguiríamos el mismo prodedimiento.</w:t>
+      </w:r>
+    </w:p>
+    <w:p>
+      <w:pPr>
+        <w:pStyle w:val="textogeneral"/>
+        <w:ind w:right="283"/>
+        <w:rPr>
+          <w:noProof/>
+          <w:lang w:eastAsia="es-ES" w:bidi="ar-SA"/>
+        </w:rPr>
+      </w:pPr>
+      <w:r>
+        <w:rPr>
+          <w:noProof/>
+          <w:lang w:eastAsia="es-ES" w:bidi="ar-SA"/>
+        </w:rPr>
+        <w:drawing>
+          <wp:anchor distT="0" distB="0" distL="114300" distR="114300" simplePos="0" relativeHeight="251663360" behindDoc="0" locked="0" layoutInCell="1" allowOverlap="1">
+            <wp:simplePos x="0" y="0"/>
+            <wp:positionH relativeFrom="column">
+              <wp:posOffset>91440</wp:posOffset>
+            </wp:positionH>
+            <wp:positionV relativeFrom="paragraph">
+              <wp:posOffset>424180</wp:posOffset>
+            </wp:positionV>
+            <wp:extent cx="2027555" cy="3063875"/>
+            <wp:effectExtent l="19050" t="0" r="0" b="0"/>
+            <wp:wrapTopAndBottom/>
+            <wp:docPr id="19" name="Imagen 19"/>
+            <wp:cNvGraphicFramePr>
+              <a:graphicFrameLocks xmlns:a="http://schemas.openxmlformats.org/drawingml/2006/main" noChangeAspect="1"/>
+            </wp:cNvGraphicFramePr>
+            <a:graphic xmlns:a="http://schemas.openxmlformats.org/drawingml/2006/main">
+              <a:graphicData uri="http://schemas.openxmlformats.org/drawingml/2006/picture">
+                <pic:pic xmlns:pic="http://schemas.openxmlformats.org/drawingml/2006/picture">
+                  <pic:nvPicPr>
+                    <pic:cNvPr id="0" name="Picture 19"/>
+                    <pic:cNvPicPr>
+                      <a:picLocks noChangeAspect="1" noChangeArrowheads="1"/>
+                    </pic:cNvPicPr>
+                  </pic:nvPicPr>
+                  <pic:blipFill>
+                    <a:blip r:embed="rId25"/>
+                    <a:srcRect/>
+                    <a:stretch>
+                      <a:fillRect/>
+                    </a:stretch>
+                  </pic:blipFill>
+                  <pic:spPr bwMode="auto">
+                    <a:xfrm>
+                      <a:off x="0" y="0"/>
+                      <a:ext cx="2027555" cy="3063875"/>
+                    </a:xfrm>
+                    <a:prstGeom prst="rect">
+                      <a:avLst/>
+                    </a:prstGeom>
+                    <a:noFill/>
+                    <a:ln w="9525">
+                      <a:noFill/>
+                      <a:miter lim="800000"/>
+                      <a:headEnd/>
+                      <a:tailEnd/>
+                    </a:ln>
+                  </pic:spPr>
+                </pic:pic>
+              </a:graphicData>
+            </a:graphic>
+          </wp:anchor>
+        </w:drawing>
+      </w:r>
+    </w:p>
+    <w:p>
+      <w:pPr>
+        <w:pStyle w:val="textogeneral"/>
+        <w:ind w:right="283"/>
+        <w:rPr>
+          <w:rFonts w:ascii="Lucida Sans" w:hAnsi="Lucida Sans"/>
+          <w:b/>
+          <w:bCs/>
+          <w:color w:val="23B8DC"/>
+          <w:sz w:val="24"/>
+          <w:szCs w:val="48"/>
+        </w:rPr>
+      </w:pPr>
+    </w:p>
+    <w:p>
+      <w:pPr>
+        <w:pStyle w:val="textogeneral"/>
+        <w:ind w:right="283"/>
+        <w:rPr>
+          <w:noProof/>
+          <w:lang w:eastAsia="es-ES" w:bidi="ar-SA"/>
+        </w:rPr>
+      </w:pPr>
+    </w:p>
+    <w:p>
+      <w:pPr>
+        <w:pStyle w:val="textogeneral"/>
+        <w:ind w:right="283"/>
+        <w:rPr>
+          <w:noProof/>
+          <w:lang w:eastAsia="es-ES" w:bidi="ar-SA"/>
+        </w:rPr>
+      </w:pPr>
+      <w:r>
+        <w:rPr>
+          <w:noProof/>
+          <w:lang w:eastAsia="es-ES" w:bidi="ar-SA"/>
+        </w:rPr>
+        <w:t>Para comprobar los cambios en el almacenamiento local y en la base de datos seguiríamos los mismos pasos que al crear una nueva tarea.</w:t>
+      </w:r>
+    </w:p>
+    <w:p>
+      <w:pPr>
+        <w:pStyle w:val="textogeneral"/>
+        <w:ind w:right="283"/>
+        <w:rPr>
+          <w:noProof/>
+          <w:lang w:eastAsia="es-ES" w:bidi="ar-SA"/>
+        </w:rPr>
+      </w:pPr>
+    </w:p>
+    <w:p>
+      <w:pPr>
+        <w:pStyle w:val="textogeneral"/>
+        <w:ind w:right="283"/>
+        <w:rPr>
+          <w:noProof/>
+          <w:lang w:eastAsia="es-ES" w:bidi="ar-SA"/>
+        </w:rPr>
+      </w:pPr>
+      <w:r>
+        <w:rPr>
+          <w:noProof/>
+          <w:lang w:eastAsia="es-ES" w:bidi="ar-SA"/>
+        </w:rPr>
+        <w:drawing>
+          <wp:anchor distT="0" distB="0" distL="114300" distR="114300" simplePos="0" relativeHeight="251664384" behindDoc="0" locked="0" layoutInCell="1" allowOverlap="1">
+            <wp:simplePos x="0" y="0"/>
+            <wp:positionH relativeFrom="column">
+              <wp:posOffset>4051300</wp:posOffset>
+            </wp:positionH>
+            <wp:positionV relativeFrom="paragraph">
+              <wp:posOffset>137795</wp:posOffset>
+            </wp:positionV>
+            <wp:extent cx="2307590" cy="1235075"/>
+            <wp:effectExtent l="19050" t="0" r="0" b="0"/>
+            <wp:wrapSquare wrapText="bothSides"/>
+            <wp:docPr id="22" name="Imagen 22"/>
+            <wp:cNvGraphicFramePr>
+              <a:graphicFrameLocks xmlns:a="http://schemas.openxmlformats.org/drawingml/2006/main" noChangeAspect="1"/>
+            </wp:cNvGraphicFramePr>
+            <a:graphic xmlns:a="http://schemas.openxmlformats.org/drawingml/2006/main">
+              <a:graphicData uri="http://schemas.openxmlformats.org/drawingml/2006/picture">
+                <pic:pic xmlns:pic="http://schemas.openxmlformats.org/drawingml/2006/picture">
+                  <pic:nvPicPr>
+                    <pic:cNvPr id="0" name="Picture 22"/>
+                    <pic:cNvPicPr>
+                      <a:picLocks noChangeAspect="1" noChangeArrowheads="1"/>
+                    </pic:cNvPicPr>
+                  </pic:nvPicPr>
+                  <pic:blipFill>
+                    <a:blip r:embed="rId26"/>
+                    <a:srcRect/>
+                    <a:stretch>
+                      <a:fillRect/>
+                    </a:stretch>
+                  </pic:blipFill>
+                  <pic:spPr bwMode="auto">
+                    <a:xfrm>
+                      <a:off x="0" y="0"/>
+                      <a:ext cx="2307590" cy="1235075"/>
+                    </a:xfrm>
+                    <a:prstGeom prst="rect">
+                      <a:avLst/>
+                    </a:prstGeom>
+                    <a:noFill/>
+                    <a:ln w="9525">
+                      <a:noFill/>
+                      <a:miter lim="800000"/>
+                      <a:headEnd/>
+                      <a:tailEnd/>
+                    </a:ln>
+                  </pic:spPr>
+                </pic:pic>
+              </a:graphicData>
+            </a:graphic>
+          </wp:anchor>
+        </w:drawing>
+      </w:r>
+      <w:r>
+        <w:rPr>
+          <w:noProof/>
+          <w:lang w:eastAsia="es-ES" w:bidi="ar-SA"/>
+        </w:rPr>
+        <w:t xml:space="preserve">Para modificar </w:t>
+      </w:r>
+      <w:r>
+        <w:rPr>
+          <w:noProof/>
+          <w:lang w:eastAsia="es-ES" w:bidi="ar-SA"/>
+        </w:rPr>
+        <w:t xml:space="preserve"> o eliminar </w:t>
+      </w:r>
+      <w:r>
+        <w:rPr>
+          <w:noProof/>
+          <w:lang w:eastAsia="es-ES" w:bidi="ar-SA"/>
+        </w:rPr>
+        <w:t>una lista</w:t>
+      </w:r>
+      <w:r>
+        <w:rPr>
+          <w:noProof/>
+          <w:lang w:eastAsia="es-ES" w:bidi="ar-SA"/>
+        </w:rPr>
+        <w:t>,</w:t>
+      </w:r>
+      <w:r>
+        <w:rPr>
+          <w:noProof/>
+          <w:lang w:eastAsia="es-ES" w:bidi="ar-SA"/>
+        </w:rPr>
+        <w:t xml:space="preserve"> </w:t>
+      </w:r>
+      <w:r>
+        <w:rPr>
+          <w:noProof/>
+          <w:lang w:eastAsia="es-ES" w:bidi="ar-SA"/>
+        </w:rPr>
+        <w:t>deslizaremos el item hacia la izquierda y nos mostrará dos opciones eliminar el item o modificarlo</w:t>
+      </w:r>
+      <w:r>
+        <w:rPr>
+          <w:noProof/>
+          <w:lang w:eastAsia="es-ES" w:bidi="ar-SA"/>
+        </w:rPr>
+        <w:t xml:space="preserve"> si se le da a eliminar lo eliminará y modificar lo modificará</w:t>
+      </w:r>
+      <w:r>
+        <w:rPr>
+          <w:noProof/>
+          <w:lang w:eastAsia="es-ES" w:bidi="ar-SA"/>
+        </w:rPr>
+        <w:t>.</w:t>
+      </w:r>
+    </w:p>
+    <w:p>
+      <w:pPr>
+        <w:pStyle w:val="textogeneral"/>
+        <w:ind w:right="283"/>
+        <w:rPr>
+          <w:noProof/>
+          <w:lang w:eastAsia="es-ES" w:bidi="ar-SA"/>
+        </w:rPr>
+      </w:pPr>
+    </w:p>
+    <w:p>
+      <w:pPr>
+        <w:pStyle w:val="textogeneral"/>
+        <w:ind w:right="283"/>
+        <w:rPr>
+          <w:noProof/>
+          <w:lang w:eastAsia="es-ES" w:bidi="ar-SA"/>
+        </w:rPr>
+      </w:pPr>
+      <w:r>
+        <w:rPr>
+          <w:noProof/>
+          <w:lang w:eastAsia="es-ES" w:bidi="ar-SA"/>
+        </w:rPr>
+        <w:t>Para comprobar los cambios en el almacenamiento local y en la base de datos seguiríamos los mismos pasos que al crear una nueva tarea.</w:t>
+      </w:r>
+    </w:p>
+    <w:p>
+      <w:pPr>
+        <w:pStyle w:val="textogeneral"/>
+        <w:ind w:right="283"/>
+        <w:rPr>
+          <w:noProof/>
+          <w:lang w:eastAsia="es-ES" w:bidi="ar-SA"/>
+        </w:rPr>
+      </w:pPr>
+    </w:p>
+    <w:p>
+      <w:pPr>
+        <w:pStyle w:val="textogeneral"/>
+        <w:ind w:right="283"/>
+        <w:rPr>
+          <w:noProof/>
+          <w:lang w:eastAsia="es-ES" w:bidi="ar-SA"/>
+        </w:rPr>
+      </w:pPr>
+    </w:p>
+    <w:p>
+      <w:pPr>
+        <w:pStyle w:val="textogeneral"/>
+        <w:ind w:right="283"/>
+        <w:rPr>
+          <w:noProof/>
+          <w:lang w:eastAsia="es-ES" w:bidi="ar-SA"/>
+        </w:rPr>
+      </w:pPr>
+    </w:p>
+    <w:p>
+      <w:pPr>
+        <w:pStyle w:val="textogeneral"/>
+        <w:ind w:right="283"/>
+        <w:rPr>
+          <w:rFonts w:ascii="Lucida Sans" w:hAnsi="Lucida Sans"/>
+          <w:b/>
+          <w:bCs/>
+          <w:color w:val="23B8DC"/>
+          <w:sz w:val="24"/>
+          <w:szCs w:val="48"/>
+        </w:rPr>
+      </w:pPr>
+      <w:r>
+        <w:rPr>
+          <w:noProof/>
+          <w:lang w:eastAsia="es-ES" w:bidi="ar-SA"/>
+        </w:rPr>
+        <w:t>Al modificar nos mostrará un modal con los campos que nos permite modificar</w:t>
+      </w:r>
+      <w:r>
+        <w:rPr>
+          <w:noProof/>
+          <w:lang w:eastAsia="es-ES" w:bidi="ar-SA"/>
+        </w:rPr>
+        <w:t xml:space="preserve"> añadimos y guardamos</w:t>
+      </w:r>
+      <w:r>
+        <w:rPr>
+          <w:noProof/>
+          <w:lang w:eastAsia="es-ES" w:bidi="ar-SA"/>
+        </w:rPr>
+        <w:t>.</w:t>
+      </w:r>
+    </w:p>
+    <w:p>
+      <w:pPr>
+        <w:pStyle w:val="textogeneral"/>
+        <w:ind w:right="283"/>
+        <w:rPr>
+          <w:rFonts w:ascii="Lucida Sans" w:hAnsi="Lucida Sans"/>
+          <w:b/>
+          <w:bCs/>
+          <w:color w:val="23B8DC"/>
+          <w:sz w:val="24"/>
+          <w:szCs w:val="48"/>
+        </w:rPr>
+      </w:pPr>
+      <w:r>
+        <w:rPr>
+          <w:rFonts w:ascii="Lucida Sans" w:hAnsi="Lucida Sans"/>
+          <w:b/>
+          <w:bCs/>
+          <w:noProof/>
+          <w:color w:val="23B8DC"/>
+          <w:sz w:val="24"/>
+          <w:szCs w:val="48"/>
+          <w:lang w:eastAsia="es-ES" w:bidi="ar-SA"/>
+        </w:rPr>
+        <w:drawing>
+          <wp:anchor distT="0" distB="0" distL="114300" distR="114300" simplePos="0" relativeHeight="251665408" behindDoc="0" locked="0" layoutInCell="1" allowOverlap="1">
+            <wp:simplePos x="0" y="0"/>
+            <wp:positionH relativeFrom="column">
+              <wp:posOffset>93345</wp:posOffset>
+            </wp:positionH>
+            <wp:positionV relativeFrom="paragraph">
+              <wp:posOffset>369570</wp:posOffset>
+            </wp:positionV>
+            <wp:extent cx="1911985" cy="1501775"/>
+            <wp:effectExtent l="19050" t="0" r="0" b="0"/>
+            <wp:wrapTopAndBottom/>
+            <wp:docPr id="25" name="Imagen 25"/>
+            <wp:cNvGraphicFramePr>
+              <a:graphicFrameLocks xmlns:a="http://schemas.openxmlformats.org/drawingml/2006/main" noChangeAspect="1"/>
+            </wp:cNvGraphicFramePr>
+            <a:graphic xmlns:a="http://schemas.openxmlformats.org/drawingml/2006/main">
+              <a:graphicData uri="http://schemas.openxmlformats.org/drawingml/2006/picture">
+                <pic:pic xmlns:pic="http://schemas.openxmlformats.org/drawingml/2006/picture">
+                  <pic:nvPicPr>
+                    <pic:cNvPr id="0" name="Picture 25"/>
+                    <pic:cNvPicPr>
+                      <a:picLocks noChangeAspect="1" noChangeArrowheads="1"/>
+                    </pic:cNvPicPr>
+                  </pic:nvPicPr>
+                  <pic:blipFill>
+                    <a:blip r:embed="rId27"/>
+                    <a:srcRect/>
+                    <a:stretch>
+                      <a:fillRect/>
+                    </a:stretch>
+                  </pic:blipFill>
+                  <pic:spPr bwMode="auto">
+                    <a:xfrm>
+                      <a:off x="0" y="0"/>
+                      <a:ext cx="1911985" cy="1501775"/>
+                    </a:xfrm>
+                    <a:prstGeom prst="rect">
+                      <a:avLst/>
+                    </a:prstGeom>
+                    <a:noFill/>
+                    <a:ln w="9525">
+                      <a:noFill/>
+                      <a:miter lim="800000"/>
+                      <a:headEnd/>
+                      <a:tailEnd/>
+                    </a:ln>
+                  </pic:spPr>
+                </pic:pic>
+              </a:graphicData>
+            </a:graphic>
+          </wp:anchor>
+        </w:drawing>
+      </w:r>
+    </w:p>
+    <w:p>
+      <w:pPr>
+        <w:pStyle w:val="textogeneral"/>
+        <w:ind w:right="283"/>
+        <w:rPr>
+          <w:noProof/>
+          <w:lang w:eastAsia="es-ES" w:bidi="ar-SA"/>
+        </w:rPr>
+      </w:pPr>
+      <w:r>
+        <w:rPr>
+          <w:noProof/>
+          <w:lang w:eastAsia="es-ES" w:bidi="ar-SA"/>
+        </w:rPr>
+        <w:t>Para comprobar los cambios en el almacenamiento local y en la base de datos seguiríamos los mismos pasos que al crear una nueva tarea.</w:t>
+      </w:r>
+    </w:p>
+    <w:p>
+      <w:pPr>
+        <w:pStyle w:val="textogeneral"/>
+        <w:ind w:right="283"/>
+        <w:rPr>
+          <w:noProof/>
+          <w:lang w:eastAsia="es-ES" w:bidi="ar-SA"/>
+        </w:rPr>
+      </w:pPr>
+      <w:r>
+        <w:rPr>
+          <w:noProof/>
+          <w:lang w:eastAsia="es-ES" w:bidi="ar-SA"/>
+        </w:rPr>
+        <w:drawing>
+          <wp:anchor distT="0" distB="0" distL="114300" distR="114300" simplePos="0" relativeHeight="251666432" behindDoc="0" locked="0" layoutInCell="1" allowOverlap="1">
+            <wp:simplePos x="0" y="0"/>
+            <wp:positionH relativeFrom="column">
+              <wp:posOffset>93345</wp:posOffset>
+            </wp:positionH>
+            <wp:positionV relativeFrom="paragraph">
+              <wp:posOffset>426720</wp:posOffset>
+            </wp:positionV>
+            <wp:extent cx="2048510" cy="3002280"/>
+            <wp:effectExtent l="19050" t="0" r="8890" b="0"/>
+            <wp:wrapTopAndBottom/>
+            <wp:docPr id="28" name="Imagen 28"/>
+            <wp:cNvGraphicFramePr>
+              <a:graphicFrameLocks xmlns:a="http://schemas.openxmlformats.org/drawingml/2006/main" noChangeAspect="1"/>
+            </wp:cNvGraphicFramePr>
+            <a:graphic xmlns:a="http://schemas.openxmlformats.org/drawingml/2006/main">
+              <a:graphicData uri="http://schemas.openxmlformats.org/drawingml/2006/picture">
+                <pic:pic xmlns:pic="http://schemas.openxmlformats.org/drawingml/2006/picture">
+                  <pic:nvPicPr>
+                    <pic:cNvPr id="0" name="Picture 28"/>
+                    <pic:cNvPicPr>
+                      <a:picLocks noChangeAspect="1" noChangeArrowheads="1"/>
+                    </pic:cNvPicPr>
+                  </pic:nvPicPr>
+                  <pic:blipFill>
+                    <a:blip r:embed="rId28"/>
+                    <a:srcRect/>
+                    <a:stretch>
+                      <a:fillRect/>
+                    </a:stretch>
+                  </pic:blipFill>
+                  <pic:spPr bwMode="auto">
+                    <a:xfrm>
+                      <a:off x="0" y="0"/>
+                      <a:ext cx="2048510" cy="3002280"/>
+                    </a:xfrm>
+                    <a:prstGeom prst="rect">
+                      <a:avLst/>
+                    </a:prstGeom>
+                    <a:noFill/>
+                    <a:ln w="9525">
+                      <a:noFill/>
+                      <a:miter lim="800000"/>
+                      <a:headEnd/>
+                      <a:tailEnd/>
+                    </a:ln>
+                  </pic:spPr>
+                </pic:pic>
+              </a:graphicData>
+            </a:graphic>
+          </wp:anchor>
+        </w:drawing>
+      </w:r>
+      <w:r>
+        <w:rPr>
+          <w:noProof/>
+          <w:lang w:eastAsia="es-ES" w:bidi="ar-SA"/>
+        </w:rPr>
+        <w:t>La tarea quedará actualizada en la vista principal.</w:t>
+      </w:r>
+    </w:p>
+    <w:p>
+      <w:pPr>
+        <w:pStyle w:val="textogeneral"/>
+        <w:ind w:right="283"/>
+        <w:rPr>
+          <w:rFonts w:ascii="Lucida Sans" w:hAnsi="Lucida Sans"/>
+          <w:b/>
+          <w:bCs/>
+          <w:color w:val="23B8DC"/>
+          <w:sz w:val="24"/>
+          <w:szCs w:val="48"/>
+        </w:rPr>
+      </w:pPr>
+    </w:p>
+    <w:p>
+      <w:pPr>
+        <w:pStyle w:val="textogeneral"/>
+        <w:ind w:right="283"/>
+        <w:rPr>
+          <w:rFonts w:ascii="Lucida Sans" w:hAnsi="Lucida Sans"/>
+          <w:b/>
+          <w:bCs/>
+          <w:color w:val="23B8DC"/>
+          <w:sz w:val="24"/>
+          <w:szCs w:val="48"/>
+        </w:rPr>
+      </w:pPr>
+    </w:p>
+    <w:p>
+      <w:pPr>
+        <w:pStyle w:val="textogeneral"/>
+        <w:ind w:right="283"/>
+        <w:rPr>
+          <w:rFonts w:ascii="Lucida Sans" w:hAnsi="Lucida Sans"/>
+          <w:b/>
+          <w:bCs/>
+          <w:color w:val="23B8DC"/>
+          <w:sz w:val="24"/>
+          <w:szCs w:val="48"/>
+        </w:rPr>
+      </w:pPr>
+    </w:p>
+    <w:p>
+      <w:pPr>
+        <w:pStyle w:val="textogeneral"/>
+        <w:ind w:right="283"/>
+        <w:rPr>
+          <w:rFonts w:ascii="Lucida Sans" w:hAnsi="Lucida Sans"/>
+          <w:b/>
+          <w:bCs/>
+          <w:color w:val="23B8DC"/>
+          <w:sz w:val="24"/>
+          <w:szCs w:val="48"/>
+        </w:rPr>
+      </w:pPr>
+    </w:p>
+    <w:p>
+      <w:pPr>
+        <w:pStyle w:val="textogeneral"/>
+        <w:ind w:right="283"/>
+        <w:rPr>
+          <w:rFonts w:ascii="Lucida Sans" w:hAnsi="Lucida Sans"/>
+          <w:b/>
+          <w:bCs/>
+          <w:color w:val="23B8DC"/>
+          <w:sz w:val="24"/>
+          <w:szCs w:val="48"/>
+        </w:rPr>
+      </w:pPr>
+    </w:p>
+    <w:p>
+      <w:pPr>
         <w:pStyle w:val="Ttulo1"/>
-      </w:pPr>
-      <w:r>
+        <w:ind w:right="283"/>
+      </w:pPr>
+      <w:r>
+        <w:lastRenderedPageBreak/>
         <w:t>AUTOEVALUACIÓN</w:t>
       </w:r>
     </w:p>
     <w:p>
       <w:pPr>
         <w:pStyle w:val="textogeneral"/>
-      </w:pPr>
-    </w:p>
+        <w:ind w:right="283"/>
+        <w:rPr>
+          <w:noProof/>
+          <w:lang w:eastAsia="es-ES" w:bidi="ar-SA"/>
+        </w:rPr>
+      </w:pPr>
+    </w:p>
+    <w:tbl>
+      <w:tblPr>
+        <w:tblW w:w="8931" w:type="dxa"/>
+        <w:tblCellSpacing w:w="15" w:type="dxa"/>
+        <w:tblCellMar>
+          <w:top w:w="15" w:type="dxa"/>
+          <w:left w:w="15" w:type="dxa"/>
+          <w:bottom w:w="15" w:type="dxa"/>
+          <w:right w:w="15" w:type="dxa"/>
+        </w:tblCellMar>
+        <w:tblLook w:val="04A0"/>
+      </w:tblPr>
+      <w:tblGrid>
+        <w:gridCol w:w="8009"/>
+        <w:gridCol w:w="922"/>
+      </w:tblGrid>
+      <w:tr>
+        <w:trPr>
+          <w:tblCellSpacing w:w="15" w:type="dxa"/>
+        </w:trPr>
+        <w:tc>
+          <w:tcPr>
+            <w:tcW w:w="0" w:type="auto"/>
+            <w:vAlign w:val="center"/>
+            <w:hideMark/>
+          </w:tcPr>
+          <w:p>
+            <w:pPr>
+              <w:pStyle w:val="textogeneral"/>
+              <w:ind w:right="283"/>
+              <w:rPr>
+                <w:noProof/>
+                <w:lang w:eastAsia="es-ES" w:bidi="ar-SA"/>
+              </w:rPr>
+            </w:pPr>
+            <w:r>
+              <w:rPr>
+                <w:noProof/>
+                <w:lang w:eastAsia="es-ES" w:bidi="ar-SA"/>
+              </w:rPr>
+              <w:t>La aplicación permite añadir tareas y marcarlas como finalizadas o no finalizadas (Título, lista tareas pendientes, lista tareas realizadas y cabecera, FAB y la gestión de los eventos)</w:t>
+            </w:r>
+          </w:p>
+        </w:tc>
+        <w:tc>
+          <w:tcPr>
+            <w:tcW w:w="877" w:type="dxa"/>
+            <w:vAlign w:val="center"/>
+            <w:hideMark/>
+          </w:tcPr>
+          <w:p>
+            <w:pPr>
+              <w:pStyle w:val="textogeneral"/>
+              <w:ind w:right="283"/>
+              <w:rPr>
+                <w:noProof/>
+                <w:lang w:eastAsia="es-ES" w:bidi="ar-SA"/>
+              </w:rPr>
+            </w:pPr>
+            <w:r>
+              <w:rPr>
+                <w:noProof/>
+                <w:lang w:eastAsia="es-ES" w:bidi="ar-SA"/>
+              </w:rPr>
+              <w:t>6,5</w:t>
+            </w:r>
+            <w:r>
+              <w:rPr>
+                <w:noProof/>
+                <w:lang w:eastAsia="es-ES" w:bidi="ar-SA"/>
+              </w:rPr>
+              <w:t>0</w:t>
+            </w:r>
+          </w:p>
+        </w:tc>
+      </w:tr>
+      <w:tr>
+        <w:trPr>
+          <w:tblCellSpacing w:w="15" w:type="dxa"/>
+        </w:trPr>
+        <w:tc>
+          <w:tcPr>
+            <w:tcW w:w="0" w:type="auto"/>
+            <w:vAlign w:val="center"/>
+            <w:hideMark/>
+          </w:tcPr>
+          <w:p>
+            <w:pPr>
+              <w:pStyle w:val="textogeneral"/>
+              <w:ind w:right="283"/>
+              <w:rPr>
+                <w:noProof/>
+                <w:lang w:eastAsia="es-ES" w:bidi="ar-SA"/>
+              </w:rPr>
+            </w:pPr>
+            <w:r>
+              <w:rPr>
+                <w:noProof/>
+                <w:lang w:eastAsia="es-ES" w:bidi="ar-SA"/>
+              </w:rPr>
+              <w:t>La aplicación permite editar tareas</w:t>
+            </w:r>
+          </w:p>
+        </w:tc>
+        <w:tc>
+          <w:tcPr>
+            <w:tcW w:w="877" w:type="dxa"/>
+            <w:vAlign w:val="center"/>
+            <w:hideMark/>
+          </w:tcPr>
+          <w:p>
+            <w:pPr>
+              <w:pStyle w:val="textogeneral"/>
+              <w:ind w:right="283"/>
+              <w:rPr>
+                <w:noProof/>
+                <w:lang w:eastAsia="es-ES" w:bidi="ar-SA"/>
+              </w:rPr>
+            </w:pPr>
+            <w:r>
+              <w:rPr>
+                <w:noProof/>
+                <w:lang w:eastAsia="es-ES" w:bidi="ar-SA"/>
+              </w:rPr>
+              <w:t>2,00</w:t>
+            </w:r>
+          </w:p>
+        </w:tc>
+      </w:tr>
+      <w:tr>
+        <w:trPr>
+          <w:tblCellSpacing w:w="15" w:type="dxa"/>
+        </w:trPr>
+        <w:tc>
+          <w:tcPr>
+            <w:tcW w:w="0" w:type="auto"/>
+            <w:vAlign w:val="center"/>
+            <w:hideMark/>
+          </w:tcPr>
+          <w:p>
+            <w:pPr>
+              <w:pStyle w:val="textogeneral"/>
+              <w:ind w:right="283"/>
+              <w:rPr>
+                <w:noProof/>
+                <w:lang w:eastAsia="es-ES" w:bidi="ar-SA"/>
+              </w:rPr>
+            </w:pPr>
+            <w:r>
+              <w:rPr>
+                <w:noProof/>
+                <w:lang w:eastAsia="es-ES" w:bidi="ar-SA"/>
+              </w:rPr>
+              <w:t>La aplicación permite borrar tareas</w:t>
+            </w:r>
+          </w:p>
+        </w:tc>
+        <w:tc>
+          <w:tcPr>
+            <w:tcW w:w="877" w:type="dxa"/>
+            <w:vAlign w:val="center"/>
+            <w:hideMark/>
+          </w:tcPr>
+          <w:p>
+            <w:pPr>
+              <w:pStyle w:val="textogeneral"/>
+              <w:ind w:right="283"/>
+              <w:rPr>
+                <w:noProof/>
+                <w:lang w:eastAsia="es-ES" w:bidi="ar-SA"/>
+              </w:rPr>
+            </w:pPr>
+            <w:r>
+              <w:rPr>
+                <w:noProof/>
+                <w:lang w:eastAsia="es-ES" w:bidi="ar-SA"/>
+              </w:rPr>
+              <w:t>1,00</w:t>
+            </w:r>
+          </w:p>
+        </w:tc>
+      </w:tr>
+      <w:tr>
+        <w:trPr>
+          <w:tblCellSpacing w:w="15" w:type="dxa"/>
+        </w:trPr>
+        <w:tc>
+          <w:tcPr>
+            <w:tcW w:w="0" w:type="auto"/>
+            <w:vAlign w:val="center"/>
+            <w:hideMark/>
+          </w:tcPr>
+          <w:p>
+            <w:pPr>
+              <w:pStyle w:val="textogeneral"/>
+              <w:ind w:right="283"/>
+              <w:rPr>
+                <w:noProof/>
+                <w:lang w:eastAsia="es-ES" w:bidi="ar-SA"/>
+              </w:rPr>
+            </w:pPr>
+            <w:r>
+              <w:rPr>
+                <w:noProof/>
+                <w:lang w:eastAsia="es-ES" w:bidi="ar-SA"/>
+              </w:rPr>
+              <w:t>Se han añadidos estilos (extra)</w:t>
+            </w:r>
+          </w:p>
+        </w:tc>
+        <w:tc>
+          <w:tcPr>
+            <w:tcW w:w="877" w:type="dxa"/>
+            <w:vAlign w:val="center"/>
+            <w:hideMark/>
+          </w:tcPr>
+          <w:p>
+            <w:pPr>
+              <w:pStyle w:val="textogeneral"/>
+              <w:ind w:right="283"/>
+              <w:rPr>
+                <w:noProof/>
+                <w:lang w:eastAsia="es-ES" w:bidi="ar-SA"/>
+              </w:rPr>
+            </w:pPr>
+            <w:r>
+              <w:rPr>
+                <w:noProof/>
+                <w:lang w:eastAsia="es-ES" w:bidi="ar-SA"/>
+              </w:rPr>
+              <w:t>1</w:t>
+            </w:r>
+            <w:r>
+              <w:rPr>
+                <w:noProof/>
+                <w:lang w:eastAsia="es-ES" w:bidi="ar-SA"/>
+              </w:rPr>
+              <w:t>,00</w:t>
+            </w:r>
+          </w:p>
+        </w:tc>
+      </w:tr>
+      <w:tr>
+        <w:trPr>
+          <w:tblCellSpacing w:w="15" w:type="dxa"/>
+        </w:trPr>
+        <w:tc>
+          <w:tcPr>
+            <w:tcW w:w="0" w:type="auto"/>
+            <w:vAlign w:val="center"/>
+            <w:hideMark/>
+          </w:tcPr>
+          <w:p>
+            <w:pPr>
+              <w:pStyle w:val="textogeneral"/>
+              <w:ind w:right="283"/>
+              <w:rPr>
+                <w:noProof/>
+                <w:lang w:eastAsia="es-ES" w:bidi="ar-SA"/>
+              </w:rPr>
+            </w:pPr>
+            <w:r>
+              <w:rPr>
+                <w:noProof/>
+                <w:lang w:eastAsia="es-ES" w:bidi="ar-SA"/>
+              </w:rPr>
+              <w:t>Las operaciones con arrays se han realizado utilizando push o splice.</w:t>
+            </w:r>
+          </w:p>
+        </w:tc>
+        <w:tc>
+          <w:tcPr>
+            <w:tcW w:w="877" w:type="dxa"/>
+            <w:vAlign w:val="center"/>
+            <w:hideMark/>
+          </w:tcPr>
+          <w:p>
+            <w:pPr>
+              <w:pStyle w:val="textogeneral"/>
+              <w:ind w:right="52"/>
+              <w:rPr>
+                <w:noProof/>
+                <w:lang w:eastAsia="es-ES" w:bidi="ar-SA"/>
+              </w:rPr>
+            </w:pPr>
+            <w:r>
+              <w:rPr>
+                <w:noProof/>
+                <w:lang w:eastAsia="es-ES" w:bidi="ar-SA"/>
+              </w:rPr>
+              <w:t>-</w:t>
+            </w:r>
+            <w:r>
+              <w:rPr>
+                <w:noProof/>
+                <w:lang w:eastAsia="es-ES" w:bidi="ar-SA"/>
+              </w:rPr>
+              <w:t>2</w:t>
+            </w:r>
+            <w:r>
+              <w:rPr>
+                <w:noProof/>
+                <w:lang w:eastAsia="es-ES" w:bidi="ar-SA"/>
+              </w:rPr>
+              <w:t>,0</w:t>
+            </w:r>
+            <w:r>
+              <w:rPr>
+                <w:noProof/>
+                <w:lang w:eastAsia="es-ES" w:bidi="ar-SA"/>
+              </w:rPr>
+              <w:t>0</w:t>
+            </w:r>
+          </w:p>
+        </w:tc>
+      </w:tr>
+      <w:tr>
+        <w:trPr>
+          <w:tblCellSpacing w:w="15" w:type="dxa"/>
+        </w:trPr>
+        <w:tc>
+          <w:tcPr>
+            <w:tcW w:w="0" w:type="auto"/>
+            <w:vAlign w:val="center"/>
+            <w:hideMark/>
+          </w:tcPr>
+          <w:p>
+            <w:pPr>
+              <w:pStyle w:val="textogeneral"/>
+              <w:ind w:right="283"/>
+              <w:rPr>
+                <w:noProof/>
+                <w:lang w:eastAsia="es-ES" w:bidi="ar-SA"/>
+              </w:rPr>
+            </w:pPr>
+            <w:r>
+              <w:rPr>
+                <w:noProof/>
+                <w:lang w:eastAsia="es-ES" w:bidi="ar-SA"/>
+              </w:rPr>
+              <w:t>No se ha entregado el informe explicativo.</w:t>
+            </w:r>
+          </w:p>
+        </w:tc>
+        <w:tc>
+          <w:tcPr>
+            <w:tcW w:w="877" w:type="dxa"/>
+            <w:vAlign w:val="center"/>
+            <w:hideMark/>
+          </w:tcPr>
+          <w:p>
+            <w:pPr>
+              <w:pStyle w:val="textogeneral"/>
+              <w:ind w:right="-90"/>
+              <w:rPr>
+                <w:noProof/>
+                <w:lang w:eastAsia="es-ES" w:bidi="ar-SA"/>
+              </w:rPr>
+            </w:pPr>
+            <w:r>
+              <w:rPr>
+                <w:noProof/>
+                <w:lang w:eastAsia="es-ES" w:bidi="ar-SA"/>
+              </w:rPr>
+              <w:t>-</w:t>
+            </w:r>
+            <w:r>
+              <w:rPr>
+                <w:noProof/>
+                <w:lang w:eastAsia="es-ES" w:bidi="ar-SA"/>
+              </w:rPr>
+              <w:t>3</w:t>
+            </w:r>
+            <w:r>
+              <w:rPr>
+                <w:noProof/>
+                <w:lang w:eastAsia="es-ES" w:bidi="ar-SA"/>
+              </w:rPr>
+              <w:t>,0</w:t>
+            </w:r>
+            <w:r>
+              <w:rPr>
+                <w:noProof/>
+                <w:lang w:eastAsia="es-ES" w:bidi="ar-SA"/>
+              </w:rPr>
+              <w:t>0</w:t>
+            </w:r>
+          </w:p>
+        </w:tc>
+      </w:tr>
+    </w:tbl>
     <w:p>
       <w:pPr>
         <w:pStyle w:val="Ttulo1"/>
-      </w:pPr>
-      <w:r>
-        <w:t>BIBLIOGRAFÍA</w:t>
+        <w:numPr>
+          <w:ilvl w:val="0"/>
+          <w:numId w:val="0"/>
+        </w:numPr>
+        <w:ind w:right="283"/>
+      </w:pPr>
+      <w:r>
+        <w:t>Total 10,5</w:t>
       </w:r>
     </w:p>
     <w:sectPr>
-      <w:headerReference w:type="default" r:id="rId17"/>
-      <w:footerReference w:type="default" r:id="rId18"/>
+      <w:headerReference w:type="default" r:id="rId29"/>
+      <w:footerReference w:type="default" r:id="rId30"/>
       <w:pgSz w:w="11906" w:h="16838"/>
       <w:pgMar w:top="2267" w:right="567" w:bottom="1316" w:left="850" w:header="850" w:footer="567" w:gutter="0"/>
       <w:pgNumType w:start="1"/>
@@ -1911,7 +4173,7 @@
         <w:sz w:val="28"/>
         <w:szCs w:val="28"/>
       </w:rPr>
-      <w:t>3</w:t>
+      <w:t>2</w:t>
     </w:r>
     <w:r>
       <w:rPr>
@@ -2941,7 +5203,7 @@
   <w:abstractNum w:abstractNumId="6">
     <w:nsid w:val="3CB11C01"/>
     <w:multiLevelType w:val="hybridMultilevel"/>
-    <w:tmpl w:val="8B7ECBCE"/>
+    <w:tmpl w:val="1ACC4B32"/>
     <w:lvl w:ilvl="0" w:tplc="0C0A0001">
       <w:start w:val="1"/>
       <w:numFmt w:val="bullet"/>
@@ -2954,7 +5216,7 @@
         <w:rFonts w:ascii="Symbol" w:hAnsi="Symbol" w:hint="default"/>
       </w:rPr>
     </w:lvl>
-    <w:lvl w:ilvl="1" w:tplc="0C0A0003" w:tentative="1">
+    <w:lvl w:ilvl="1" w:tplc="0C0A0003">
       <w:start w:val="1"/>
       <w:numFmt w:val="bullet"/>
       <w:lvlText w:val="o"/>
@@ -4012,6 +6274,7 @@
   <w:style w:type="character" w:default="1" w:styleId="Fuentedeprrafopredeter">
     <w:name w:val="Default Paragraph Font"/>
     <w:uiPriority w:val="1"/>
+    <w:semiHidden/>
     <w:unhideWhenUsed/>
   </w:style>
   <w:style w:type="table" w:default="1" w:styleId="Tablanormal">

</xml_diff>

<commit_message>
eliminado error en el envio de datos y añadido cierre auto sliding
</commit_message>
<xml_diff>
--- a/PMDM03/Proyecto/tome_mejias_jose_mari_PMDM03_Tarea.docx
+++ b/PMDM03/Proyecto/tome_mejias_jose_mari_PMDM03_Tarea.docx
@@ -362,14 +362,20 @@
         <w:ind w:right="283"/>
       </w:pPr>
       <w:r>
-        <w:t>2. DIFERENTES APARTADOS DE LA TAREA</w:t>
+        <w:t>2. DI</w:t>
+      </w:r>
+      <w:r>
+        <w:t>FERENTES APARTADOS DE LA TAREA</w:t>
       </w:r>
       <w:r>
         <w:tab/>
-        <w:t>1</w:t>
-      </w:r>
-      <w:r>
-        <w:t>-7</w:t>
+        <w:t>2</w:t>
+      </w:r>
+      <w:r>
+        <w:t>-</w:t>
+      </w:r>
+      <w:r>
+        <w:t>8</w:t>
       </w:r>
     </w:p>
     <w:p>
@@ -387,10 +393,10 @@
         <w:tab/>
       </w:r>
       <w:r>
-        <w:t>8</w:t>
-      </w:r>
-      <w:r>
         <w:fldChar w:fldCharType="end"/>
+      </w:r>
+      <w:r>
+        <w:t>9</w:t>
       </w:r>
     </w:p>
     <w:p>
@@ -826,10 +832,37 @@
     </w:p>
     <w:p>
       <w:pPr>
+        <w:widowControl/>
+        <w:spacing w:before="100" w:beforeAutospacing="1" w:after="100" w:afterAutospacing="1"/>
+        <w:ind w:right="283"/>
+        <w:jc w:val="both"/>
+        <w:rPr>
+          <w:rFonts w:ascii="Lucida Sans Unicode" w:eastAsia="Times New Roman" w:hAnsi="Lucida Sans Unicode" w:cs="Lucida Sans Unicode"/>
+          <w:kern w:val="0"/>
+          <w:lang w:eastAsia="es-ES" w:bidi="ar-SA"/>
+        </w:rPr>
+      </w:pPr>
+    </w:p>
+    <w:p>
+      <w:pPr>
+        <w:widowControl/>
+        <w:spacing w:before="100" w:beforeAutospacing="1" w:after="100" w:afterAutospacing="1"/>
+        <w:ind w:right="283"/>
+        <w:jc w:val="both"/>
+        <w:rPr>
+          <w:rFonts w:ascii="Lucida Sans Unicode" w:eastAsia="Times New Roman" w:hAnsi="Lucida Sans Unicode" w:cs="Lucida Sans Unicode"/>
+          <w:kern w:val="0"/>
+          <w:lang w:eastAsia="es-ES" w:bidi="ar-SA"/>
+        </w:rPr>
+      </w:pPr>
+    </w:p>
+    <w:p>
+      <w:pPr>
         <w:pStyle w:val="Ttulo1"/>
         <w:ind w:right="283"/>
       </w:pPr>
       <w:r>
+        <w:lastRenderedPageBreak/>
         <w:t>DIFERENTES APARTADOS DE LA TAREA</w:t>
       </w:r>
     </w:p>
@@ -886,17 +919,7 @@
           <w:sz w:val="24"/>
           <w:lang w:eastAsia="es-ES" w:bidi="ar-SA"/>
         </w:rPr>
-        <w:t xml:space="preserve">Al comprobar el tipo de variables boleanas he tenido que cambiar la manera de </w:t>
-      </w:r>
-      <w:r>
-        <w:rPr>
-          <w:rFonts w:ascii="Lucida Sans Unicode" w:eastAsia="Times New Roman" w:hAnsi="Lucida Sans Unicode" w:cs="Lucida Sans Unicode"/>
-          <w:kern w:val="0"/>
-          <w:sz w:val="24"/>
-          <w:lang w:eastAsia="es-ES" w:bidi="ar-SA"/>
-        </w:rPr>
-        <w:lastRenderedPageBreak/>
-        <w:t>comprobar</w:t>
+        <w:t>Al comprobar el tipo de variables boleanas he tenido que cambiar la manera de comprobar</w:t>
       </w:r>
       <w:r>
         <w:rPr>
@@ -1267,6 +1290,54 @@
         <w:pStyle w:val="textogeneral"/>
         <w:ind w:right="283"/>
         <w:rPr>
+          <w:rFonts w:ascii="Lucida Sans Unicode" w:eastAsia="Times New Roman" w:hAnsi="Lucida Sans Unicode" w:cs="Lucida Sans Unicode"/>
+          <w:kern w:val="0"/>
+          <w:sz w:val="24"/>
+          <w:lang w:eastAsia="es-ES" w:bidi="ar-SA"/>
+        </w:rPr>
+      </w:pPr>
+    </w:p>
+    <w:p>
+      <w:pPr>
+        <w:pStyle w:val="textogeneral"/>
+        <w:ind w:right="283"/>
+        <w:rPr>
+          <w:rFonts w:ascii="Lucida Sans Unicode" w:eastAsia="Times New Roman" w:hAnsi="Lucida Sans Unicode" w:cs="Lucida Sans Unicode"/>
+          <w:kern w:val="0"/>
+          <w:sz w:val="24"/>
+          <w:lang w:eastAsia="es-ES" w:bidi="ar-SA"/>
+        </w:rPr>
+      </w:pPr>
+    </w:p>
+    <w:p>
+      <w:pPr>
+        <w:pStyle w:val="textogeneral"/>
+        <w:ind w:right="283"/>
+        <w:rPr>
+          <w:rFonts w:ascii="Lucida Sans Unicode" w:eastAsia="Times New Roman" w:hAnsi="Lucida Sans Unicode" w:cs="Lucida Sans Unicode"/>
+          <w:kern w:val="0"/>
+          <w:sz w:val="24"/>
+          <w:lang w:eastAsia="es-ES" w:bidi="ar-SA"/>
+        </w:rPr>
+      </w:pPr>
+    </w:p>
+    <w:p>
+      <w:pPr>
+        <w:pStyle w:val="textogeneral"/>
+        <w:ind w:right="283"/>
+        <w:rPr>
+          <w:rFonts w:ascii="Lucida Sans Unicode" w:eastAsia="Times New Roman" w:hAnsi="Lucida Sans Unicode" w:cs="Lucida Sans Unicode"/>
+          <w:kern w:val="0"/>
+          <w:sz w:val="24"/>
+          <w:lang w:eastAsia="es-ES" w:bidi="ar-SA"/>
+        </w:rPr>
+      </w:pPr>
+    </w:p>
+    <w:p>
+      <w:pPr>
+        <w:pStyle w:val="textogeneral"/>
+        <w:ind w:right="283"/>
+        <w:rPr>
           <w:rFonts w:ascii="Lucida Sans" w:hAnsi="Lucida Sans"/>
           <w:b/>
           <w:bCs/>
@@ -1284,6 +1355,7 @@
           <w:sz w:val="24"/>
           <w:szCs w:val="48"/>
         </w:rPr>
+        <w:lastRenderedPageBreak/>
         <w:t>Manual de arranque del programa</w:t>
       </w:r>
     </w:p>
@@ -1442,6 +1514,39 @@
         </w:rPr>
         <w:t xml:space="preserve"> y tendremos la base de datos en formato json.</w:t>
       </w:r>
+    </w:p>
+    <w:p>
+      <w:pPr>
+        <w:pStyle w:val="textogeneral"/>
+        <w:ind w:right="283"/>
+        <w:rPr>
+          <w:rFonts w:ascii="Lucida Sans Unicode" w:eastAsia="Times New Roman" w:hAnsi="Lucida Sans Unicode" w:cs="Lucida Sans Unicode"/>
+          <w:kern w:val="0"/>
+          <w:lang w:eastAsia="es-ES" w:bidi="ar-SA"/>
+        </w:rPr>
+      </w:pPr>
+    </w:p>
+    <w:p>
+      <w:pPr>
+        <w:pStyle w:val="textogeneral"/>
+        <w:ind w:right="283"/>
+        <w:rPr>
+          <w:rFonts w:ascii="Lucida Sans Unicode" w:eastAsia="Times New Roman" w:hAnsi="Lucida Sans Unicode" w:cs="Lucida Sans Unicode"/>
+          <w:kern w:val="0"/>
+          <w:lang w:eastAsia="es-ES" w:bidi="ar-SA"/>
+        </w:rPr>
+      </w:pPr>
+    </w:p>
+    <w:p>
+      <w:pPr>
+        <w:pStyle w:val="textogeneral"/>
+        <w:ind w:right="283"/>
+        <w:rPr>
+          <w:rFonts w:ascii="Lucida Sans Unicode" w:eastAsia="Times New Roman" w:hAnsi="Lucida Sans Unicode" w:cs="Lucida Sans Unicode"/>
+          <w:kern w:val="0"/>
+          <w:lang w:eastAsia="es-ES" w:bidi="ar-SA"/>
+        </w:rPr>
+      </w:pPr>
     </w:p>
     <w:p>
       <w:pPr>
@@ -2250,6 +2355,7 @@
         </w:rPr>
       </w:pPr>
       <w:r>
+        <w:lastRenderedPageBreak/>
         <w:t>Una vez guardado</w:t>
       </w:r>
       <w:r>
@@ -2591,6 +2697,34 @@
           <w:szCs w:val="48"/>
         </w:rPr>
       </w:pPr>
+    </w:p>
+    <w:p>
+      <w:pPr>
+        <w:pStyle w:val="textogeneral"/>
+        <w:ind w:right="283"/>
+        <w:rPr>
+          <w:rFonts w:ascii="Lucida Sans" w:hAnsi="Lucida Sans"/>
+          <w:b/>
+          <w:bCs/>
+          <w:color w:val="23B8DC"/>
+          <w:sz w:val="24"/>
+          <w:szCs w:val="48"/>
+        </w:rPr>
+      </w:pPr>
+    </w:p>
+    <w:p>
+      <w:pPr>
+        <w:pStyle w:val="textogeneral"/>
+        <w:ind w:right="283"/>
+        <w:rPr>
+          <w:rFonts w:ascii="Lucida Sans" w:hAnsi="Lucida Sans"/>
+          <w:b/>
+          <w:bCs/>
+          <w:color w:val="23B8DC"/>
+          <w:sz w:val="24"/>
+          <w:szCs w:val="48"/>
+        </w:rPr>
+      </w:pPr>
       <w:r>
         <w:rPr>
           <w:rFonts w:ascii="Lucida Sans" w:hAnsi="Lucida Sans"/>
@@ -2602,6 +2736,7 @@
           <w:szCs w:val="48"/>
           <w:lang w:eastAsia="es-ES" w:bidi="ar-SA"/>
         </w:rPr>
+        <w:lastRenderedPageBreak/>
         <w:drawing>
           <wp:anchor distT="0" distB="0" distL="114300" distR="114300" simplePos="0" relativeHeight="251660288" behindDoc="1" locked="0" layoutInCell="1" allowOverlap="1">
             <wp:simplePos x="0" y="0"/>
@@ -2875,6 +3010,160 @@
         <w:pStyle w:val="textogeneral"/>
         <w:ind w:right="283"/>
         <w:rPr>
+          <w:rFonts w:ascii="Lucida Sans" w:hAnsi="Lucida Sans"/>
+          <w:b/>
+          <w:bCs/>
+          <w:color w:val="23B8DC"/>
+          <w:sz w:val="24"/>
+          <w:szCs w:val="48"/>
+        </w:rPr>
+      </w:pPr>
+    </w:p>
+    <w:p>
+      <w:pPr>
+        <w:pStyle w:val="textogeneral"/>
+        <w:ind w:right="283"/>
+        <w:rPr>
+          <w:rFonts w:ascii="Lucida Sans" w:hAnsi="Lucida Sans"/>
+          <w:b/>
+          <w:bCs/>
+          <w:color w:val="23B8DC"/>
+          <w:sz w:val="24"/>
+          <w:szCs w:val="48"/>
+        </w:rPr>
+      </w:pPr>
+    </w:p>
+    <w:p>
+      <w:pPr>
+        <w:pStyle w:val="textogeneral"/>
+        <w:ind w:right="283"/>
+        <w:rPr>
+          <w:rFonts w:ascii="Lucida Sans" w:hAnsi="Lucida Sans"/>
+          <w:b/>
+          <w:bCs/>
+          <w:color w:val="23B8DC"/>
+          <w:sz w:val="24"/>
+          <w:szCs w:val="48"/>
+        </w:rPr>
+      </w:pPr>
+    </w:p>
+    <w:p>
+      <w:pPr>
+        <w:pStyle w:val="textogeneral"/>
+        <w:ind w:right="283"/>
+        <w:rPr>
+          <w:rFonts w:ascii="Lucida Sans" w:hAnsi="Lucida Sans"/>
+          <w:b/>
+          <w:bCs/>
+          <w:color w:val="23B8DC"/>
+          <w:sz w:val="24"/>
+          <w:szCs w:val="48"/>
+        </w:rPr>
+      </w:pPr>
+    </w:p>
+    <w:p>
+      <w:pPr>
+        <w:pStyle w:val="textogeneral"/>
+        <w:ind w:right="283"/>
+        <w:rPr>
+          <w:rFonts w:ascii="Lucida Sans" w:hAnsi="Lucida Sans"/>
+          <w:b/>
+          <w:bCs/>
+          <w:color w:val="23B8DC"/>
+          <w:sz w:val="24"/>
+          <w:szCs w:val="48"/>
+        </w:rPr>
+      </w:pPr>
+    </w:p>
+    <w:p>
+      <w:pPr>
+        <w:pStyle w:val="textogeneral"/>
+        <w:ind w:right="283"/>
+        <w:rPr>
+          <w:rFonts w:ascii="Lucida Sans" w:hAnsi="Lucida Sans"/>
+          <w:b/>
+          <w:bCs/>
+          <w:color w:val="23B8DC"/>
+          <w:sz w:val="24"/>
+          <w:szCs w:val="48"/>
+        </w:rPr>
+      </w:pPr>
+    </w:p>
+    <w:p>
+      <w:pPr>
+        <w:pStyle w:val="textogeneral"/>
+        <w:ind w:right="283"/>
+        <w:rPr>
+          <w:rFonts w:ascii="Lucida Sans" w:hAnsi="Lucida Sans"/>
+          <w:b/>
+          <w:bCs/>
+          <w:color w:val="23B8DC"/>
+          <w:sz w:val="24"/>
+          <w:szCs w:val="48"/>
+        </w:rPr>
+      </w:pPr>
+    </w:p>
+    <w:p>
+      <w:pPr>
+        <w:pStyle w:val="textogeneral"/>
+        <w:ind w:right="283"/>
+        <w:rPr>
+          <w:rFonts w:ascii="Lucida Sans" w:hAnsi="Lucida Sans"/>
+          <w:b/>
+          <w:bCs/>
+          <w:color w:val="23B8DC"/>
+          <w:sz w:val="24"/>
+          <w:szCs w:val="48"/>
+        </w:rPr>
+      </w:pPr>
+    </w:p>
+    <w:p>
+      <w:pPr>
+        <w:pStyle w:val="textogeneral"/>
+        <w:ind w:right="283"/>
+        <w:rPr>
+          <w:rFonts w:ascii="Lucida Sans" w:hAnsi="Lucida Sans"/>
+          <w:b/>
+          <w:bCs/>
+          <w:color w:val="23B8DC"/>
+          <w:sz w:val="24"/>
+          <w:szCs w:val="48"/>
+        </w:rPr>
+      </w:pPr>
+    </w:p>
+    <w:p>
+      <w:pPr>
+        <w:pStyle w:val="textogeneral"/>
+        <w:ind w:right="283"/>
+        <w:rPr>
+          <w:rFonts w:ascii="Lucida Sans" w:hAnsi="Lucida Sans"/>
+          <w:b/>
+          <w:bCs/>
+          <w:color w:val="23B8DC"/>
+          <w:sz w:val="24"/>
+          <w:szCs w:val="48"/>
+        </w:rPr>
+      </w:pPr>
+    </w:p>
+    <w:p>
+      <w:pPr>
+        <w:pStyle w:val="textogeneral"/>
+        <w:ind w:right="283"/>
+        <w:rPr>
+          <w:rFonts w:ascii="Lucida Sans" w:hAnsi="Lucida Sans"/>
+          <w:b/>
+          <w:bCs/>
+          <w:color w:val="23B8DC"/>
+          <w:sz w:val="24"/>
+          <w:szCs w:val="48"/>
+        </w:rPr>
+      </w:pPr>
+    </w:p>
+    <w:p>
+      <w:pPr>
+        <w:pStyle w:val="textogeneral"/>
+        <w:ind w:right="283"/>
+        <w:rPr>
           <w:noProof/>
           <w:lang w:eastAsia="es-ES" w:bidi="ar-SA"/>
         </w:rPr>
@@ -2884,18 +3173,9 @@
           <w:noProof/>
           <w:lang w:eastAsia="es-ES" w:bidi="ar-SA"/>
         </w:rPr>
+        <w:lastRenderedPageBreak/>
         <w:t>Para señalar si una tarea está terminada o no clickamos en el check que hay a la izquierda del nombre.</w:t>
       </w:r>
-    </w:p>
-    <w:p>
-      <w:pPr>
-        <w:pStyle w:val="textogeneral"/>
-        <w:ind w:right="283"/>
-        <w:rPr>
-          <w:noProof/>
-          <w:lang w:eastAsia="es-ES" w:bidi="ar-SA"/>
-        </w:rPr>
-      </w:pPr>
     </w:p>
     <w:p>
       <w:pPr>
@@ -2915,13 +3195,13 @@
           <wp:anchor distT="0" distB="0" distL="114300" distR="114300" simplePos="0" relativeHeight="251662336" behindDoc="0" locked="0" layoutInCell="1" allowOverlap="1">
             <wp:simplePos x="0" y="0"/>
             <wp:positionH relativeFrom="column">
-              <wp:posOffset>93449</wp:posOffset>
+              <wp:posOffset>91440</wp:posOffset>
             </wp:positionH>
             <wp:positionV relativeFrom="paragraph">
-              <wp:posOffset>68798</wp:posOffset>
+              <wp:posOffset>284480</wp:posOffset>
             </wp:positionV>
-            <wp:extent cx="2833806" cy="532263"/>
-            <wp:effectExtent l="38100" t="57150" r="118944" b="96387"/>
+            <wp:extent cx="1660525" cy="311785"/>
+            <wp:effectExtent l="38100" t="57150" r="111125" b="88265"/>
             <wp:wrapTopAndBottom/>
             <wp:docPr id="16" name="Imagen 16"/>
             <wp:cNvGraphicFramePr>
@@ -2946,7 +3226,7 @@
                   <pic:spPr bwMode="auto">
                     <a:xfrm>
                       <a:off x="0" y="0"/>
-                      <a:ext cx="2833806" cy="532263"/>
+                      <a:ext cx="1660525" cy="311785"/>
                     </a:xfrm>
                     <a:prstGeom prst="rect">
                       <a:avLst/>
@@ -2972,6 +3252,16 @@
           </wp:anchor>
         </w:drawing>
       </w:r>
+    </w:p>
+    <w:p>
+      <w:pPr>
+        <w:pStyle w:val="textogeneral"/>
+        <w:ind w:right="283"/>
+        <w:rPr>
+          <w:noProof/>
+          <w:lang w:eastAsia="es-ES" w:bidi="ar-SA"/>
+        </w:rPr>
+      </w:pPr>
     </w:p>
     <w:p>
       <w:pPr>
@@ -3131,7 +3421,7 @@
               <wp:posOffset>4051300</wp:posOffset>
             </wp:positionH>
             <wp:positionV relativeFrom="paragraph">
-              <wp:posOffset>137795</wp:posOffset>
+              <wp:posOffset>80010</wp:posOffset>
             </wp:positionV>
             <wp:extent cx="2307590" cy="1235075"/>
             <wp:effectExtent l="19050" t="0" r="0" b="0"/>
@@ -3297,6 +3587,26 @@
         <w:pStyle w:val="textogeneral"/>
         <w:ind w:right="283"/>
         <w:rPr>
+          <w:noProof/>
+          <w:lang w:eastAsia="es-ES" w:bidi="ar-SA"/>
+        </w:rPr>
+      </w:pPr>
+    </w:p>
+    <w:p>
+      <w:pPr>
+        <w:pStyle w:val="textogeneral"/>
+        <w:ind w:right="283"/>
+        <w:rPr>
+          <w:noProof/>
+          <w:lang w:eastAsia="es-ES" w:bidi="ar-SA"/>
+        </w:rPr>
+      </w:pPr>
+    </w:p>
+    <w:p>
+      <w:pPr>
+        <w:pStyle w:val="textogeneral"/>
+        <w:ind w:right="283"/>
+        <w:rPr>
           <w:rFonts w:ascii="Lucida Sans" w:hAnsi="Lucida Sans"/>
           <w:b/>
           <w:bCs/>
@@ -3310,6 +3620,7 @@
           <w:noProof/>
           <w:lang w:eastAsia="es-ES" w:bidi="ar-SA"/>
         </w:rPr>
+        <w:lastRenderedPageBreak/>
         <w:t>Al modificar nos mostrará un modal con los campos que nos permite modificar</w:t>
       </w:r>
       <w:r>
@@ -3498,6 +3809,20 @@
         </w:rPr>
         <w:t>La tarea quedará actualizada en la vista principal.</w:t>
       </w:r>
+    </w:p>
+    <w:p>
+      <w:pPr>
+        <w:pStyle w:val="textogeneral"/>
+        <w:ind w:right="283"/>
+        <w:rPr>
+          <w:rFonts w:ascii="Lucida Sans" w:hAnsi="Lucida Sans"/>
+          <w:b/>
+          <w:bCs/>
+          <w:color w:val="23B8DC"/>
+          <w:sz w:val="24"/>
+          <w:szCs w:val="48"/>
+        </w:rPr>
+      </w:pPr>
     </w:p>
     <w:p>
       <w:pPr>
@@ -3819,14 +4144,28 @@
                 <w:noProof/>
                 <w:lang w:eastAsia="es-ES" w:bidi="ar-SA"/>
               </w:rPr>
-              <w:t>1</w:t>
+              <w:t>0</w:t>
             </w:r>
             <w:r>
               <w:rPr>
                 <w:noProof/>
                 <w:lang w:eastAsia="es-ES" w:bidi="ar-SA"/>
               </w:rPr>
-              <w:t>,00</w:t>
+              <w:t>,</w:t>
+            </w:r>
+            <w:r>
+              <w:rPr>
+                <w:noProof/>
+                <w:lang w:eastAsia="es-ES" w:bidi="ar-SA"/>
+              </w:rPr>
+              <w:t>5</w:t>
+            </w:r>
+            <w:r>
+              <w:rPr>
+                <w:noProof/>
+                <w:lang w:eastAsia="es-ES" w:bidi="ar-SA"/>
+              </w:rPr>
+              <w:t>0</w:t>
             </w:r>
           </w:p>
         </w:tc>
@@ -3990,7 +4329,7 @@
         <w:ind w:right="283"/>
       </w:pPr>
       <w:r>
-        <w:t>Total 10,5</w:t>
+        <w:t>Total 10</w:t>
       </w:r>
     </w:p>
     <w:sectPr>
@@ -4173,7 +4512,7 @@
         <w:sz w:val="28"/>
         <w:szCs w:val="28"/>
       </w:rPr>
-      <w:t>2</w:t>
+      <w:t>1</w:t>
     </w:r>
     <w:r>
       <w:rPr>
@@ -7397,7 +7736,7 @@
   <a:extraClrSchemeLst/>
   <a:extLst>
     <a:ext uri="{05A4C25C-085E-4340-85A3-A5531E510DB2}">
-      <thm15:themeFamily xmlns:thm15="http://schemas.microsoft.com/office/thememl/2012/main" xmlns="" name="Office Theme" id="{62F939B6-93AF-4DB8-9C6B-D6C7DFDC589F}" vid="{4A3C46E8-61CC-4603-A589-7422A47A8E4A}"/>
+      <thm15:themeFamily xmlns="" xmlns:thm15="http://schemas.microsoft.com/office/thememl/2012/main" name="Office Theme" id="{62F939B6-93AF-4DB8-9C6B-D6C7DFDC589F}" vid="{4A3C46E8-61CC-4603-A589-7422A47A8E4A}"/>
     </a:ext>
   </a:extLst>
 </a:theme>

</xml_diff>